<commit_message>
ER and Fixes #5
</commit_message>
<xml_diff>
--- a/ProjectReport.docx
+++ b/ProjectReport.docx
@@ -29,7 +29,7 @@
           <w:rFonts w:eastAsia="Arial Unicode MS" w:cs="Arial Unicode MS"/>
           <w:lang w:val="en-US"/>
         </w:rPr>
-        <w:t>Find Project Name</w:t>
+        <w:t>OdinLibrary</w:t>
       </w:r>
     </w:p>
     <w:p>
@@ -71,9 +71,6 @@
     <w:p>
       <w:pPr>
         <w:pStyle w:val="KonuBal"/>
-        <w:rPr>
-          <w:rFonts w:hint="eastAsia"/>
-        </w:rPr>
       </w:pPr>
       <w:r>
         <w:t>Project Description</w:t>
@@ -87,11 +84,7 @@
         <w:ind w:firstLine="720"/>
       </w:pPr>
       <w:r>
-        <w:rPr>
-          <w:b/>
-          <w:bCs/>
-        </w:rPr>
-        <w:t>“Project Name”</w:t>
+        <w:t>OdinLibrary</w:t>
       </w:r>
       <w:r>
         <w:rPr>
@@ -108,28 +101,73 @@
       <w:pPr>
         <w:ind w:firstLine="720"/>
       </w:pPr>
-      <w:r>
-        <w:t xml:space="preserve">Moreover, this application has </w:t>
-      </w:r>
-      <w:r>
-        <w:t xml:space="preserve">detailed information on </w:t>
-      </w:r>
-      <w:r>
-        <w:t>the most frequently asked</w:t>
-      </w:r>
-      <w:r>
-        <w:t xml:space="preserve"> question in Turkish university entrance exam. </w:t>
-      </w:r>
     </w:p>
     <w:p>
       <w:pPr>
         <w:pStyle w:val="KonuBal"/>
+      </w:pPr>
+      <w:r>
+        <w:t>Entity-Relationship Diagram</w:t>
+      </w:r>
+      <w:r>
+        <w:t>:</w:t>
+      </w:r>
+    </w:p>
+    <w:p>
+      <w:r>
         <w:rPr>
-          <w:rFonts w:hint="eastAsia"/>
+          <w:noProof/>
         </w:rPr>
-      </w:pPr>
-      <w:r>
-        <w:t>Entity-Relationship Diagram</w:t>
+        <w:drawing>
+          <wp:inline distT="0" distB="0" distL="0" distR="0" wp14:anchorId="7817316F" wp14:editId="3D1B5810">
+            <wp:extent cx="5524500" cy="4690110"/>
+            <wp:effectExtent l="0" t="0" r="0" b="0"/>
+            <wp:docPr id="1" name="Resim 1"/>
+            <wp:cNvGraphicFramePr>
+              <a:graphicFrameLocks xmlns:a="http://schemas.openxmlformats.org/drawingml/2006/main" noChangeAspect="1"/>
+            </wp:cNvGraphicFramePr>
+            <a:graphic xmlns:a="http://schemas.openxmlformats.org/drawingml/2006/main">
+              <a:graphicData uri="http://schemas.openxmlformats.org/drawingml/2006/picture">
+                <pic:pic xmlns:pic="http://schemas.openxmlformats.org/drawingml/2006/picture">
+                  <pic:nvPicPr>
+                    <pic:cNvPr id="1" name="Resim 1"/>
+                    <pic:cNvPicPr/>
+                  </pic:nvPicPr>
+                  <pic:blipFill>
+                    <a:blip r:embed="rId6" cstate="print">
+                      <a:extLst>
+                        <a:ext uri="{28A0092B-C50C-407E-A947-70E740481C1C}">
+                          <a14:useLocalDpi xmlns:a14="http://schemas.microsoft.com/office/drawing/2010/main" val="0"/>
+                        </a:ext>
+                      </a:extLst>
+                    </a:blip>
+                    <a:stretch>
+                      <a:fillRect/>
+                    </a:stretch>
+                  </pic:blipFill>
+                  <pic:spPr>
+                    <a:xfrm>
+                      <a:off x="0" y="0"/>
+                      <a:ext cx="5524500" cy="4690110"/>
+                    </a:xfrm>
+                    <a:prstGeom prst="rect">
+                      <a:avLst/>
+                    </a:prstGeom>
+                  </pic:spPr>
+                </pic:pic>
+              </a:graphicData>
+            </a:graphic>
+          </wp:inline>
+        </w:drawing>
+      </w:r>
+    </w:p>
+    <w:p>
+      <w:pPr>
+        <w:pStyle w:val="KonuBal"/>
+      </w:pPr>
+      <w:r>
+        <w:lastRenderedPageBreak/>
+        <w:t>Relational Database Design</w:t>
       </w:r>
       <w:r>
         <w:t>:</w:t>
@@ -140,18 +178,935 @@
         <w:ind w:firstLine="720"/>
       </w:pPr>
       <w:r>
+        <w:t>Following the ER to Relational Model conversion algorithm we have obtained the following relations to create our OdinLibraryDB.</w:t>
+      </w:r>
+    </w:p>
+    <w:p>
+      <w:pPr>
+        <w:ind w:firstLine="720"/>
+      </w:pPr>
+      <w:r>
+        <w:rPr>
+          <w:color w:val="FF0000"/>
+        </w:rPr>
+        <w:t xml:space="preserve">CREATE TABLE </w:t>
+      </w:r>
+      <w:r>
+        <w:rPr>
+          <w:color w:val="3E74D1" w:themeColor="accent1"/>
+        </w:rPr>
+        <w:t>book</w:t>
+      </w:r>
+    </w:p>
+    <w:p>
+      <w:pPr>
+        <w:ind w:firstLine="720"/>
+      </w:pPr>
+      <w:r>
+        <w:t>(</w:t>
+      </w:r>
+    </w:p>
+    <w:p>
+      <w:pPr>
+        <w:ind w:firstLine="720"/>
+      </w:pPr>
+      <w:r>
+        <w:t xml:space="preserve">    </w:t>
+      </w:r>
+      <w:r>
+        <w:t>book_id INT,</w:t>
+      </w:r>
+    </w:p>
+    <w:p>
+      <w:pPr>
+        <w:ind w:firstLine="720"/>
+      </w:pPr>
+      <w:r>
+        <w:t xml:space="preserve">    book_name VARCHAR(</w:t>
+      </w:r>
+      <w:r>
+        <w:t>5</w:t>
+      </w:r>
+      <w:r>
+        <w:t>00),</w:t>
+      </w:r>
+    </w:p>
+    <w:p>
+      <w:pPr>
+        <w:ind w:firstLine="720"/>
+      </w:pPr>
+      <w:r>
+        <w:t xml:space="preserve">    description VARCHAR(500),</w:t>
+      </w:r>
+    </w:p>
+    <w:p>
+      <w:pPr>
+        <w:ind w:firstLine="720"/>
+      </w:pPr>
+      <w:r>
+        <w:t xml:space="preserve">    summary VARCHAR(500),</w:t>
+      </w:r>
+    </w:p>
+    <w:p>
+      <w:pPr>
+        <w:ind w:firstLine="720"/>
+      </w:pPr>
+      <w:r>
+        <w:t xml:space="preserve">    image VARCHAR(500),</w:t>
+      </w:r>
+    </w:p>
+    <w:p>
+      <w:pPr>
+        <w:ind w:firstLine="720"/>
+      </w:pPr>
+      <w:r>
+        <w:t xml:space="preserve">    kind_genre VARCHAR(100),</w:t>
+      </w:r>
+    </w:p>
+    <w:p>
+      <w:pPr>
+        <w:ind w:firstLine="720"/>
+      </w:pPr>
+      <w:r>
+        <w:t xml:space="preserve">    language VARCHAR(100),</w:t>
+      </w:r>
+    </w:p>
+    <w:p>
+      <w:pPr>
+        <w:ind w:firstLine="720"/>
+      </w:pPr>
+      <w:r>
+        <w:t xml:space="preserve">    period_id INT,</w:t>
+      </w:r>
+    </w:p>
+    <w:p>
+      <w:pPr>
+        <w:ind w:firstLine="720"/>
+      </w:pPr>
+      <w:r>
+        <w:t xml:space="preserve">    PRIMARY KEY (book_id),</w:t>
+      </w:r>
+    </w:p>
+    <w:p>
+      <w:pPr>
+        <w:ind w:firstLine="720"/>
+      </w:pPr>
+      <w:r>
+        <w:t xml:space="preserve">    FOREIGN KEY (period_id) REFERENCES period(period_id) </w:t>
+      </w:r>
+    </w:p>
+    <w:p>
+      <w:pPr>
+        <w:ind w:firstLine="720"/>
+      </w:pPr>
+      <w:r>
+        <w:t>);</w:t>
+      </w:r>
+    </w:p>
+    <w:p>
+      <w:pPr>
+        <w:ind w:firstLine="720"/>
+      </w:pPr>
+      <w:r>
+        <w:rPr>
+          <w:color w:val="FF0000"/>
+        </w:rPr>
+        <w:t>CREATE TABLE</w:t>
+      </w:r>
+      <w:r>
+        <w:rPr>
+          <w:color w:val="3E74D1" w:themeColor="accent1"/>
+        </w:rPr>
+        <w:t xml:space="preserve"> author</w:t>
+      </w:r>
+    </w:p>
+    <w:p>
+      <w:pPr>
+        <w:ind w:firstLine="720"/>
+      </w:pPr>
+      <w:r>
+        <w:t>(</w:t>
+      </w:r>
+    </w:p>
+    <w:p>
+      <w:pPr>
+        <w:ind w:firstLine="720"/>
+      </w:pPr>
+      <w:r>
+        <w:t xml:space="preserve">    </w:t>
+      </w:r>
+      <w:r>
+        <w:t>author_id INT,</w:t>
+      </w:r>
+    </w:p>
+    <w:p>
+      <w:pPr>
+        <w:ind w:firstLine="720"/>
+      </w:pPr>
+      <w:r>
+        <w:t xml:space="preserve">    author_name VARCHAR(100),</w:t>
+      </w:r>
+    </w:p>
+    <w:p>
+      <w:pPr>
+        <w:ind w:firstLine="720"/>
+      </w:pPr>
+      <w:r>
+        <w:t xml:space="preserve">    </w:t>
+      </w:r>
+      <w:r>
+        <w:t>information VARCHAR(500),</w:t>
+      </w:r>
+    </w:p>
+    <w:p>
+      <w:pPr>
+        <w:ind w:firstLine="720"/>
+      </w:pPr>
+      <w:r>
+        <w:t xml:space="preserve">    PRIMARY KEY (author_id)</w:t>
+      </w:r>
+    </w:p>
+    <w:p>
+      <w:pPr>
+        <w:ind w:firstLine="720"/>
+      </w:pPr>
+      <w:r>
+        <w:t xml:space="preserve">    </w:t>
+      </w:r>
+    </w:p>
+    <w:p>
+      <w:pPr>
+        <w:ind w:firstLine="720"/>
+      </w:pPr>
+      <w:r>
+        <w:t>);</w:t>
+      </w:r>
+    </w:p>
+    <w:p>
+      <w:pPr>
+        <w:ind w:firstLine="720"/>
+      </w:pPr>
+      <w:r>
+        <w:rPr>
+          <w:color w:val="FF0000"/>
+        </w:rPr>
+        <w:t xml:space="preserve">CREATE TABLE </w:t>
+      </w:r>
+      <w:r>
+        <w:rPr>
+          <w:color w:val="3E74D1" w:themeColor="accent1"/>
+        </w:rPr>
+        <w:t>period</w:t>
+      </w:r>
+    </w:p>
+    <w:p>
+      <w:pPr>
+        <w:ind w:firstLine="720"/>
+      </w:pPr>
+      <w:r>
+        <w:t>(</w:t>
+      </w:r>
+    </w:p>
+    <w:p>
+      <w:r>
+        <w:t xml:space="preserve">                </w:t>
+      </w:r>
+      <w:r>
+        <w:t>period_id INT,</w:t>
+      </w:r>
+    </w:p>
+    <w:p>
+      <w:pPr>
+        <w:ind w:firstLine="720"/>
+      </w:pPr>
+      <w:r>
+        <w:t xml:space="preserve">    period_name VARCHAR(100),</w:t>
+      </w:r>
+    </w:p>
+    <w:p>
+      <w:pPr>
+        <w:ind w:firstLine="720"/>
+      </w:pPr>
+      <w:r>
+        <w:t xml:space="preserve">    </w:t>
+      </w:r>
+      <w:r>
+        <w:t>description VARCHAR(500),</w:t>
+      </w:r>
+    </w:p>
+    <w:p>
+      <w:pPr>
+        <w:ind w:firstLine="720"/>
+      </w:pPr>
+      <w:r>
+        <w:t xml:space="preserve">    PRIMARY KEY (period_id)</w:t>
+      </w:r>
+    </w:p>
+    <w:p>
+      <w:pPr>
+        <w:ind w:firstLine="720"/>
+      </w:pPr>
+      <w:r>
+        <w:t>);</w:t>
+      </w:r>
+    </w:p>
+    <w:p>
+      <w:pPr>
+        <w:ind w:firstLine="720"/>
+      </w:pPr>
+      <w:r>
+        <w:rPr>
+          <w:color w:val="FF0000"/>
+        </w:rPr>
+        <w:t xml:space="preserve">CREATE TABLE </w:t>
+      </w:r>
+      <w:r>
+        <w:rPr>
+          <w:color w:val="3E74D1" w:themeColor="accent1"/>
+        </w:rPr>
+        <w:t>savedBooks</w:t>
+      </w:r>
+    </w:p>
+    <w:p>
+      <w:pPr>
+        <w:ind w:firstLine="720"/>
+      </w:pPr>
+      <w:r>
+        <w:t>(</w:t>
+      </w:r>
+    </w:p>
+    <w:p>
+      <w:pPr>
+        <w:ind w:firstLine="720"/>
+      </w:pPr>
+      <w:r>
+        <w:t xml:space="preserve">    </w:t>
+      </w:r>
+      <w:r>
+        <w:t>savedbooks_id INT,</w:t>
+      </w:r>
+    </w:p>
+    <w:p>
+      <w:pPr>
+        <w:ind w:firstLine="720"/>
+      </w:pPr>
+      <w:r>
+        <w:t xml:space="preserve">    list_name VARCHAR(100),</w:t>
+      </w:r>
+    </w:p>
+    <w:p>
+      <w:pPr>
+        <w:ind w:firstLine="720"/>
+      </w:pPr>
+      <w:r>
+        <w:t xml:space="preserve">    user_id INT,</w:t>
+      </w:r>
+    </w:p>
+    <w:p>
+      <w:pPr>
+        <w:ind w:firstLine="720"/>
+      </w:pPr>
+      <w:r>
+        <w:t xml:space="preserve">    PRIMARY KEY (savedbooks_id),</w:t>
+      </w:r>
+    </w:p>
+    <w:p>
+      <w:pPr>
+        <w:ind w:firstLine="720"/>
+      </w:pPr>
+      <w:r>
+        <w:t xml:space="preserve">    FOREIGN KEY (user_id) REFERENCES user(user_id) </w:t>
+      </w:r>
+    </w:p>
+    <w:p>
+      <w:pPr>
+        <w:ind w:firstLine="720"/>
+      </w:pPr>
+      <w:r>
+        <w:t>);</w:t>
+      </w:r>
+    </w:p>
+    <w:p>
+      <w:pPr>
+        <w:ind w:firstLine="720"/>
+      </w:pPr>
+      <w:r>
+        <w:rPr>
+          <w:color w:val="FF0000"/>
+        </w:rPr>
+        <w:t>CREATE TABLE</w:t>
+      </w:r>
+      <w:r>
+        <w:rPr>
+          <w:color w:val="3E74D1" w:themeColor="accent1"/>
+        </w:rPr>
+        <w:t xml:space="preserve"> user</w:t>
+      </w:r>
+    </w:p>
+    <w:p>
+      <w:pPr>
+        <w:ind w:firstLine="720"/>
+      </w:pPr>
+      <w:r>
+        <w:t>(</w:t>
+      </w:r>
+    </w:p>
+    <w:p>
+      <w:pPr>
+        <w:ind w:firstLine="720"/>
+      </w:pPr>
+      <w:r>
+        <w:t xml:space="preserve">    </w:t>
+      </w:r>
+      <w:r>
+        <w:t>user_id INT,</w:t>
+      </w:r>
+    </w:p>
+    <w:p>
+      <w:pPr>
+        <w:ind w:firstLine="720"/>
+      </w:pPr>
+      <w:r>
+        <w:t xml:space="preserve">    user_name VARCHAR(100),</w:t>
+      </w:r>
+    </w:p>
+    <w:p>
+      <w:pPr>
+        <w:ind w:firstLine="720"/>
+      </w:pPr>
+      <w:r>
+        <w:t xml:space="preserve">    PRIMARY KEY (user_id)</w:t>
+      </w:r>
+    </w:p>
+    <w:p>
+      <w:pPr>
+        <w:ind w:firstLine="720"/>
+      </w:pPr>
+      <w:r>
+        <w:t>);</w:t>
+      </w:r>
+    </w:p>
+    <w:p>
+      <w:pPr>
+        <w:ind w:firstLine="720"/>
+      </w:pPr>
+      <w:r>
+        <w:rPr>
+          <w:color w:val="FF0000"/>
+        </w:rPr>
+        <w:t>CREATE TABLE</w:t>
+      </w:r>
+      <w:r>
+        <w:t xml:space="preserve"> </w:t>
+      </w:r>
+      <w:r>
+        <w:rPr>
+          <w:color w:val="3E74D1" w:themeColor="accent1"/>
+        </w:rPr>
+        <w:t>author_book</w:t>
+      </w:r>
+    </w:p>
+    <w:p>
+      <w:pPr>
+        <w:ind w:firstLine="720"/>
+      </w:pPr>
+      <w:r>
+        <w:t>(</w:t>
+      </w:r>
+    </w:p>
+    <w:p>
+      <w:pPr>
+        <w:ind w:firstLine="720"/>
+      </w:pPr>
+      <w:r>
+        <w:t xml:space="preserve">    </w:t>
+      </w:r>
+      <w:r>
+        <w:t>book_id INT,</w:t>
+      </w:r>
+    </w:p>
+    <w:p>
+      <w:pPr>
+        <w:ind w:firstLine="720"/>
+      </w:pPr>
+      <w:r>
+        <w:t xml:space="preserve">    author_id INT,</w:t>
+      </w:r>
+    </w:p>
+    <w:p>
+      <w:pPr>
+        <w:ind w:firstLine="720"/>
+      </w:pPr>
+      <w:r>
+        <w:lastRenderedPageBreak/>
+        <w:t xml:space="preserve">    FOREIGN KEY (book_id) REFERENCES book(book_id),</w:t>
+      </w:r>
+    </w:p>
+    <w:p>
+      <w:pPr>
+        <w:ind w:firstLine="720"/>
+      </w:pPr>
+      <w:r>
+        <w:t xml:space="preserve">    FOREIGN KEY (author_id) REFERENCES author(author_id),</w:t>
+      </w:r>
+    </w:p>
+    <w:p>
+      <w:pPr>
+        <w:ind w:firstLine="720"/>
+      </w:pPr>
+      <w:r>
+        <w:t xml:space="preserve">    PRIMARY KEY (book_id, author_id)</w:t>
+      </w:r>
+    </w:p>
+    <w:p>
+      <w:pPr>
+        <w:ind w:firstLine="720"/>
+      </w:pPr>
+      <w:r>
+        <w:t>);</w:t>
+      </w:r>
+    </w:p>
+    <w:p>
+      <w:pPr>
+        <w:ind w:firstLine="720"/>
+      </w:pPr>
+      <w:r>
+        <w:rPr>
+          <w:color w:val="FF0000"/>
+        </w:rPr>
+        <w:t xml:space="preserve">CREATE TABLE </w:t>
+      </w:r>
+      <w:r>
+        <w:rPr>
+          <w:color w:val="3E74D1" w:themeColor="accent1"/>
+        </w:rPr>
+        <w:t>user_book</w:t>
+      </w:r>
+    </w:p>
+    <w:p>
+      <w:pPr>
+        <w:ind w:firstLine="720"/>
+      </w:pPr>
+      <w:r>
+        <w:t>(</w:t>
+      </w:r>
+    </w:p>
+    <w:p>
+      <w:pPr>
+        <w:ind w:firstLine="720"/>
+      </w:pPr>
+      <w:r>
+        <w:t xml:space="preserve">    </w:t>
+      </w:r>
+      <w:r>
+        <w:t>book_id INT,</w:t>
+      </w:r>
+    </w:p>
+    <w:p>
+      <w:pPr>
+        <w:ind w:firstLine="720"/>
+      </w:pPr>
+      <w:r>
+        <w:t xml:space="preserve">    user_id INT,</w:t>
+      </w:r>
+    </w:p>
+    <w:p>
+      <w:pPr>
+        <w:ind w:firstLine="720"/>
+      </w:pPr>
+      <w:r>
+        <w:t xml:space="preserve">    date timestamp,</w:t>
+      </w:r>
+    </w:p>
+    <w:p>
+      <w:pPr>
+        <w:ind w:firstLine="720"/>
+      </w:pPr>
+      <w:r>
+        <w:t xml:space="preserve">    points INT,</w:t>
+      </w:r>
+    </w:p>
+    <w:p>
+      <w:pPr>
+        <w:ind w:firstLine="720"/>
+      </w:pPr>
+      <w:r>
+        <w:t xml:space="preserve">    comment VARCHAR(100),</w:t>
+      </w:r>
+    </w:p>
+    <w:p>
+      <w:pPr>
+        <w:ind w:firstLine="720"/>
+      </w:pPr>
+      <w:r>
+        <w:t xml:space="preserve">    FOREIGN KEY (book_id) REFERENCES book(book_id),</w:t>
+      </w:r>
+    </w:p>
+    <w:p>
+      <w:pPr>
+        <w:ind w:firstLine="720"/>
+      </w:pPr>
+      <w:r>
+        <w:t xml:space="preserve">    FOREIGN KEY (user_id) REFERENCES user(user_id),</w:t>
+      </w:r>
+    </w:p>
+    <w:p>
+      <w:pPr>
+        <w:ind w:firstLine="720"/>
+      </w:pPr>
+      <w:r>
+        <w:t xml:space="preserve">    PRIMARY KEY (book_id, user_id)</w:t>
+      </w:r>
+    </w:p>
+    <w:p>
+      <w:pPr>
+        <w:ind w:firstLine="720"/>
+      </w:pPr>
+      <w:r>
+        <w:t>);</w:t>
+      </w:r>
+    </w:p>
+    <w:p>
+      <w:pPr>
+        <w:ind w:firstLine="720"/>
+      </w:pPr>
+      <w:r>
+        <w:rPr>
+          <w:color w:val="FF0000"/>
+        </w:rPr>
+        <w:t xml:space="preserve">CREATE TABLE </w:t>
+      </w:r>
+      <w:r>
+        <w:rPr>
+          <w:color w:val="3E74D1" w:themeColor="accent1"/>
+        </w:rPr>
+        <w:t>book_savedBooks</w:t>
+      </w:r>
+    </w:p>
+    <w:p>
+      <w:pPr>
+        <w:ind w:firstLine="720"/>
+      </w:pPr>
+      <w:r>
+        <w:t>(</w:t>
+      </w:r>
+    </w:p>
+    <w:p>
+      <w:pPr>
+        <w:ind w:firstLine="720"/>
+      </w:pPr>
+      <w:r>
+        <w:t xml:space="preserve">    </w:t>
+      </w:r>
+      <w:r>
+        <w:t>book_id INT,</w:t>
+      </w:r>
+    </w:p>
+    <w:p>
+      <w:pPr>
+        <w:ind w:firstLine="720"/>
+      </w:pPr>
+      <w:r>
+        <w:t xml:space="preserve">    savedbooks_id INT,</w:t>
+      </w:r>
+    </w:p>
+    <w:p>
+      <w:pPr>
+        <w:ind w:firstLine="720"/>
+      </w:pPr>
+      <w:r>
+        <w:t xml:space="preserve">    FOREIGN KEY (book_id) REFERENCES book(book_id),</w:t>
+      </w:r>
+    </w:p>
+    <w:p>
+      <w:pPr>
+        <w:ind w:firstLine="720"/>
+      </w:pPr>
+      <w:r>
+        <w:t xml:space="preserve">    FOREIGN KEY (savedbooks_id) REFERENCES savedBooks(savedbooks_id),</w:t>
+      </w:r>
+    </w:p>
+    <w:p>
+      <w:pPr>
+        <w:ind w:firstLine="720"/>
+      </w:pPr>
+      <w:r>
+        <w:t xml:space="preserve">    PRIMARY KEY (book_id, savedbooks_id)</w:t>
+      </w:r>
+    </w:p>
+    <w:p>
+      <w:pPr>
+        <w:ind w:firstLine="720"/>
+      </w:pPr>
+      <w:r>
+        <w:t>);</w:t>
+      </w:r>
+    </w:p>
+    <w:p>
+      <w:pPr>
+        <w:pStyle w:val="KonuBal"/>
+      </w:pPr>
+      <w:r>
+        <w:t>Data Sources</w:t>
+      </w:r>
+      <w:r>
+        <w:t>:</w:t>
+      </w:r>
+    </w:p>
+    <w:p>
+      <w:pPr>
+        <w:ind w:firstLine="720"/>
+      </w:pPr>
+      <w:r>
+        <w:t>Database is populated using Kaggle datasets (GIVE REFERENCE)</w:t>
+      </w:r>
+      <w:r>
+        <w:t xml:space="preserve">. For the information on questions asked in university exam, we populated them using …… sources by hand. </w:t>
+      </w:r>
+    </w:p>
+    <w:p>
+      <w:pPr>
+        <w:pStyle w:val="KonuBal"/>
+      </w:pPr>
+      <w:r>
+        <w:t>Complex SQL Queries</w:t>
+      </w:r>
+      <w:r>
+        <w:t>:</w:t>
+      </w:r>
+    </w:p>
+    <w:p>
+      <w:pPr>
+        <w:ind w:firstLine="720"/>
+      </w:pPr>
+      <w:r>
         <w:t>Ad</w:t>
       </w:r>
     </w:p>
     <w:p>
       <w:pPr>
+        <w:ind w:firstLine="720"/>
+      </w:pPr>
+      <w:r>
+        <w:t>Ideas:</w:t>
+      </w:r>
+    </w:p>
+    <w:p>
+      <w:pPr>
+        <w:ind w:firstLine="720"/>
+      </w:pPr>
+      <w:r>
+        <w:t xml:space="preserve"> </w:t>
+      </w:r>
+      <w:proofErr w:type="spellStart"/>
+      <w:r>
+        <w:t>en</w:t>
+      </w:r>
+      <w:proofErr w:type="spellEnd"/>
+      <w:r>
+        <w:t xml:space="preserve"> </w:t>
+      </w:r>
+      <w:proofErr w:type="spellStart"/>
+      <w:r>
+        <w:t>çok</w:t>
+      </w:r>
+      <w:proofErr w:type="spellEnd"/>
+      <w:r>
+        <w:t xml:space="preserve"> </w:t>
+      </w:r>
+      <w:proofErr w:type="spellStart"/>
+      <w:r>
+        <w:t>favorilere</w:t>
+      </w:r>
+      <w:proofErr w:type="spellEnd"/>
+      <w:r>
+        <w:t xml:space="preserve"> </w:t>
+      </w:r>
+      <w:proofErr w:type="spellStart"/>
+      <w:r>
+        <w:t>eklenen</w:t>
+      </w:r>
+      <w:proofErr w:type="spellEnd"/>
+      <w:r>
+        <w:t xml:space="preserve"> </w:t>
+      </w:r>
+      <w:proofErr w:type="spellStart"/>
+      <w:r>
+        <w:t>kitap</w:t>
+      </w:r>
+      <w:proofErr w:type="spellEnd"/>
+    </w:p>
+    <w:p>
+      <w:pPr>
+        <w:ind w:firstLine="720"/>
+      </w:pPr>
+      <w:r>
+        <w:t xml:space="preserve">XXX </w:t>
+      </w:r>
+      <w:proofErr w:type="spellStart"/>
+      <w:r>
+        <w:t>kitabından</w:t>
+      </w:r>
+      <w:proofErr w:type="spellEnd"/>
+      <w:r>
+        <w:t xml:space="preserve"> </w:t>
+      </w:r>
+      <w:proofErr w:type="spellStart"/>
+      <w:r>
+        <w:t>çok</w:t>
+      </w:r>
+      <w:proofErr w:type="spellEnd"/>
+      <w:r>
+        <w:t xml:space="preserve"> YYY </w:t>
+      </w:r>
+      <w:proofErr w:type="spellStart"/>
+      <w:r>
+        <w:t>kitabından</w:t>
+      </w:r>
+      <w:proofErr w:type="spellEnd"/>
+      <w:r>
+        <w:t xml:space="preserve"> </w:t>
+      </w:r>
+      <w:proofErr w:type="spellStart"/>
+      <w:r>
+        <w:t>az</w:t>
+      </w:r>
+      <w:proofErr w:type="spellEnd"/>
+      <w:r>
+        <w:t xml:space="preserve"> </w:t>
+      </w:r>
+      <w:proofErr w:type="spellStart"/>
+      <w:r>
+        <w:t>olarak</w:t>
+      </w:r>
+      <w:proofErr w:type="spellEnd"/>
+      <w:r>
+        <w:t xml:space="preserve"> </w:t>
+      </w:r>
+      <w:proofErr w:type="spellStart"/>
+      <w:r>
+        <w:t>favorilere</w:t>
+      </w:r>
+      <w:proofErr w:type="spellEnd"/>
+      <w:r>
+        <w:t xml:space="preserve"> </w:t>
+      </w:r>
+      <w:proofErr w:type="spellStart"/>
+      <w:r>
+        <w:t>eklenen</w:t>
+      </w:r>
+      <w:proofErr w:type="spellEnd"/>
+      <w:r>
+        <w:t xml:space="preserve"> </w:t>
+      </w:r>
+      <w:proofErr w:type="spellStart"/>
+      <w:r>
+        <w:t>kitap</w:t>
+      </w:r>
+      <w:proofErr w:type="spellEnd"/>
+    </w:p>
+    <w:p>
+      <w:pPr>
+        <w:ind w:firstLine="720"/>
+      </w:pPr>
+      <w:r>
+        <w:t xml:space="preserve">XXX </w:t>
+      </w:r>
+      <w:proofErr w:type="spellStart"/>
+      <w:r>
+        <w:t>döneminde</w:t>
+      </w:r>
+      <w:r>
+        <w:t>ki</w:t>
+      </w:r>
+      <w:proofErr w:type="spellEnd"/>
+      <w:r>
+        <w:t xml:space="preserve"> YYY </w:t>
+      </w:r>
+      <w:proofErr w:type="spellStart"/>
+      <w:r>
+        <w:t>kitabından</w:t>
+      </w:r>
+      <w:proofErr w:type="spellEnd"/>
+      <w:r>
+        <w:t xml:space="preserve"> </w:t>
+      </w:r>
+      <w:proofErr w:type="spellStart"/>
+      <w:r>
+        <w:t>az</w:t>
+      </w:r>
+      <w:proofErr w:type="spellEnd"/>
+      <w:r>
+        <w:t xml:space="preserve"> </w:t>
+      </w:r>
+      <w:proofErr w:type="spellStart"/>
+      <w:r>
+        <w:t>olarak</w:t>
+      </w:r>
+      <w:proofErr w:type="spellEnd"/>
+      <w:r>
+        <w:t xml:space="preserve"> </w:t>
+      </w:r>
+      <w:proofErr w:type="spellStart"/>
+      <w:r>
+        <w:t>favorilere</w:t>
+      </w:r>
+      <w:proofErr w:type="spellEnd"/>
+      <w:r>
+        <w:t xml:space="preserve"> </w:t>
+      </w:r>
+      <w:proofErr w:type="spellStart"/>
+      <w:r>
+        <w:t>eklenen</w:t>
+      </w:r>
+      <w:proofErr w:type="spellEnd"/>
+      <w:r>
+        <w:t xml:space="preserve"> ZZZ </w:t>
+      </w:r>
+      <w:proofErr w:type="spellStart"/>
+      <w:r>
+        <w:t>dönemindeki</w:t>
+      </w:r>
+      <w:proofErr w:type="spellEnd"/>
+      <w:r>
+        <w:t xml:space="preserve"> ilk 3 </w:t>
+      </w:r>
+      <w:proofErr w:type="spellStart"/>
+      <w:r>
+        <w:t>kitap</w:t>
+      </w:r>
+      <w:proofErr w:type="spellEnd"/>
+      <w:r>
+        <w:t xml:space="preserve"> vs </w:t>
+      </w:r>
+      <w:proofErr w:type="spellStart"/>
+      <w:r>
+        <w:t>vs</w:t>
+      </w:r>
+      <w:proofErr w:type="spellEnd"/>
+      <w:r>
+        <w:t xml:space="preserve"> </w:t>
+      </w:r>
+      <w:proofErr w:type="spellStart"/>
+      <w:r>
+        <w:t>vs</w:t>
+      </w:r>
+      <w:proofErr w:type="spellEnd"/>
+      <w:r>
+        <w:t xml:space="preserve"> </w:t>
+      </w:r>
+    </w:p>
+    <w:p>
+      <w:pPr>
+        <w:ind w:firstLine="720"/>
+      </w:pPr>
+    </w:p>
+    <w:p>
+      <w:pPr>
         <w:pStyle w:val="KonuBal"/>
-        <w:rPr>
-          <w:rFonts w:hint="eastAsia"/>
-        </w:rPr>
-      </w:pPr>
-      <w:r>
-        <w:t>Relational Database Design</w:t>
+      </w:pPr>
+      <w:r>
+        <w:t>Screenshots</w:t>
       </w:r>
       <w:r>
         <w:t>:</w:t>
@@ -168,298 +1123,11 @@
     <w:p>
       <w:pPr>
         <w:pStyle w:val="KonuBal"/>
-        <w:rPr>
-          <w:rFonts w:hint="eastAsia"/>
-        </w:rPr>
-      </w:pPr>
-      <w:r>
-        <w:t>Data Sources</w:t>
-      </w:r>
-      <w:r>
-        <w:t>:</w:t>
-      </w:r>
-    </w:p>
-    <w:p>
-      <w:pPr>
-        <w:ind w:firstLine="720"/>
-      </w:pPr>
-      <w:r>
-        <w:t>Database is populated using Kaggle datasets (GIVE REFERENCE)</w:t>
-      </w:r>
-      <w:r>
-        <w:t xml:space="preserve">. For the information on questions asked in university exam, we populated them using …… sources by hand. </w:t>
-      </w:r>
-    </w:p>
-    <w:p>
-      <w:pPr>
-        <w:pStyle w:val="KonuBal"/>
-        <w:rPr>
-          <w:rFonts w:hint="eastAsia"/>
-        </w:rPr>
-      </w:pPr>
-      <w:r>
-        <w:t>Complex SQL Queries</w:t>
-      </w:r>
-      <w:r>
-        <w:t>:</w:t>
-      </w:r>
-    </w:p>
-    <w:p>
-      <w:pPr>
-        <w:ind w:firstLine="720"/>
-      </w:pPr>
-      <w:r>
-        <w:t>Ad</w:t>
-      </w:r>
-    </w:p>
-    <w:p>
-      <w:pPr>
-        <w:ind w:firstLine="720"/>
-      </w:pPr>
-      <w:r>
-        <w:t>Ideas:</w:t>
-      </w:r>
-    </w:p>
-    <w:p>
-      <w:pPr>
-        <w:ind w:firstLine="720"/>
-      </w:pPr>
-      <w:r>
-        <w:t xml:space="preserve"> </w:t>
-      </w:r>
-      <w:proofErr w:type="spellStart"/>
-      <w:r>
-        <w:t>en</w:t>
-      </w:r>
-      <w:proofErr w:type="spellEnd"/>
-      <w:r>
-        <w:t xml:space="preserve"> </w:t>
-      </w:r>
-      <w:proofErr w:type="spellStart"/>
-      <w:r>
-        <w:t>çok</w:t>
-      </w:r>
-      <w:proofErr w:type="spellEnd"/>
-      <w:r>
-        <w:t xml:space="preserve"> </w:t>
-      </w:r>
-      <w:proofErr w:type="spellStart"/>
-      <w:r>
-        <w:t>favorilere</w:t>
-      </w:r>
-      <w:proofErr w:type="spellEnd"/>
-      <w:r>
-        <w:t xml:space="preserve"> </w:t>
-      </w:r>
-      <w:proofErr w:type="spellStart"/>
-      <w:r>
-        <w:t>eklenen</w:t>
-      </w:r>
-      <w:proofErr w:type="spellEnd"/>
-      <w:r>
-        <w:t xml:space="preserve"> </w:t>
-      </w:r>
-      <w:proofErr w:type="spellStart"/>
-      <w:r>
-        <w:t>kitap</w:t>
-      </w:r>
-      <w:proofErr w:type="spellEnd"/>
-    </w:p>
-    <w:p>
-      <w:pPr>
-        <w:ind w:firstLine="720"/>
-      </w:pPr>
-      <w:proofErr w:type="spellStart"/>
-      <w:r>
-        <w:t>XXX kitabından</w:t>
-      </w:r>
-      <w:proofErr w:type="spellEnd"/>
-      <w:r>
-        <w:t xml:space="preserve"> </w:t>
-      </w:r>
-      <w:proofErr w:type="spellStart"/>
-      <w:r>
-        <w:t>çok</w:t>
-      </w:r>
-      <w:proofErr w:type="spellEnd"/>
-      <w:r>
-        <w:t xml:space="preserve"> YYY </w:t>
-      </w:r>
-      <w:proofErr w:type="spellStart"/>
-      <w:r>
-        <w:t>kitabından</w:t>
-      </w:r>
-      <w:proofErr w:type="spellEnd"/>
-      <w:r>
-        <w:t xml:space="preserve"> </w:t>
-      </w:r>
-      <w:proofErr w:type="spellStart"/>
-      <w:r>
-        <w:t>az</w:t>
-      </w:r>
-      <w:proofErr w:type="spellEnd"/>
-      <w:r>
-        <w:t xml:space="preserve"> </w:t>
-      </w:r>
-      <w:proofErr w:type="spellStart"/>
-      <w:r>
-        <w:t>olarak</w:t>
-      </w:r>
-      <w:proofErr w:type="spellEnd"/>
-      <w:r>
-        <w:t xml:space="preserve"> </w:t>
-      </w:r>
-      <w:proofErr w:type="spellStart"/>
-      <w:r>
-        <w:t>favorilere</w:t>
-      </w:r>
-      <w:proofErr w:type="spellEnd"/>
-      <w:r>
-        <w:t xml:space="preserve"> </w:t>
-      </w:r>
-      <w:proofErr w:type="spellStart"/>
-      <w:r>
-        <w:t>eklenen</w:t>
-      </w:r>
-      <w:proofErr w:type="spellEnd"/>
-      <w:r>
-        <w:t xml:space="preserve"> </w:t>
-      </w:r>
-      <w:proofErr w:type="spellStart"/>
-      <w:r>
-        <w:t>kitap</w:t>
-      </w:r>
-      <w:proofErr w:type="spellEnd"/>
-    </w:p>
-    <w:p>
-      <w:pPr>
-        <w:ind w:firstLine="720"/>
-      </w:pPr>
-      <w:r>
-        <w:t xml:space="preserve">XXX </w:t>
-      </w:r>
-      <w:proofErr w:type="spellStart"/>
-      <w:r>
-        <w:t>döneminde</w:t>
-      </w:r>
-      <w:r>
-        <w:t>ki</w:t>
-      </w:r>
-      <w:proofErr w:type="spellEnd"/>
-      <w:r>
-        <w:t xml:space="preserve"> YYY </w:t>
-      </w:r>
-      <w:proofErr w:type="spellStart"/>
-      <w:r>
-        <w:t>kitabından</w:t>
-      </w:r>
-      <w:proofErr w:type="spellEnd"/>
-      <w:r>
-        <w:t xml:space="preserve"> </w:t>
-      </w:r>
-      <w:proofErr w:type="spellStart"/>
-      <w:r>
-        <w:t>az</w:t>
-      </w:r>
-      <w:proofErr w:type="spellEnd"/>
-      <w:r>
-        <w:t xml:space="preserve"> </w:t>
-      </w:r>
-      <w:proofErr w:type="spellStart"/>
-      <w:r>
-        <w:t>olarak</w:t>
-      </w:r>
-      <w:proofErr w:type="spellEnd"/>
-      <w:r>
-        <w:t xml:space="preserve"> </w:t>
-      </w:r>
-      <w:proofErr w:type="spellStart"/>
-      <w:r>
-        <w:t>favorilere</w:t>
-      </w:r>
-      <w:proofErr w:type="spellEnd"/>
-      <w:r>
-        <w:t xml:space="preserve"> </w:t>
-      </w:r>
-      <w:proofErr w:type="spellStart"/>
-      <w:r>
-        <w:t>eklenen</w:t>
-      </w:r>
-      <w:proofErr w:type="spellEnd"/>
-      <w:r>
-        <w:t xml:space="preserve"> ZZZ </w:t>
-      </w:r>
-      <w:proofErr w:type="spellStart"/>
-      <w:r>
-        <w:t>dönemindeki</w:t>
-      </w:r>
-      <w:proofErr w:type="spellEnd"/>
-      <w:r>
-        <w:t xml:space="preserve"> ilk 3 </w:t>
-      </w:r>
-      <w:proofErr w:type="spellStart"/>
-      <w:r>
-        <w:t>kitap</w:t>
-      </w:r>
-      <w:proofErr w:type="spellEnd"/>
-      <w:r>
-        <w:t xml:space="preserve"> vs </w:t>
-      </w:r>
-      <w:proofErr w:type="spellStart"/>
-      <w:r>
-        <w:t>vs</w:t>
-      </w:r>
-      <w:proofErr w:type="spellEnd"/>
-      <w:r>
-        <w:t xml:space="preserve"> </w:t>
-      </w:r>
-      <w:proofErr w:type="spellStart"/>
-      <w:r>
-        <w:t>vs</w:t>
-      </w:r>
-      <w:proofErr w:type="spellEnd"/>
-      <w:r>
-        <w:t xml:space="preserve"> </w:t>
-      </w:r>
-    </w:p>
-    <w:p>
-      <w:pPr>
-        <w:ind w:firstLine="720"/>
-      </w:pPr>
-    </w:p>
-    <w:p>
-      <w:pPr>
-        <w:pStyle w:val="KonuBal"/>
-        <w:rPr>
-          <w:rFonts w:hint="eastAsia"/>
-        </w:rPr>
-      </w:pPr>
-      <w:r>
-        <w:t>Screenshots</w:t>
-      </w:r>
-      <w:r>
-        <w:t>:</w:t>
-      </w:r>
-    </w:p>
-    <w:p>
-      <w:pPr>
-        <w:ind w:firstLine="720"/>
-      </w:pPr>
-      <w:r>
-        <w:t>Ad</w:t>
-      </w:r>
-    </w:p>
-    <w:p>
-      <w:pPr>
-        <w:pStyle w:val="KonuBal"/>
-        <w:rPr>
-          <w:rFonts w:hint="eastAsia"/>
-        </w:rPr>
       </w:pPr>
     </w:p>
     <w:sectPr>
-      <w:headerReference w:type="default" r:id="rId6"/>
-      <w:footerReference w:type="default" r:id="rId7"/>
+      <w:headerReference w:type="default" r:id="rId7"/>
+      <w:footerReference w:type="default" r:id="rId8"/>
       <w:pgSz w:w="11900" w:h="16840"/>
       <w:pgMar w:top="1440" w:right="1600" w:bottom="1440" w:left="1600" w:header="720" w:footer="720" w:gutter="0"/>
       <w:cols w:space="708"/>
@@ -496,9 +1164,6 @@
         <w:tab w:val="center" w:pos="4350"/>
         <w:tab w:val="right" w:pos="8700"/>
       </w:tabs>
-      <w:rPr>
-        <w:rFonts w:hint="eastAsia"/>
-      </w:rPr>
     </w:pPr>
     <w:r>
       <w:t>Comp306-Group Project</w:t>
@@ -1015,7 +1680,7 @@
   <w:style w:type="paragraph" w:customStyle="1" w:styleId="stBilgiveAltBilgi">
     <w:name w:val="Üst Bilgi ve Alt Bilgi"/>
     <w:rPr>
-      <w:rFonts w:ascii="Graphik Medium" w:hAnsi="Graphik Medium" w:cs="Arial Unicode MS"/>
+      <w:rFonts w:ascii="Graphik-Medium" w:hAnsi="Graphik-Medium" w:cs="Arial Unicode MS"/>
       <w:color w:val="000000"/>
       <w14:textOutline w14:w="0" w14:cap="flat" w14:cmpd="sng" w14:algn="ctr">
         <w14:noFill/>
@@ -1072,7 +1737,7 @@
       <w:outlineLvl w:val="0"/>
     </w:pPr>
     <w:rPr>
-      <w:rFonts w:ascii="Graphik Semibold" w:hAnsi="Graphik Semibold" w:cs="Arial Unicode MS"/>
+      <w:rFonts w:ascii="Graphik-SemiboldItalic" w:hAnsi="Graphik-SemiboldItalic" w:cs="Arial Unicode MS"/>
       <w:color w:val="2754A3" w:themeColor="accent1" w:themeShade="BF"/>
       <w:sz w:val="32"/>
       <w:szCs w:val="32"/>

</xml_diff>

<commit_message>
added complex queries, changes in explanation
</commit_message>
<xml_diff>
--- a/ProjectReport.docx
+++ b/ProjectReport.docx
@@ -122,23 +122,7 @@
             <w:u w:val="single"/>
             <w:lang w:val="en-US"/>
           </w:rPr>
-          <w:t>Odin</w:t>
-        </w:r>
-        <w:r>
-          <w:rPr>
-            <w:rStyle w:val="GlVurgulama"/>
-            <w:u w:val="single"/>
-            <w:lang w:val="en-US"/>
-          </w:rPr>
-          <w:t>L</w:t>
-        </w:r>
-        <w:r>
-          <w:rPr>
-            <w:rStyle w:val="GlVurgulama"/>
-            <w:u w:val="single"/>
-            <w:lang w:val="en-US"/>
-          </w:rPr>
-          <w:t>ibrary</w:t>
+          <w:t>OdinLibrary</w:t>
         </w:r>
       </w:hyperlink>
     </w:p>
@@ -1395,63 +1379,724 @@
         <w:ind w:firstLine="720"/>
       </w:pPr>
       <w:r>
+        <w:t>Our first aim was to populate a database that will be a good representative of university exam (AYT) questions so that students can benefit from a more structured, organized data rather than long websites. In</w:t>
+      </w:r>
+      <w:r>
+        <w:t xml:space="preserve"> the</w:t>
+      </w:r>
+      <w:r>
+        <w:t xml:space="preserve"> light of this, </w:t>
+      </w:r>
+      <w:r>
         <w:t xml:space="preserve">AYT related information is gathered from online resources and </w:t>
       </w:r>
       <w:r>
-        <w:t xml:space="preserve">using various tools it is formatted in the MySQL insert into statements. After populating enough real-world data, we also started creating </w:t>
-      </w:r>
+        <w:t>using various tools it is formatted in the MySQL insert into statements</w:t>
+      </w:r>
+      <w:r>
+        <w:t>. We created a database that fits our aim. As a future expansion of our application, we are planning to add books</w:t>
+      </w:r>
+      <w:r>
+        <w:t xml:space="preserve"> and authors</w:t>
+      </w:r>
+      <w:r>
+        <w:t xml:space="preserve"> from different literatures and make our platform usable with various purposes.</w:t>
+      </w:r>
+    </w:p>
+    <w:p>
+      <w:pPr>
+        <w:pStyle w:val="KonuBal"/>
+      </w:pPr>
+      <w:r>
+        <w:t>Complex SQL Queries</w:t>
+      </w:r>
+      <w:r>
+        <w:t>:</w:t>
+      </w:r>
+    </w:p>
+    <w:p>
+      <w:pPr>
+        <w:rPr>
+          <w:color w:val="8AABE3" w:themeColor="accent1" w:themeTint="99"/>
+        </w:rPr>
+      </w:pPr>
+      <w:r>
+        <w:rPr>
+          <w:color w:val="8AABE3" w:themeColor="accent1" w:themeTint="99"/>
+        </w:rPr>
+        <w:t xml:space="preserve">1) highest rating books by their period </w:t>
+      </w:r>
+    </w:p>
+    <w:p>
+      <w:pPr>
+        <w:ind w:firstLine="720"/>
+      </w:pPr>
+      <w:r>
+        <w:t xml:space="preserve">select </w:t>
+      </w:r>
+      <w:proofErr w:type="spellStart"/>
       <w:proofErr w:type="gramStart"/>
       <w:r>
-        <w:t>more broad</w:t>
+        <w:t>b.book</w:t>
       </w:r>
       <w:proofErr w:type="gramEnd"/>
       <w:r>
-        <w:t xml:space="preserve"> database </w:t>
-      </w:r>
-      <w:r>
-        <w:t>using Kaggle datasets</w:t>
-      </w:r>
-      <w:r>
-        <w:t xml:space="preserve"> with the help of pandas package. </w:t>
-      </w:r>
-    </w:p>
-    <w:p>
-      <w:pPr>
-        <w:pStyle w:val="KonuBal"/>
-      </w:pPr>
-      <w:r>
-        <w:t>Complex SQL Queries</w:t>
-      </w:r>
-      <w:r>
-        <w:t>:</w:t>
-      </w:r>
-    </w:p>
-    <w:p>
-      <w:pPr>
-        <w:ind w:firstLine="720"/>
-      </w:pPr>
-      <w:r>
-        <w:t>Ad</w:t>
-      </w:r>
-    </w:p>
-    <w:p>
-      <w:pPr>
-        <w:ind w:firstLine="720"/>
-      </w:pPr>
-      <w:r>
-        <w:t>Ideas:</w:t>
-      </w:r>
-    </w:p>
-    <w:p>
-      <w:pPr>
-        <w:ind w:firstLine="720"/>
-      </w:pPr>
+        <w:t>_name</w:t>
+      </w:r>
+      <w:proofErr w:type="spellEnd"/>
+      <w:r>
+        <w:t xml:space="preserve">, </w:t>
+      </w:r>
+      <w:proofErr w:type="spellStart"/>
+      <w:r>
+        <w:t>a.author_name</w:t>
+      </w:r>
+      <w:proofErr w:type="spellEnd"/>
+      <w:r>
+        <w:t xml:space="preserve">, </w:t>
+      </w:r>
+      <w:proofErr w:type="spellStart"/>
+      <w:r>
+        <w:t>p.period_name</w:t>
+      </w:r>
+      <w:proofErr w:type="spellEnd"/>
+      <w:r>
+        <w:t xml:space="preserve">, </w:t>
+      </w:r>
+      <w:proofErr w:type="spellStart"/>
+      <w:r>
+        <w:t>mt.total_points</w:t>
+      </w:r>
+      <w:proofErr w:type="spellEnd"/>
+    </w:p>
+    <w:p>
+      <w:pPr>
+        <w:ind w:firstLine="720"/>
+      </w:pPr>
+      <w:r>
+        <w:t>from book b</w:t>
+      </w:r>
+    </w:p>
+    <w:p>
+      <w:pPr>
+        <w:ind w:firstLine="720"/>
+      </w:pPr>
+      <w:r>
+        <w:t xml:space="preserve">join (select </w:t>
+      </w:r>
+      <w:proofErr w:type="spellStart"/>
+      <w:r>
+        <w:t>book_id</w:t>
+      </w:r>
+      <w:proofErr w:type="spellEnd"/>
+      <w:r>
+        <w:t xml:space="preserve">, sum(points) as </w:t>
+      </w:r>
+      <w:proofErr w:type="spellStart"/>
+      <w:r>
+        <w:t>total_points</w:t>
+      </w:r>
+      <w:proofErr w:type="spellEnd"/>
+    </w:p>
+    <w:p>
+      <w:pPr>
+        <w:ind w:firstLine="720"/>
+      </w:pPr>
+      <w:r>
+        <w:t xml:space="preserve">from </w:t>
+      </w:r>
+      <w:proofErr w:type="spellStart"/>
+      <w:r>
+        <w:t>user_book</w:t>
+      </w:r>
+      <w:proofErr w:type="spellEnd"/>
+    </w:p>
+    <w:p>
+      <w:pPr>
+        <w:ind w:firstLine="720"/>
+      </w:pPr>
+      <w:r>
+        <w:t xml:space="preserve">group by </w:t>
+      </w:r>
+      <w:proofErr w:type="spellStart"/>
+      <w:r>
+        <w:t>book_id</w:t>
+      </w:r>
+      <w:proofErr w:type="spellEnd"/>
+      <w:r>
+        <w:t xml:space="preserve">) bp on </w:t>
+      </w:r>
+      <w:proofErr w:type="spellStart"/>
+      <w:proofErr w:type="gramStart"/>
+      <w:r>
+        <w:t>bp.book</w:t>
+      </w:r>
+      <w:proofErr w:type="gramEnd"/>
+      <w:r>
+        <w:t>_id</w:t>
+      </w:r>
+      <w:proofErr w:type="spellEnd"/>
+      <w:r>
+        <w:t xml:space="preserve"> = </w:t>
+      </w:r>
+      <w:proofErr w:type="spellStart"/>
+      <w:r>
+        <w:t>b.book_id</w:t>
+      </w:r>
+      <w:proofErr w:type="spellEnd"/>
+    </w:p>
+    <w:p>
+      <w:pPr>
+        <w:ind w:firstLine="720"/>
+      </w:pPr>
+      <w:r>
+        <w:t xml:space="preserve">join </w:t>
+      </w:r>
+      <w:proofErr w:type="spellStart"/>
+      <w:r>
+        <w:t>author_book</w:t>
+      </w:r>
+      <w:proofErr w:type="spellEnd"/>
+      <w:r>
+        <w:t xml:space="preserve"> ab on </w:t>
+      </w:r>
+      <w:proofErr w:type="spellStart"/>
+      <w:proofErr w:type="gramStart"/>
+      <w:r>
+        <w:t>ab.book</w:t>
+      </w:r>
+      <w:proofErr w:type="gramEnd"/>
+      <w:r>
+        <w:t>_id</w:t>
+      </w:r>
+      <w:proofErr w:type="spellEnd"/>
+      <w:r>
+        <w:t xml:space="preserve"> = </w:t>
+      </w:r>
+      <w:proofErr w:type="spellStart"/>
+      <w:r>
+        <w:t>b.book_id</w:t>
+      </w:r>
+      <w:proofErr w:type="spellEnd"/>
+    </w:p>
+    <w:p>
+      <w:pPr>
+        <w:ind w:firstLine="720"/>
+      </w:pPr>
+      <w:r>
+        <w:t xml:space="preserve">join author a on </w:t>
+      </w:r>
+      <w:proofErr w:type="spellStart"/>
+      <w:proofErr w:type="gramStart"/>
+      <w:r>
+        <w:t>ab.author</w:t>
+      </w:r>
+      <w:proofErr w:type="gramEnd"/>
+      <w:r>
+        <w:t>_id</w:t>
+      </w:r>
+      <w:proofErr w:type="spellEnd"/>
+      <w:r>
+        <w:t xml:space="preserve"> = </w:t>
+      </w:r>
+      <w:proofErr w:type="spellStart"/>
+      <w:r>
+        <w:t>a.author_id</w:t>
+      </w:r>
+      <w:proofErr w:type="spellEnd"/>
+    </w:p>
+    <w:p>
+      <w:pPr>
+        <w:ind w:firstLine="720"/>
+      </w:pPr>
+      <w:r>
+        <w:t xml:space="preserve">join period p on </w:t>
+      </w:r>
+      <w:proofErr w:type="spellStart"/>
+      <w:proofErr w:type="gramStart"/>
+      <w:r>
+        <w:t>p.period</w:t>
+      </w:r>
+      <w:proofErr w:type="gramEnd"/>
+      <w:r>
+        <w:t>_id</w:t>
+      </w:r>
+      <w:proofErr w:type="spellEnd"/>
+      <w:r>
+        <w:t xml:space="preserve"> = </w:t>
+      </w:r>
+      <w:proofErr w:type="spellStart"/>
+      <w:r>
+        <w:t>b.period_id</w:t>
+      </w:r>
+      <w:proofErr w:type="spellEnd"/>
+    </w:p>
+    <w:p>
+      <w:pPr>
+        <w:ind w:firstLine="720"/>
+      </w:pPr>
+      <w:r>
+        <w:t xml:space="preserve">join (select </w:t>
+      </w:r>
+      <w:proofErr w:type="spellStart"/>
+      <w:proofErr w:type="gramStart"/>
+      <w:r>
+        <w:t>p.period</w:t>
+      </w:r>
+      <w:proofErr w:type="gramEnd"/>
+      <w:r>
+        <w:t>_id</w:t>
+      </w:r>
+      <w:proofErr w:type="spellEnd"/>
+      <w:r>
+        <w:t>, max(</w:t>
+      </w:r>
+      <w:proofErr w:type="spellStart"/>
+      <w:r>
+        <w:t>total_points</w:t>
+      </w:r>
+      <w:proofErr w:type="spellEnd"/>
+      <w:r>
+        <w:t xml:space="preserve">) as </w:t>
+      </w:r>
+      <w:proofErr w:type="spellStart"/>
+      <w:r>
+        <w:t>total_points</w:t>
+      </w:r>
+      <w:proofErr w:type="spellEnd"/>
+    </w:p>
+    <w:p>
+      <w:pPr>
+        <w:ind w:firstLine="720"/>
+      </w:pPr>
+      <w:r>
+        <w:t>from book b</w:t>
+      </w:r>
+    </w:p>
+    <w:p>
+      <w:pPr>
+        <w:ind w:firstLine="720"/>
+      </w:pPr>
+      <w:r>
+        <w:t xml:space="preserve">join (select </w:t>
+      </w:r>
+      <w:proofErr w:type="spellStart"/>
+      <w:r>
+        <w:t>book_id</w:t>
+      </w:r>
+      <w:proofErr w:type="spellEnd"/>
+      <w:r>
+        <w:t xml:space="preserve">, sum(points) as </w:t>
+      </w:r>
+      <w:proofErr w:type="spellStart"/>
+      <w:r>
+        <w:t>total_points</w:t>
+      </w:r>
+      <w:proofErr w:type="spellEnd"/>
+    </w:p>
+    <w:p>
+      <w:pPr>
+        <w:ind w:firstLine="720"/>
+      </w:pPr>
+      <w:r>
+        <w:t xml:space="preserve">from </w:t>
+      </w:r>
+      <w:proofErr w:type="spellStart"/>
+      <w:r>
+        <w:t>user_book</w:t>
+      </w:r>
+      <w:proofErr w:type="spellEnd"/>
+    </w:p>
+    <w:p>
+      <w:pPr>
+        <w:ind w:firstLine="720"/>
+      </w:pPr>
+      <w:r>
+        <w:t xml:space="preserve">group by </w:t>
+      </w:r>
+      <w:proofErr w:type="spellStart"/>
+      <w:r>
+        <w:t>book_id</w:t>
+      </w:r>
+      <w:proofErr w:type="spellEnd"/>
+      <w:r>
+        <w:t xml:space="preserve">) bp on </w:t>
+      </w:r>
+      <w:proofErr w:type="spellStart"/>
+      <w:proofErr w:type="gramStart"/>
+      <w:r>
+        <w:t>bp.book</w:t>
+      </w:r>
+      <w:proofErr w:type="gramEnd"/>
+      <w:r>
+        <w:t>_id</w:t>
+      </w:r>
+      <w:proofErr w:type="spellEnd"/>
+      <w:r>
+        <w:t xml:space="preserve"> = </w:t>
+      </w:r>
+      <w:proofErr w:type="spellStart"/>
+      <w:r>
+        <w:t>b.book_id</w:t>
+      </w:r>
+      <w:proofErr w:type="spellEnd"/>
+    </w:p>
+    <w:p>
+      <w:pPr>
+        <w:ind w:firstLine="720"/>
+      </w:pPr>
+      <w:r>
+        <w:t xml:space="preserve">join </w:t>
+      </w:r>
+      <w:proofErr w:type="spellStart"/>
+      <w:r>
+        <w:t>author_book</w:t>
+      </w:r>
+      <w:proofErr w:type="spellEnd"/>
+      <w:r>
+        <w:t xml:space="preserve"> ab on </w:t>
+      </w:r>
+      <w:proofErr w:type="spellStart"/>
+      <w:proofErr w:type="gramStart"/>
+      <w:r>
+        <w:t>ab.book</w:t>
+      </w:r>
+      <w:proofErr w:type="gramEnd"/>
+      <w:r>
+        <w:t>_id</w:t>
+      </w:r>
+      <w:proofErr w:type="spellEnd"/>
+      <w:r>
+        <w:t xml:space="preserve"> = </w:t>
+      </w:r>
+      <w:proofErr w:type="spellStart"/>
+      <w:r>
+        <w:t>b.book_id</w:t>
+      </w:r>
+      <w:proofErr w:type="spellEnd"/>
+    </w:p>
+    <w:p>
+      <w:pPr>
+        <w:ind w:firstLine="720"/>
+      </w:pPr>
+      <w:r>
+        <w:lastRenderedPageBreak/>
+        <w:t xml:space="preserve">join author a on </w:t>
+      </w:r>
+      <w:proofErr w:type="spellStart"/>
+      <w:proofErr w:type="gramStart"/>
+      <w:r>
+        <w:t>ab.author</w:t>
+      </w:r>
+      <w:proofErr w:type="gramEnd"/>
+      <w:r>
+        <w:t>_id</w:t>
+      </w:r>
+      <w:proofErr w:type="spellEnd"/>
+      <w:r>
+        <w:t xml:space="preserve"> = </w:t>
+      </w:r>
+      <w:proofErr w:type="spellStart"/>
+      <w:r>
+        <w:t>a.author_id</w:t>
+      </w:r>
+      <w:proofErr w:type="spellEnd"/>
+    </w:p>
+    <w:p>
+      <w:pPr>
+        <w:ind w:firstLine="720"/>
+      </w:pPr>
+      <w:r>
+        <w:t xml:space="preserve">join period p on </w:t>
+      </w:r>
+      <w:proofErr w:type="spellStart"/>
+      <w:proofErr w:type="gramStart"/>
+      <w:r>
+        <w:t>p.period</w:t>
+      </w:r>
+      <w:proofErr w:type="gramEnd"/>
+      <w:r>
+        <w:t>_id</w:t>
+      </w:r>
+      <w:proofErr w:type="spellEnd"/>
+      <w:r>
+        <w:t xml:space="preserve"> = </w:t>
+      </w:r>
+      <w:proofErr w:type="spellStart"/>
+      <w:r>
+        <w:t>b.period_id</w:t>
+      </w:r>
+      <w:proofErr w:type="spellEnd"/>
+    </w:p>
+    <w:p>
+      <w:pPr>
+        <w:ind w:firstLine="720"/>
+      </w:pPr>
+      <w:r>
+        <w:t xml:space="preserve">group by </w:t>
+      </w:r>
+      <w:proofErr w:type="spellStart"/>
+      <w:proofErr w:type="gramStart"/>
+      <w:r>
+        <w:t>p.period</w:t>
+      </w:r>
+      <w:proofErr w:type="gramEnd"/>
+      <w:r>
+        <w:t>_id</w:t>
+      </w:r>
+      <w:proofErr w:type="spellEnd"/>
+      <w:r>
+        <w:t xml:space="preserve">) mt on </w:t>
+      </w:r>
+      <w:proofErr w:type="spellStart"/>
+      <w:r>
+        <w:t>mt.total_points</w:t>
+      </w:r>
+      <w:proofErr w:type="spellEnd"/>
+      <w:r>
+        <w:t xml:space="preserve"> = </w:t>
+      </w:r>
+      <w:proofErr w:type="spellStart"/>
+      <w:r>
+        <w:t>bp.total_points</w:t>
+      </w:r>
+      <w:proofErr w:type="spellEnd"/>
+      <w:r>
+        <w:t>;</w:t>
+      </w:r>
+    </w:p>
+    <w:p>
+      <w:pPr>
+        <w:ind w:firstLine="720"/>
+      </w:pPr>
+    </w:p>
+    <w:p>
+      <w:pPr>
+        <w:rPr>
+          <w:color w:val="8AABE3" w:themeColor="accent1" w:themeTint="99"/>
+        </w:rPr>
+      </w:pPr>
+      <w:r>
+        <w:rPr>
+          <w:color w:val="8AABE3" w:themeColor="accent1" w:themeTint="99"/>
+        </w:rPr>
+        <w:t>2) authors that wrote in more than one period</w:t>
+      </w:r>
+    </w:p>
+    <w:p>
+      <w:pPr>
+        <w:ind w:firstLine="720"/>
+      </w:pPr>
+      <w:r>
+        <w:t>select a.*</w:t>
+      </w:r>
+    </w:p>
+    <w:p>
+      <w:pPr>
+        <w:ind w:firstLine="720"/>
+      </w:pPr>
+      <w:r>
+        <w:t xml:space="preserve">from </w:t>
+      </w:r>
+      <w:proofErr w:type="spellStart"/>
+      <w:r>
+        <w:t>author_book</w:t>
+      </w:r>
+      <w:proofErr w:type="spellEnd"/>
+      <w:r>
+        <w:t xml:space="preserve"> ab</w:t>
+      </w:r>
+    </w:p>
+    <w:p>
+      <w:pPr>
+        <w:ind w:firstLine="720"/>
+      </w:pPr>
+      <w:r>
+        <w:t xml:space="preserve">join author a on </w:t>
+      </w:r>
+      <w:proofErr w:type="spellStart"/>
+      <w:proofErr w:type="gramStart"/>
+      <w:r>
+        <w:t>a.author</w:t>
+      </w:r>
+      <w:proofErr w:type="gramEnd"/>
+      <w:r>
+        <w:t>_id</w:t>
+      </w:r>
+      <w:proofErr w:type="spellEnd"/>
+      <w:r>
+        <w:t xml:space="preserve"> = </w:t>
+      </w:r>
+      <w:proofErr w:type="spellStart"/>
+      <w:r>
+        <w:t>ab.author_id</w:t>
+      </w:r>
+      <w:proofErr w:type="spellEnd"/>
+    </w:p>
+    <w:p>
+      <w:pPr>
+        <w:ind w:firstLine="720"/>
+      </w:pPr>
+      <w:r>
+        <w:t xml:space="preserve">join book b on </w:t>
+      </w:r>
+      <w:proofErr w:type="spellStart"/>
+      <w:proofErr w:type="gramStart"/>
+      <w:r>
+        <w:t>b.book</w:t>
+      </w:r>
+      <w:proofErr w:type="gramEnd"/>
+      <w:r>
+        <w:t>_id</w:t>
+      </w:r>
+      <w:proofErr w:type="spellEnd"/>
+      <w:r>
+        <w:t xml:space="preserve"> = </w:t>
+      </w:r>
+      <w:proofErr w:type="spellStart"/>
+      <w:r>
+        <w:t>ab.book_id</w:t>
+      </w:r>
+      <w:proofErr w:type="spellEnd"/>
+    </w:p>
+    <w:p>
+      <w:pPr>
+        <w:ind w:firstLine="720"/>
+      </w:pPr>
+      <w:r>
+        <w:t xml:space="preserve">join period p on </w:t>
+      </w:r>
+      <w:proofErr w:type="spellStart"/>
+      <w:proofErr w:type="gramStart"/>
+      <w:r>
+        <w:t>p.period</w:t>
+      </w:r>
+      <w:proofErr w:type="gramEnd"/>
+      <w:r>
+        <w:t>_id</w:t>
+      </w:r>
+      <w:proofErr w:type="spellEnd"/>
+      <w:r>
+        <w:t xml:space="preserve"> = </w:t>
+      </w:r>
+      <w:proofErr w:type="spellStart"/>
+      <w:r>
+        <w:t>b.period_id</w:t>
+      </w:r>
+      <w:proofErr w:type="spellEnd"/>
+    </w:p>
+    <w:p>
+      <w:pPr>
+        <w:ind w:firstLine="720"/>
+      </w:pPr>
+      <w:r>
+        <w:t xml:space="preserve">group by </w:t>
+      </w:r>
+      <w:proofErr w:type="spellStart"/>
+      <w:proofErr w:type="gramStart"/>
+      <w:r>
+        <w:t>a.author</w:t>
+      </w:r>
+      <w:proofErr w:type="gramEnd"/>
+      <w:r>
+        <w:t>_id</w:t>
+      </w:r>
+      <w:proofErr w:type="spellEnd"/>
+    </w:p>
+    <w:p>
+      <w:pPr>
+        <w:ind w:firstLine="720"/>
+      </w:pPr>
+      <w:r>
+        <w:t>having COUNT(DISTINCT(</w:t>
+      </w:r>
+      <w:proofErr w:type="spellStart"/>
+      <w:proofErr w:type="gramStart"/>
+      <w:r>
+        <w:t>p.period</w:t>
+      </w:r>
+      <w:proofErr w:type="gramEnd"/>
+      <w:r>
+        <w:t>_id</w:t>
+      </w:r>
+      <w:proofErr w:type="spellEnd"/>
+      <w:r>
+        <w:t>)) &gt;1;</w:t>
+      </w:r>
+    </w:p>
+    <w:p>
+      <w:pPr>
+        <w:ind w:firstLine="720"/>
+      </w:pPr>
+    </w:p>
+    <w:p>
+      <w:pPr>
+        <w:rPr>
+          <w:color w:val="8AABE3" w:themeColor="accent1" w:themeTint="99"/>
+        </w:rPr>
+      </w:pPr>
+      <w:r>
+        <w:rPr>
+          <w:color w:val="8AABE3" w:themeColor="accent1" w:themeTint="99"/>
+        </w:rPr>
+        <w:t>3) users with highest overall activity ordering in order</w:t>
+      </w:r>
+    </w:p>
+    <w:p>
+      <w:pPr>
+        <w:ind w:firstLine="720"/>
+      </w:pPr>
+      <w:r>
+        <w:t>-- can give limit function to limit number of records that will be shown</w:t>
+      </w:r>
+    </w:p>
+    <w:p>
+      <w:pPr>
+        <w:ind w:firstLine="720"/>
+      </w:pPr>
+      <w:r>
+        <w:t xml:space="preserve">select </w:t>
+      </w:r>
+      <w:proofErr w:type="spellStart"/>
+      <w:r>
+        <w:t>u.user_name</w:t>
+      </w:r>
+      <w:proofErr w:type="spellEnd"/>
+      <w:r>
+        <w:t xml:space="preserve">, </w:t>
+      </w:r>
+      <w:proofErr w:type="gramStart"/>
+      <w:r>
+        <w:t>COUNT(</w:t>
+      </w:r>
+      <w:proofErr w:type="spellStart"/>
+      <w:proofErr w:type="gramEnd"/>
+      <w:r>
+        <w:t>book_id</w:t>
+      </w:r>
+      <w:proofErr w:type="spellEnd"/>
+      <w:r>
+        <w:t xml:space="preserve">) as </w:t>
+      </w:r>
+      <w:proofErr w:type="spellStart"/>
+      <w:r>
+        <w:t>book_count</w:t>
+      </w:r>
+      <w:proofErr w:type="spellEnd"/>
       <w:r>
         <w:t xml:space="preserve"> </w:t>
       </w:r>
-      <w:proofErr w:type="spellStart"/>
-      <w:r>
-        <w:t>en</w:t>
+    </w:p>
+    <w:p>
+      <w:pPr>
+        <w:ind w:firstLine="720"/>
+      </w:pPr>
+      <w:r>
+        <w:t xml:space="preserve">from </w:t>
+      </w:r>
+      <w:proofErr w:type="spellStart"/>
+      <w:r>
+        <w:t>user_book</w:t>
       </w:r>
       <w:proofErr w:type="spellEnd"/>
       <w:r>
@@ -1459,68 +2104,334 @@
       </w:r>
       <w:proofErr w:type="spellStart"/>
       <w:r>
-        <w:t>çok</w:t>
+        <w:t>ub</w:t>
+      </w:r>
+      <w:proofErr w:type="spellEnd"/>
+    </w:p>
+    <w:p>
+      <w:pPr>
+        <w:ind w:firstLine="720"/>
+      </w:pPr>
+      <w:r>
+        <w:t xml:space="preserve">join user u on </w:t>
+      </w:r>
+      <w:proofErr w:type="spellStart"/>
+      <w:r>
+        <w:t>u.user_id</w:t>
+      </w:r>
+      <w:proofErr w:type="spellEnd"/>
+      <w:r>
+        <w:t xml:space="preserve"> = </w:t>
+      </w:r>
+      <w:proofErr w:type="spellStart"/>
+      <w:r>
+        <w:t>ub.user_id</w:t>
+      </w:r>
+      <w:proofErr w:type="spellEnd"/>
+    </w:p>
+    <w:p>
+      <w:pPr>
+        <w:ind w:firstLine="720"/>
+      </w:pPr>
+      <w:r>
+        <w:t xml:space="preserve">group by </w:t>
+      </w:r>
+      <w:proofErr w:type="spellStart"/>
+      <w:r>
+        <w:t>ub.user_id</w:t>
+      </w:r>
+      <w:proofErr w:type="spellEnd"/>
+    </w:p>
+    <w:p>
+      <w:pPr>
+        <w:ind w:firstLine="720"/>
+      </w:pPr>
+      <w:r>
+        <w:t xml:space="preserve">order by </w:t>
+      </w:r>
+      <w:proofErr w:type="spellStart"/>
+      <w:r>
+        <w:t>book_count</w:t>
       </w:r>
       <w:proofErr w:type="spellEnd"/>
       <w:r>
         <w:t xml:space="preserve"> </w:t>
       </w:r>
-      <w:proofErr w:type="spellStart"/>
-      <w:r>
-        <w:t>favorilere</w:t>
-      </w:r>
-      <w:proofErr w:type="spellEnd"/>
+      <w:proofErr w:type="gramStart"/>
+      <w:r>
+        <w:t>DESC;</w:t>
+      </w:r>
+      <w:proofErr w:type="gramEnd"/>
       <w:r>
         <w:t xml:space="preserve"> </w:t>
       </w:r>
-      <w:proofErr w:type="spellStart"/>
-      <w:r>
-        <w:t>eklenen</w:t>
+    </w:p>
+    <w:p>
+      <w:pPr>
+        <w:ind w:firstLine="720"/>
+      </w:pPr>
+    </w:p>
+    <w:p>
+      <w:r>
+        <w:rPr>
+          <w:color w:val="8AABE3" w:themeColor="accent1" w:themeTint="99"/>
+        </w:rPr>
+        <w:t xml:space="preserve">4) users with highest activity </w:t>
+      </w:r>
+      <w:proofErr w:type="gramStart"/>
+      <w:r>
+        <w:rPr>
+          <w:color w:val="8AABE3" w:themeColor="accent1" w:themeTint="99"/>
+        </w:rPr>
+        <w:t>is</w:t>
+      </w:r>
+      <w:proofErr w:type="gramEnd"/>
+      <w:r>
+        <w:rPr>
+          <w:color w:val="8AABE3" w:themeColor="accent1" w:themeTint="99"/>
+        </w:rPr>
+        <w:t xml:space="preserve"> in the last 3 month in order</w:t>
+      </w:r>
+    </w:p>
+    <w:p>
+      <w:pPr>
+        <w:ind w:firstLine="720"/>
+      </w:pPr>
+      <w:r>
+        <w:t>-- can give limit function to limit number of records that will be shown</w:t>
+      </w:r>
+    </w:p>
+    <w:p>
+      <w:pPr>
+        <w:ind w:firstLine="720"/>
+      </w:pPr>
+      <w:r>
+        <w:t xml:space="preserve">select </w:t>
+      </w:r>
+      <w:proofErr w:type="spellStart"/>
+      <w:r>
+        <w:t>u.user_name</w:t>
+      </w:r>
+      <w:proofErr w:type="spellEnd"/>
+      <w:r>
+        <w:t xml:space="preserve">, </w:t>
+      </w:r>
+      <w:proofErr w:type="gramStart"/>
+      <w:r>
+        <w:t>COUNT(</w:t>
+      </w:r>
+      <w:proofErr w:type="spellStart"/>
+      <w:proofErr w:type="gramEnd"/>
+      <w:r>
+        <w:t>book_id</w:t>
+      </w:r>
+      <w:proofErr w:type="spellEnd"/>
+      <w:r>
+        <w:t xml:space="preserve">) as </w:t>
+      </w:r>
+      <w:proofErr w:type="spellStart"/>
+      <w:r>
+        <w:t>book_count</w:t>
       </w:r>
       <w:proofErr w:type="spellEnd"/>
       <w:r>
         <w:t xml:space="preserve"> </w:t>
       </w:r>
-      <w:proofErr w:type="spellStart"/>
-      <w:r>
-        <w:t>kitap</w:t>
-      </w:r>
-      <w:proofErr w:type="spellEnd"/>
-    </w:p>
-    <w:p>
-      <w:pPr>
-        <w:ind w:firstLine="720"/>
-      </w:pPr>
-      <w:r>
-        <w:t xml:space="preserve">XXX </w:t>
-      </w:r>
-      <w:proofErr w:type="spellStart"/>
-      <w:r>
-        <w:t>kitabından</w:t>
+    </w:p>
+    <w:p>
+      <w:pPr>
+        <w:ind w:firstLine="720"/>
+      </w:pPr>
+      <w:r>
+        <w:t xml:space="preserve">from (select * </w:t>
+      </w:r>
+    </w:p>
+    <w:p>
+      <w:pPr>
+        <w:ind w:firstLine="720"/>
+      </w:pPr>
+      <w:r>
+        <w:t xml:space="preserve">from </w:t>
+      </w:r>
+      <w:proofErr w:type="spellStart"/>
+      <w:r>
+        <w:t>user_book</w:t>
+      </w:r>
+      <w:proofErr w:type="spellEnd"/>
+    </w:p>
+    <w:p>
+      <w:pPr>
+        <w:ind w:firstLine="720"/>
+      </w:pPr>
+      <w:r>
+        <w:t xml:space="preserve">where date &gt; </w:t>
+      </w:r>
+      <w:proofErr w:type="gramStart"/>
+      <w:r>
+        <w:t>now(</w:t>
+      </w:r>
+      <w:proofErr w:type="gramEnd"/>
+      <w:r>
+        <w:t xml:space="preserve">) - interval 3 month) </w:t>
+      </w:r>
+      <w:proofErr w:type="spellStart"/>
+      <w:r>
+        <w:t>ub</w:t>
+      </w:r>
+      <w:proofErr w:type="spellEnd"/>
+    </w:p>
+    <w:p>
+      <w:pPr>
+        <w:ind w:firstLine="720"/>
+      </w:pPr>
+      <w:r>
+        <w:t xml:space="preserve">join user u on </w:t>
+      </w:r>
+      <w:proofErr w:type="spellStart"/>
+      <w:r>
+        <w:t>u.user_id</w:t>
+      </w:r>
+      <w:proofErr w:type="spellEnd"/>
+      <w:r>
+        <w:t xml:space="preserve"> = </w:t>
+      </w:r>
+      <w:proofErr w:type="spellStart"/>
+      <w:r>
+        <w:t>ub.user_id</w:t>
+      </w:r>
+      <w:proofErr w:type="spellEnd"/>
+    </w:p>
+    <w:p>
+      <w:pPr>
+        <w:ind w:firstLine="720"/>
+      </w:pPr>
+      <w:r>
+        <w:t xml:space="preserve">group by </w:t>
+      </w:r>
+      <w:proofErr w:type="spellStart"/>
+      <w:r>
+        <w:t>ub.user_id</w:t>
+      </w:r>
+      <w:proofErr w:type="spellEnd"/>
+    </w:p>
+    <w:p>
+      <w:pPr>
+        <w:ind w:firstLine="720"/>
+      </w:pPr>
+      <w:r>
+        <w:t xml:space="preserve">order by </w:t>
+      </w:r>
+      <w:proofErr w:type="spellStart"/>
+      <w:r>
+        <w:t>book_count</w:t>
       </w:r>
       <w:proofErr w:type="spellEnd"/>
       <w:r>
         <w:t xml:space="preserve"> </w:t>
       </w:r>
-      <w:proofErr w:type="spellStart"/>
-      <w:r>
-        <w:t>çok</w:t>
-      </w:r>
-      <w:proofErr w:type="spellEnd"/>
-      <w:r>
-        <w:t xml:space="preserve"> YYY </w:t>
-      </w:r>
-      <w:proofErr w:type="spellStart"/>
-      <w:r>
-        <w:t>kitabından</w:t>
-      </w:r>
-      <w:proofErr w:type="spellEnd"/>
+      <w:proofErr w:type="gramStart"/>
+      <w:r>
+        <w:t>DESC;</w:t>
+      </w:r>
+      <w:proofErr w:type="gramEnd"/>
       <w:r>
         <w:t xml:space="preserve"> </w:t>
       </w:r>
-      <w:proofErr w:type="spellStart"/>
-      <w:r>
-        <w:t>az</w:t>
+    </w:p>
+    <w:p>
+      <w:pPr>
+        <w:ind w:firstLine="720"/>
+      </w:pPr>
+    </w:p>
+    <w:p>
+      <w:pPr>
+        <w:rPr>
+          <w:color w:val="8AABE3" w:themeColor="accent1" w:themeTint="99"/>
+        </w:rPr>
+      </w:pPr>
+      <w:r>
+        <w:rPr>
+          <w:color w:val="8AABE3" w:themeColor="accent1" w:themeTint="99"/>
+        </w:rPr>
+        <w:t xml:space="preserve">5) most saved books in order </w:t>
+      </w:r>
+    </w:p>
+    <w:p>
+      <w:pPr>
+        <w:ind w:firstLine="720"/>
+      </w:pPr>
+      <w:r>
+        <w:t>-- can give limit function to limit number of records that will be shown</w:t>
+      </w:r>
+    </w:p>
+    <w:p>
+      <w:pPr>
+        <w:ind w:firstLine="720"/>
+      </w:pPr>
+      <w:r>
+        <w:t xml:space="preserve">select </w:t>
+      </w:r>
+      <w:proofErr w:type="spellStart"/>
+      <w:proofErr w:type="gramStart"/>
+      <w:r>
+        <w:t>b.book</w:t>
+      </w:r>
+      <w:proofErr w:type="gramEnd"/>
+      <w:r>
+        <w:t>_id</w:t>
+      </w:r>
+      <w:proofErr w:type="spellEnd"/>
+      <w:r>
+        <w:t xml:space="preserve">, </w:t>
+      </w:r>
+      <w:proofErr w:type="spellStart"/>
+      <w:r>
+        <w:t>b.book_name</w:t>
+      </w:r>
+      <w:proofErr w:type="spellEnd"/>
+      <w:r>
+        <w:t xml:space="preserve">, </w:t>
+      </w:r>
+      <w:proofErr w:type="spellStart"/>
+      <w:r>
+        <w:t>p.period_name</w:t>
+      </w:r>
+      <w:proofErr w:type="spellEnd"/>
+      <w:r>
+        <w:t xml:space="preserve">, count(*) as </w:t>
+      </w:r>
+      <w:proofErr w:type="spellStart"/>
+      <w:r>
+        <w:t>book_saved_count</w:t>
+      </w:r>
+      <w:proofErr w:type="spellEnd"/>
+    </w:p>
+    <w:p>
+      <w:pPr>
+        <w:ind w:firstLine="720"/>
+      </w:pPr>
+      <w:r>
+        <w:t xml:space="preserve">from </w:t>
+      </w:r>
+      <w:proofErr w:type="spellStart"/>
+      <w:r>
+        <w:t>savedBooks</w:t>
+      </w:r>
+      <w:proofErr w:type="spellEnd"/>
+      <w:r>
+        <w:t xml:space="preserve"> sb</w:t>
+      </w:r>
+    </w:p>
+    <w:p>
+      <w:pPr>
+        <w:ind w:firstLine="720"/>
+      </w:pPr>
+      <w:r>
+        <w:t xml:space="preserve">join </w:t>
+      </w:r>
+      <w:proofErr w:type="spellStart"/>
+      <w:r>
+        <w:t>book_savedBooks</w:t>
       </w:r>
       <w:proofErr w:type="spellEnd"/>
       <w:r>
@@ -1528,124 +2439,141 @@
       </w:r>
       <w:proofErr w:type="spellStart"/>
       <w:r>
-        <w:t>olarak</w:t>
+        <w:t>bsb</w:t>
+      </w:r>
+      <w:proofErr w:type="spellEnd"/>
+      <w:r>
+        <w:t xml:space="preserve"> on </w:t>
+      </w:r>
+      <w:proofErr w:type="spellStart"/>
+      <w:proofErr w:type="gramStart"/>
+      <w:r>
+        <w:t>sb.savedbooks</w:t>
+      </w:r>
+      <w:proofErr w:type="gramEnd"/>
+      <w:r>
+        <w:t>_id</w:t>
+      </w:r>
+      <w:proofErr w:type="spellEnd"/>
+      <w:r>
+        <w:t xml:space="preserve"> = </w:t>
+      </w:r>
+      <w:proofErr w:type="spellStart"/>
+      <w:r>
+        <w:t>bsb.savedbooks_id</w:t>
+      </w:r>
+      <w:proofErr w:type="spellEnd"/>
+    </w:p>
+    <w:p>
+      <w:pPr>
+        <w:ind w:firstLine="720"/>
+      </w:pPr>
+      <w:r>
+        <w:t xml:space="preserve">join book b on </w:t>
+      </w:r>
+      <w:proofErr w:type="spellStart"/>
+      <w:proofErr w:type="gramStart"/>
+      <w:r>
+        <w:t>b.book</w:t>
+      </w:r>
+      <w:proofErr w:type="gramEnd"/>
+      <w:r>
+        <w:t>_id</w:t>
+      </w:r>
+      <w:proofErr w:type="spellEnd"/>
+      <w:r>
+        <w:t xml:space="preserve"> = </w:t>
+      </w:r>
+      <w:proofErr w:type="spellStart"/>
+      <w:r>
+        <w:t>bsb.book_id</w:t>
+      </w:r>
+      <w:proofErr w:type="spellEnd"/>
+    </w:p>
+    <w:p>
+      <w:pPr>
+        <w:ind w:firstLine="720"/>
+      </w:pPr>
+      <w:r>
+        <w:t xml:space="preserve">join period p on </w:t>
+      </w:r>
+      <w:proofErr w:type="spellStart"/>
+      <w:proofErr w:type="gramStart"/>
+      <w:r>
+        <w:t>p.period</w:t>
+      </w:r>
+      <w:proofErr w:type="gramEnd"/>
+      <w:r>
+        <w:t>_id</w:t>
+      </w:r>
+      <w:proofErr w:type="spellEnd"/>
+      <w:r>
+        <w:t xml:space="preserve"> = </w:t>
+      </w:r>
+      <w:proofErr w:type="spellStart"/>
+      <w:r>
+        <w:t>b.period_id</w:t>
+      </w:r>
+      <w:proofErr w:type="spellEnd"/>
+    </w:p>
+    <w:p>
+      <w:pPr>
+        <w:ind w:firstLine="720"/>
+      </w:pPr>
+      <w:r>
+        <w:t xml:space="preserve">group by </w:t>
+      </w:r>
+      <w:proofErr w:type="spellStart"/>
+      <w:proofErr w:type="gramStart"/>
+      <w:r>
+        <w:t>bsb.book</w:t>
+      </w:r>
+      <w:proofErr w:type="gramEnd"/>
+      <w:r>
+        <w:t>_id</w:t>
+      </w:r>
+      <w:proofErr w:type="spellEnd"/>
+    </w:p>
+    <w:p>
+      <w:pPr>
+        <w:ind w:firstLine="720"/>
+      </w:pPr>
+      <w:r>
+        <w:t xml:space="preserve">order by </w:t>
+      </w:r>
+      <w:proofErr w:type="spellStart"/>
+      <w:r>
+        <w:t>book_saved_count</w:t>
       </w:r>
       <w:proofErr w:type="spellEnd"/>
       <w:r>
         <w:t xml:space="preserve"> </w:t>
       </w:r>
-      <w:proofErr w:type="spellStart"/>
-      <w:r>
-        <w:t>favorilere</w:t>
-      </w:r>
-      <w:proofErr w:type="spellEnd"/>
-      <w:r>
-        <w:t xml:space="preserve"> </w:t>
-      </w:r>
-      <w:proofErr w:type="spellStart"/>
-      <w:r>
-        <w:t>eklenen</w:t>
-      </w:r>
-      <w:proofErr w:type="spellEnd"/>
-      <w:r>
-        <w:t xml:space="preserve"> </w:t>
-      </w:r>
-      <w:proofErr w:type="spellStart"/>
-      <w:r>
-        <w:t>kitap</w:t>
-      </w:r>
-      <w:proofErr w:type="spellEnd"/>
-    </w:p>
-    <w:p>
-      <w:pPr>
-        <w:ind w:firstLine="720"/>
-      </w:pPr>
-      <w:r>
-        <w:t xml:space="preserve">XXX </w:t>
-      </w:r>
-      <w:proofErr w:type="spellStart"/>
-      <w:r>
-        <w:t>döneminde</w:t>
-      </w:r>
-      <w:r>
-        <w:t>ki</w:t>
-      </w:r>
-      <w:proofErr w:type="spellEnd"/>
-      <w:r>
-        <w:t xml:space="preserve"> YYY </w:t>
-      </w:r>
-      <w:proofErr w:type="spellStart"/>
-      <w:r>
-        <w:t>kitabından</w:t>
-      </w:r>
-      <w:proofErr w:type="spellEnd"/>
-      <w:r>
-        <w:t xml:space="preserve"> </w:t>
-      </w:r>
-      <w:proofErr w:type="spellStart"/>
-      <w:r>
-        <w:t>az</w:t>
-      </w:r>
-      <w:proofErr w:type="spellEnd"/>
-      <w:r>
-        <w:t xml:space="preserve"> </w:t>
-      </w:r>
-      <w:proofErr w:type="spellStart"/>
-      <w:r>
-        <w:t>olarak</w:t>
-      </w:r>
-      <w:proofErr w:type="spellEnd"/>
-      <w:r>
-        <w:t xml:space="preserve"> </w:t>
-      </w:r>
-      <w:proofErr w:type="spellStart"/>
-      <w:r>
-        <w:t>favorilere</w:t>
-      </w:r>
-      <w:proofErr w:type="spellEnd"/>
-      <w:r>
-        <w:t xml:space="preserve"> </w:t>
-      </w:r>
-      <w:proofErr w:type="spellStart"/>
-      <w:r>
-        <w:t>eklenen</w:t>
-      </w:r>
-      <w:proofErr w:type="spellEnd"/>
-      <w:r>
-        <w:t xml:space="preserve"> ZZZ </w:t>
-      </w:r>
-      <w:proofErr w:type="spellStart"/>
-      <w:r>
-        <w:t>dönemindeki</w:t>
-      </w:r>
-      <w:proofErr w:type="spellEnd"/>
-      <w:r>
-        <w:t xml:space="preserve"> ilk 3 </w:t>
-      </w:r>
-      <w:proofErr w:type="spellStart"/>
-      <w:r>
-        <w:t>kitap</w:t>
-      </w:r>
-      <w:proofErr w:type="spellEnd"/>
-      <w:r>
-        <w:t xml:space="preserve"> vs </w:t>
-      </w:r>
-      <w:proofErr w:type="spellStart"/>
-      <w:r>
-        <w:t>vs</w:t>
-      </w:r>
-      <w:proofErr w:type="spellEnd"/>
-      <w:r>
-        <w:t xml:space="preserve"> </w:t>
-      </w:r>
-      <w:proofErr w:type="spellStart"/>
-      <w:r>
-        <w:t>vs</w:t>
-      </w:r>
-      <w:proofErr w:type="spellEnd"/>
-      <w:r>
-        <w:t xml:space="preserve"> </w:t>
-      </w:r>
+      <w:proofErr w:type="gramStart"/>
+      <w:r>
+        <w:t>DESC;</w:t>
+      </w:r>
+      <w:proofErr w:type="gramEnd"/>
+    </w:p>
+    <w:p>
+      <w:pPr>
+        <w:ind w:firstLine="720"/>
+      </w:pPr>
+    </w:p>
+    <w:p>
+      <w:pPr>
+        <w:ind w:firstLine="720"/>
+      </w:pPr>
+    </w:p>
+    <w:p>
+      <w:pPr>
+        <w:ind w:firstLine="720"/>
+      </w:pPr>
+    </w:p>
+    <w:p>
+      <w:pPr>
+        <w:ind w:firstLine="720"/>
+      </w:pPr>
     </w:p>
     <w:p>
       <w:pPr>

</xml_diff>

<commit_message>
update er and report
</commit_message>
<xml_diff>
--- a/ProjectReport.docx
+++ b/ProjectReport.docx
@@ -2,14 +2,6 @@
 <file path=word/document.xml><?xml version="1.0" encoding="utf-8"?>
 <w:document xmlns:wpc="http://schemas.microsoft.com/office/word/2010/wordprocessingCanvas" xmlns:cx="http://schemas.microsoft.com/office/drawing/2014/chartex" xmlns:cx1="http://schemas.microsoft.com/office/drawing/2015/9/8/chartex" xmlns:cx2="http://schemas.microsoft.com/office/drawing/2015/10/21/chartex" xmlns:cx3="http://schemas.microsoft.com/office/drawing/2016/5/9/chartex" xmlns:cx4="http://schemas.microsoft.com/office/drawing/2016/5/10/chartex" xmlns:cx5="http://schemas.microsoft.com/office/drawing/2016/5/11/chartex" xmlns:cx6="http://schemas.microsoft.com/office/drawing/2016/5/12/chartex" xmlns:cx7="http://schemas.microsoft.com/office/drawing/2016/5/13/chartex" xmlns:cx8="http://schemas.microsoft.com/office/drawing/2016/5/14/chartex" xmlns:mc="http://schemas.openxmlformats.org/markup-compatibility/2006" xmlns:aink="http://schemas.microsoft.com/office/drawing/2016/ink" xmlns:am3d="http://schemas.microsoft.com/office/drawing/2017/model3d" xmlns:o="urn:schemas-microsoft-com:office:office" xmlns:oel="http://schemas.microsoft.com/office/2019/extlst" xmlns:r="http://schemas.openxmlformats.org/officeDocument/2006/relationships" xmlns:m="http://schemas.openxmlformats.org/officeDocument/2006/math" xmlns:v="urn:schemas-microsoft-com:vml" xmlns:wp14="http://schemas.microsoft.com/office/word/2010/wordprocessingDrawing" xmlns:wp="http://schemas.openxmlformats.org/drawingml/2006/wordprocessingDrawing" xmlns:w10="urn:schemas-microsoft-com:office:word" xmlns:w="http://schemas.openxmlformats.org/wordprocessingml/2006/main" xmlns:w14="http://schemas.microsoft.com/office/word/2010/wordml" xmlns:w15="http://schemas.microsoft.com/office/word/2012/wordml" xmlns:w16cex="http://schemas.microsoft.com/office/word/2018/wordml/cex" xmlns:w16cid="http://schemas.microsoft.com/office/word/2016/wordml/cid" xmlns:w16="http://schemas.microsoft.com/office/word/2018/wordml" xmlns:w16sdtdh="http://schemas.microsoft.com/office/word/2020/wordml/sdtdatahash" xmlns:w16se="http://schemas.microsoft.com/office/word/2015/wordml/symex" xmlns:wpg="http://schemas.microsoft.com/office/word/2010/wordprocessingGroup" xmlns:wpi="http://schemas.microsoft.com/office/word/2010/wordprocessingInk" xmlns:wne="http://schemas.microsoft.com/office/word/2006/wordml" xmlns:wps="http://schemas.microsoft.com/office/word/2010/wordprocessingShape" mc:Ignorable="w14 w15 w16se w16cid w16 w16cex w16sdtdh wp14">
   <w:body>
-    <w:p>
-      <w:pPr>
-        <w:pStyle w:val="Balk"/>
-        <w:rPr>
-          <w:lang w:val="en-US"/>
-        </w:rPr>
-      </w:pPr>
-    </w:p>
     <w:p>
       <w:pPr>
         <w:pStyle w:val="Balk"/>
@@ -77,51 +69,20 @@
           <w:color w:val="1D3D75"/>
           <w:lang w:val="en-US"/>
         </w:rPr>
-        <w:t xml:space="preserve">, </w:t>
-      </w:r>
-      <w:proofErr w:type="spellStart"/>
-      <w:r>
+        <w:t>, İrem Demir, Özlem Şerifoğulları</w:t>
+      </w:r>
+    </w:p>
+    <w:p>
+      <w:pPr>
+        <w:pStyle w:val="sim"/>
         <w:rPr>
-          <w:i/>
-          <w:iCs/>
-          <w:color w:val="1D3D75"/>
+          <w:rStyle w:val="GlVurgulama"/>
           <w:lang w:val="en-US"/>
         </w:rPr>
-        <w:t>İrem</w:t>
-      </w:r>
-      <w:proofErr w:type="spellEnd"/>
+      </w:pPr>
       <w:r>
         <w:rPr>
-          <w:i/>
-          <w:iCs/>
-          <w:color w:val="1D3D75"/>
-          <w:lang w:val="en-US"/>
-        </w:rPr>
-        <w:t xml:space="preserve"> Demir, Özlem </w:t>
-      </w:r>
-      <w:proofErr w:type="spellStart"/>
-      <w:r>
-        <w:rPr>
-          <w:i/>
-          <w:iCs/>
-          <w:color w:val="1D3D75"/>
-          <w:lang w:val="en-US"/>
-        </w:rPr>
-        <w:t>Şerifoğulları</w:t>
-      </w:r>
-      <w:proofErr w:type="spellEnd"/>
-    </w:p>
-    <w:p>
-      <w:pPr>
-        <w:pStyle w:val="sim"/>
-        <w:rPr>
-          <w:rStyle w:val="IntenseEmphasis"/>
-          <w:lang w:val="en-US"/>
-        </w:rPr>
-      </w:pPr>
-      <w:r>
-        <w:rPr>
-          <w:rStyle w:val="IntenseEmphasis"/>
+          <w:rStyle w:val="GlVurgulama"/>
           <w:lang w:val="en-US"/>
         </w:rPr>
         <w:t xml:space="preserve">Project Repository: </w:t>
@@ -129,7 +90,7 @@
       <w:hyperlink r:id="rId6" w:history="1">
         <w:r>
           <w:rPr>
-            <w:rStyle w:val="IntenseEmphasis"/>
+            <w:rStyle w:val="GlVurgulama"/>
             <w:u w:val="single"/>
             <w:lang w:val="en-US"/>
           </w:rPr>
@@ -139,7 +100,7 @@
     </w:p>
     <w:p>
       <w:pPr>
-        <w:pStyle w:val="Title"/>
+        <w:pStyle w:val="KonuBal"/>
       </w:pPr>
       <w:r>
         <w:t>Project Description</w:t>
@@ -176,7 +137,7 @@
     </w:p>
     <w:p>
       <w:pPr>
-        <w:pStyle w:val="Title"/>
+        <w:pStyle w:val="KonuBal"/>
       </w:pPr>
       <w:r>
         <w:t>Entity-Relationship Diagram</w:t>
@@ -191,10 +152,10 @@
           <w:noProof/>
         </w:rPr>
         <w:drawing>
-          <wp:inline distT="0" distB="0" distL="0" distR="0" wp14:anchorId="7817316F" wp14:editId="01AEEDAF">
-            <wp:extent cx="4942745" cy="4196219"/>
+          <wp:inline distT="0" distB="0" distL="0" distR="0" wp14:anchorId="70762E0A" wp14:editId="4393EAAA">
+            <wp:extent cx="5524500" cy="4690110"/>
             <wp:effectExtent l="0" t="0" r="0" b="0"/>
-            <wp:docPr id="1" name="Resim 1"/>
+            <wp:docPr id="2" name="Resim 2"/>
             <wp:cNvGraphicFramePr>
               <a:graphicFrameLocks xmlns:a="http://schemas.openxmlformats.org/drawingml/2006/main" noChangeAspect="1"/>
             </wp:cNvGraphicFramePr>
@@ -202,7 +163,7 @@
               <a:graphicData uri="http://schemas.openxmlformats.org/drawingml/2006/picture">
                 <pic:pic xmlns:pic="http://schemas.openxmlformats.org/drawingml/2006/picture">
                   <pic:nvPicPr>
-                    <pic:cNvPr id="1" name="Resim 1"/>
+                    <pic:cNvPr id="2" name="Resim 2"/>
                     <pic:cNvPicPr/>
                   </pic:nvPicPr>
                   <pic:blipFill>
@@ -220,7 +181,7 @@
                   <pic:spPr>
                     <a:xfrm>
                       <a:off x="0" y="0"/>
-                      <a:ext cx="4954224" cy="4205964"/>
+                      <a:ext cx="5524500" cy="4690110"/>
                     </a:xfrm>
                     <a:prstGeom prst="rect">
                       <a:avLst/>
@@ -235,9 +196,20 @@
     </w:p>
     <w:p>
       <w:pPr>
-        <w:pStyle w:val="Title"/>
-      </w:pPr>
-      <w:r>
+        <w:pStyle w:val="KonuBal"/>
+      </w:pPr>
+    </w:p>
+    <w:p>
+      <w:pPr>
+        <w:pStyle w:val="KonuBal"/>
+      </w:pPr>
+    </w:p>
+    <w:p>
+      <w:pPr>
+        <w:pStyle w:val="KonuBal"/>
+      </w:pPr>
+      <w:r>
+        <w:lastRenderedPageBreak/>
         <w:t>Relational Database Design</w:t>
       </w:r>
       <w:r>
@@ -249,7 +221,6 @@
         <w:ind w:firstLine="720"/>
       </w:pPr>
       <w:r>
-        <w:lastRenderedPageBreak/>
         <w:t xml:space="preserve">Following the ER to Relational Model conversion algorithm we have obtained the following relations to create our </w:t>
       </w:r>
       <w:proofErr w:type="spellStart"/>
@@ -884,6 +855,7 @@
         <w:ind w:firstLine="720"/>
       </w:pPr>
       <w:r>
+        <w:lastRenderedPageBreak/>
         <w:t xml:space="preserve">    </w:t>
       </w:r>
       <w:proofErr w:type="spellStart"/>
@@ -924,7 +896,6 @@
         <w:ind w:firstLine="720"/>
       </w:pPr>
       <w:r>
-        <w:lastRenderedPageBreak/>
         <w:t xml:space="preserve">    FOREIGN KEY (</w:t>
       </w:r>
       <w:proofErr w:type="spellStart"/>
@@ -1288,7 +1259,7 @@
     </w:p>
     <w:p>
       <w:pPr>
-        <w:pStyle w:val="Title"/>
+        <w:pStyle w:val="KonuBal"/>
       </w:pPr>
       <w:r>
         <w:t>Data Sources</w:t>
@@ -1328,7 +1299,7 @@
     </w:p>
     <w:p>
       <w:pPr>
-        <w:pStyle w:val="Title"/>
+        <w:pStyle w:val="KonuBal"/>
       </w:pPr>
       <w:r>
         <w:t>Complex SQL Queries</w:t>
@@ -1663,6 +1634,7 @@
         <w:ind w:firstLine="720"/>
       </w:pPr>
       <w:r>
+        <w:lastRenderedPageBreak/>
         <w:t xml:space="preserve">join author a on </w:t>
       </w:r>
       <w:proofErr w:type="spellStart"/>
@@ -1705,12 +1677,16 @@
         <w:ind w:firstLine="720"/>
       </w:pPr>
       <w:r>
-        <w:lastRenderedPageBreak/>
         <w:t xml:space="preserve">group by </w:t>
       </w:r>
       <w:proofErr w:type="spellStart"/>
-      <w:r>
-        <w:t>p.period_id</w:t>
+      <w:proofErr w:type="gramStart"/>
+      <w:r>
+        <w:t>p.period</w:t>
+      </w:r>
+      <w:proofErr w:type="gramEnd"/>
+      <w:r>
+        <w:t>_id</w:t>
       </w:r>
       <w:proofErr w:type="spellEnd"/>
       <w:r>
@@ -1726,17 +1702,12 @@
       </w:r>
       <w:proofErr w:type="spellStart"/>
       <w:r>
-        <w:t>bp.total_</w:t>
-      </w:r>
-      <w:proofErr w:type="gramStart"/>
-      <w:r>
-        <w:t>points</w:t>
+        <w:t>bp.total_points</w:t>
       </w:r>
       <w:proofErr w:type="spellEnd"/>
       <w:r>
         <w:t>;</w:t>
       </w:r>
-      <w:proofErr w:type="gramEnd"/>
     </w:p>
     <w:p>
       <w:pPr>
@@ -1788,8 +1759,13 @@
         <w:t xml:space="preserve">join author a on </w:t>
       </w:r>
       <w:proofErr w:type="spellStart"/>
-      <w:r>
-        <w:t>a.author_id</w:t>
+      <w:proofErr w:type="gramStart"/>
+      <w:r>
+        <w:t>a.author</w:t>
+      </w:r>
+      <w:proofErr w:type="gramEnd"/>
+      <w:r>
+        <w:t>_id</w:t>
       </w:r>
       <w:proofErr w:type="spellEnd"/>
       <w:r>
@@ -1809,8 +1785,13 @@
         <w:t xml:space="preserve">join book b on </w:t>
       </w:r>
       <w:proofErr w:type="spellStart"/>
-      <w:r>
-        <w:t>b.book_id</w:t>
+      <w:proofErr w:type="gramStart"/>
+      <w:r>
+        <w:t>b.book</w:t>
+      </w:r>
+      <w:proofErr w:type="gramEnd"/>
+      <w:r>
+        <w:t>_id</w:t>
       </w:r>
       <w:proofErr w:type="spellEnd"/>
       <w:r>
@@ -1830,8 +1811,13 @@
         <w:t xml:space="preserve">join period p on </w:t>
       </w:r>
       <w:proofErr w:type="spellStart"/>
-      <w:r>
-        <w:t>p.period_id</w:t>
+      <w:proofErr w:type="gramStart"/>
+      <w:r>
+        <w:t>p.period</w:t>
+      </w:r>
+      <w:proofErr w:type="gramEnd"/>
+      <w:r>
+        <w:t>_id</w:t>
       </w:r>
       <w:proofErr w:type="spellEnd"/>
       <w:r>
@@ -1851,31 +1837,36 @@
         <w:t xml:space="preserve">group by </w:t>
       </w:r>
       <w:proofErr w:type="spellStart"/>
-      <w:r>
-        <w:t>a.author_id</w:t>
-      </w:r>
-      <w:proofErr w:type="spellEnd"/>
-    </w:p>
-    <w:p>
-      <w:pPr>
-        <w:ind w:firstLine="720"/>
-      </w:pPr>
-      <w:r>
-        <w:t>having COUNT(DISTINCT(</w:t>
-      </w:r>
-      <w:proofErr w:type="spellStart"/>
-      <w:r>
-        <w:t>p.period_id</w:t>
-      </w:r>
-      <w:proofErr w:type="spellEnd"/>
-      <w:r>
-        <w:t>)) &gt;</w:t>
-      </w:r>
       <w:proofErr w:type="gramStart"/>
       <w:r>
-        <w:t>1;</w:t>
+        <w:t>a.author</w:t>
       </w:r>
       <w:proofErr w:type="gramEnd"/>
+      <w:r>
+        <w:t>_id</w:t>
+      </w:r>
+      <w:proofErr w:type="spellEnd"/>
+    </w:p>
+    <w:p>
+      <w:pPr>
+        <w:ind w:firstLine="720"/>
+      </w:pPr>
+      <w:r>
+        <w:t>having count(distinct(</w:t>
+      </w:r>
+      <w:proofErr w:type="spellStart"/>
+      <w:proofErr w:type="gramStart"/>
+      <w:r>
+        <w:t>p.period</w:t>
+      </w:r>
+      <w:proofErr w:type="gramEnd"/>
+      <w:r>
+        <w:t>_id</w:t>
+      </w:r>
+      <w:proofErr w:type="spellEnd"/>
+      <w:r>
+        <w:t>)) &gt;1;</w:t>
+      </w:r>
     </w:p>
     <w:p>
       <w:pPr>
@@ -1892,55 +1883,109 @@
         <w:rPr>
           <w:color w:val="8AABE3" w:themeColor="accent1" w:themeTint="99"/>
         </w:rPr>
-        <w:t>3) users with highest overall activity ordering in order</w:t>
-      </w:r>
-    </w:p>
-    <w:p>
-      <w:pPr>
-        <w:ind w:firstLine="720"/>
-      </w:pPr>
-      <w:r>
-        <w:t>-- can give limit function to limit number of records that will be shown</w:t>
-      </w:r>
-    </w:p>
-    <w:p>
-      <w:pPr>
-        <w:ind w:firstLine="720"/>
+        <w:t xml:space="preserve">3) </w:t>
+      </w:r>
+      <w:r>
+        <w:rPr>
+          <w:color w:val="8AABE3" w:themeColor="accent1" w:themeTint="99"/>
+        </w:rPr>
+        <w:t xml:space="preserve">fuzzy search on </w:t>
+      </w:r>
+      <w:proofErr w:type="spellStart"/>
+      <w:r>
+        <w:rPr>
+          <w:color w:val="8AABE3" w:themeColor="accent1" w:themeTint="99"/>
+        </w:rPr>
+        <w:t>book_name</w:t>
+      </w:r>
+      <w:proofErr w:type="spellEnd"/>
+      <w:r>
+        <w:rPr>
+          <w:color w:val="8AABE3" w:themeColor="accent1" w:themeTint="99"/>
+        </w:rPr>
+        <w:t xml:space="preserve"> with wanted book display information &amp; this can be also applied to other searches</w:t>
+      </w:r>
+    </w:p>
+    <w:p>
+      <w:pPr>
+        <w:ind w:left="720"/>
       </w:pPr>
       <w:r>
         <w:t xml:space="preserve">select </w:t>
       </w:r>
       <w:proofErr w:type="spellStart"/>
-      <w:r>
-        <w:t>u.user_name</w:t>
-      </w:r>
-      <w:proofErr w:type="spellEnd"/>
-      <w:r>
-        <w:t>, COUNT(</w:t>
-      </w:r>
-      <w:proofErr w:type="spellStart"/>
-      <w:r>
-        <w:t>book_id</w:t>
-      </w:r>
-      <w:proofErr w:type="spellEnd"/>
+      <w:proofErr w:type="gramStart"/>
+      <w:r>
+        <w:t>ban.book</w:t>
+      </w:r>
+      <w:proofErr w:type="gramEnd"/>
+      <w:r>
+        <w:t>_name</w:t>
+      </w:r>
+      <w:proofErr w:type="spellEnd"/>
+      <w:r>
+        <w:t xml:space="preserve">, </w:t>
+      </w:r>
+      <w:proofErr w:type="spellStart"/>
+      <w:r>
+        <w:t>ban.description</w:t>
+      </w:r>
+      <w:proofErr w:type="spellEnd"/>
+      <w:r>
+        <w:t xml:space="preserve">, </w:t>
+      </w:r>
+      <w:proofErr w:type="spellStart"/>
+      <w:r>
+        <w:t>ban.author_name</w:t>
+      </w:r>
+      <w:proofErr w:type="spellEnd"/>
+      <w:r>
+        <w:t xml:space="preserve">, </w:t>
+      </w:r>
+      <w:proofErr w:type="spellStart"/>
+      <w:r>
+        <w:t>abr.average_bookrating</w:t>
+      </w:r>
+      <w:proofErr w:type="spellEnd"/>
+      <w:r>
+        <w:t xml:space="preserve"> from</w:t>
+      </w:r>
+    </w:p>
+    <w:p>
+      <w:pPr>
+        <w:ind w:left="720"/>
+      </w:pPr>
+      <w:r>
+        <w:t>(select avg(</w:t>
+      </w:r>
+      <w:proofErr w:type="spellStart"/>
+      <w:r>
+        <w:t>user_</w:t>
+      </w:r>
+      <w:proofErr w:type="gramStart"/>
+      <w:r>
+        <w:t>book.points</w:t>
+      </w:r>
+      <w:proofErr w:type="spellEnd"/>
+      <w:proofErr w:type="gramEnd"/>
       <w:r>
         <w:t xml:space="preserve">) as </w:t>
       </w:r>
       <w:proofErr w:type="spellStart"/>
       <w:r>
-        <w:t>book_count</w:t>
-      </w:r>
-      <w:proofErr w:type="spellEnd"/>
-      <w:r>
-        <w:t xml:space="preserve"> </w:t>
-      </w:r>
-    </w:p>
-    <w:p>
-      <w:pPr>
-        <w:ind w:firstLine="720"/>
-      </w:pPr>
-      <w:r>
-        <w:t xml:space="preserve">from </w:t>
+        <w:t>average_bookrating</w:t>
+      </w:r>
+      <w:proofErr w:type="spellEnd"/>
+      <w:r>
+        <w:t xml:space="preserve">, </w:t>
+      </w:r>
+      <w:proofErr w:type="spellStart"/>
+      <w:r>
+        <w:t>user_book.book_id</w:t>
+      </w:r>
+      <w:proofErr w:type="spellEnd"/>
+      <w:r>
+        <w:t xml:space="preserve"> from </w:t>
       </w:r>
       <w:proofErr w:type="spellStart"/>
       <w:r>
@@ -1948,24 +1993,138 @@
       </w:r>
       <w:proofErr w:type="spellEnd"/>
       <w:r>
-        <w:t xml:space="preserve"> </w:t>
-      </w:r>
-      <w:proofErr w:type="spellStart"/>
-      <w:r>
-        <w:t>ub</w:t>
-      </w:r>
-      <w:proofErr w:type="spellEnd"/>
-    </w:p>
-    <w:p>
-      <w:pPr>
-        <w:ind w:firstLine="720"/>
-      </w:pPr>
-      <w:r>
-        <w:t xml:space="preserve">join user u on </w:t>
-      </w:r>
-      <w:proofErr w:type="spellStart"/>
-      <w:r>
-        <w:t>u.user_id</w:t>
+        <w:t xml:space="preserve"> group by </w:t>
+      </w:r>
+      <w:proofErr w:type="spellStart"/>
+      <w:r>
+        <w:t>user_book.book_id</w:t>
+      </w:r>
+      <w:proofErr w:type="spellEnd"/>
+      <w:r>
+        <w:t>)</w:t>
+      </w:r>
+      <w:proofErr w:type="spellStart"/>
+      <w:r>
+        <w:t>abr</w:t>
+      </w:r>
+      <w:proofErr w:type="spellEnd"/>
+      <w:r>
+        <w:t xml:space="preserve"> right join</w:t>
+      </w:r>
+    </w:p>
+    <w:p>
+      <w:pPr>
+        <w:ind w:left="720"/>
+      </w:pPr>
+      <w:r>
+        <w:t xml:space="preserve">(select </w:t>
+      </w:r>
+      <w:proofErr w:type="spellStart"/>
+      <w:proofErr w:type="gramStart"/>
+      <w:r>
+        <w:t>author.author</w:t>
+      </w:r>
+      <w:proofErr w:type="gramEnd"/>
+      <w:r>
+        <w:t>_name</w:t>
+      </w:r>
+      <w:proofErr w:type="spellEnd"/>
+      <w:r>
+        <w:t xml:space="preserve">, </w:t>
+      </w:r>
+      <w:proofErr w:type="spellStart"/>
+      <w:r>
+        <w:t>baid.book_name</w:t>
+      </w:r>
+      <w:proofErr w:type="spellEnd"/>
+      <w:r>
+        <w:t xml:space="preserve">, </w:t>
+      </w:r>
+      <w:proofErr w:type="spellStart"/>
+      <w:r>
+        <w:t>baid.description</w:t>
+      </w:r>
+      <w:proofErr w:type="spellEnd"/>
+      <w:r>
+        <w:t xml:space="preserve">, </w:t>
+      </w:r>
+      <w:proofErr w:type="spellStart"/>
+      <w:r>
+        <w:t>baid.book_id</w:t>
+      </w:r>
+      <w:proofErr w:type="spellEnd"/>
+      <w:r>
+        <w:t xml:space="preserve"> from author</w:t>
+      </w:r>
+    </w:p>
+    <w:p>
+      <w:pPr>
+        <w:ind w:left="720"/>
+      </w:pPr>
+      <w:r>
+        <w:t xml:space="preserve">join (select </w:t>
+      </w:r>
+      <w:proofErr w:type="spellStart"/>
+      <w:proofErr w:type="gramStart"/>
+      <w:r>
+        <w:t>book.book</w:t>
+      </w:r>
+      <w:proofErr w:type="gramEnd"/>
+      <w:r>
+        <w:t>_name</w:t>
+      </w:r>
+      <w:proofErr w:type="spellEnd"/>
+      <w:r>
+        <w:t xml:space="preserve">, </w:t>
+      </w:r>
+      <w:proofErr w:type="spellStart"/>
+      <w:r>
+        <w:t>book.description</w:t>
+      </w:r>
+      <w:proofErr w:type="spellEnd"/>
+      <w:r>
+        <w:t xml:space="preserve">, </w:t>
+      </w:r>
+      <w:proofErr w:type="spellStart"/>
+      <w:r>
+        <w:t>author_book.author_id</w:t>
+      </w:r>
+      <w:proofErr w:type="spellEnd"/>
+      <w:r>
+        <w:t xml:space="preserve">, </w:t>
+      </w:r>
+      <w:proofErr w:type="spellStart"/>
+      <w:r>
+        <w:t>book.book_id</w:t>
+      </w:r>
+      <w:proofErr w:type="spellEnd"/>
+      <w:r>
+        <w:t xml:space="preserve"> from book</w:t>
+      </w:r>
+    </w:p>
+    <w:p>
+      <w:pPr>
+        <w:ind w:left="720"/>
+      </w:pPr>
+      <w:r>
+        <w:t xml:space="preserve">join </w:t>
+      </w:r>
+      <w:proofErr w:type="spellStart"/>
+      <w:r>
+        <w:t>author_book</w:t>
+      </w:r>
+      <w:proofErr w:type="spellEnd"/>
+      <w:r>
+        <w:t xml:space="preserve"> on </w:t>
+      </w:r>
+      <w:proofErr w:type="spellStart"/>
+      <w:proofErr w:type="gramStart"/>
+      <w:r>
+        <w:t>book.book</w:t>
+      </w:r>
+      <w:proofErr w:type="gramEnd"/>
+      <w:r>
+        <w:t>_id</w:t>
       </w:r>
       <w:proofErr w:type="spellEnd"/>
       <w:r>
@@ -1973,51 +2132,78 @@
       </w:r>
       <w:proofErr w:type="spellStart"/>
       <w:r>
-        <w:t>ub.user_id</w:t>
-      </w:r>
-      <w:proofErr w:type="spellEnd"/>
-    </w:p>
-    <w:p>
-      <w:pPr>
-        <w:ind w:firstLine="720"/>
-      </w:pPr>
-      <w:r>
-        <w:t xml:space="preserve">group by </w:t>
-      </w:r>
-      <w:proofErr w:type="spellStart"/>
-      <w:r>
-        <w:t>ub.user_id</w:t>
-      </w:r>
-      <w:proofErr w:type="spellEnd"/>
-    </w:p>
-    <w:p>
-      <w:pPr>
-        <w:ind w:firstLine="720"/>
-      </w:pPr>
-      <w:r>
-        <w:t xml:space="preserve">order by </w:t>
-      </w:r>
-      <w:proofErr w:type="spellStart"/>
-      <w:r>
-        <w:t>book_count</w:t>
-      </w:r>
-      <w:proofErr w:type="spellEnd"/>
-      <w:r>
-        <w:t xml:space="preserve"> </w:t>
-      </w:r>
+        <w:t>author_book.book_id</w:t>
+      </w:r>
+      <w:proofErr w:type="spellEnd"/>
+      <w:r>
+        <w:t xml:space="preserve">) </w:t>
+      </w:r>
+      <w:proofErr w:type="spellStart"/>
+      <w:r>
+        <w:t>baid</w:t>
+      </w:r>
+      <w:proofErr w:type="spellEnd"/>
+      <w:r>
+        <w:t xml:space="preserve"> on </w:t>
+      </w:r>
+      <w:proofErr w:type="spellStart"/>
+      <w:r>
+        <w:t>author.author_id</w:t>
+      </w:r>
+      <w:proofErr w:type="spellEnd"/>
+      <w:r>
+        <w:t xml:space="preserve"> = </w:t>
+      </w:r>
+      <w:proofErr w:type="spellStart"/>
+      <w:r>
+        <w:t>baid.author_id</w:t>
+      </w:r>
+      <w:proofErr w:type="spellEnd"/>
+      <w:r>
+        <w:t>) ban</w:t>
+      </w:r>
+    </w:p>
+    <w:p>
+      <w:pPr>
+        <w:ind w:firstLine="720"/>
+      </w:pPr>
+      <w:r>
+        <w:t xml:space="preserve">on </w:t>
+      </w:r>
+      <w:proofErr w:type="spellStart"/>
       <w:proofErr w:type="gramStart"/>
       <w:r>
-        <w:t>DESC;</w:t>
+        <w:t>ban.book</w:t>
       </w:r>
       <w:proofErr w:type="gramEnd"/>
       <w:r>
-        <w:t xml:space="preserve"> </w:t>
-      </w:r>
-    </w:p>
-    <w:p>
-      <w:pPr>
-        <w:ind w:firstLine="720"/>
-      </w:pPr>
+        <w:t>_id</w:t>
+      </w:r>
+      <w:proofErr w:type="spellEnd"/>
+      <w:r>
+        <w:t xml:space="preserve"> = </w:t>
+      </w:r>
+      <w:proofErr w:type="spellStart"/>
+      <w:r>
+        <w:t>abr.book_id</w:t>
+      </w:r>
+      <w:proofErr w:type="spellEnd"/>
+    </w:p>
+    <w:p>
+      <w:pPr>
+        <w:ind w:firstLine="720"/>
+      </w:pPr>
+      <w:r>
+        <w:t xml:space="preserve">where </w:t>
+      </w:r>
+      <w:proofErr w:type="spellStart"/>
+      <w:r>
+        <w:t>ban.book_name</w:t>
+      </w:r>
+      <w:proofErr w:type="spellEnd"/>
+      <w:r>
+        <w:t xml:space="preserve"> like '%hay%'</w:t>
+      </w:r>
     </w:p>
     <w:p>
       <w:r>
@@ -2392,7 +2578,7 @@
     </w:p>
     <w:p>
       <w:pPr>
-        <w:pStyle w:val="Title"/>
+        <w:pStyle w:val="KonuBal"/>
       </w:pPr>
       <w:r>
         <w:t>Screenshots</w:t>
@@ -2411,7 +2597,7 @@
     </w:p>
     <w:p>
       <w:pPr>
-        <w:pStyle w:val="Title"/>
+        <w:pStyle w:val="KonuBal"/>
       </w:pPr>
     </w:p>
     <w:sectPr>
@@ -2921,13 +3107,13 @@
       <w:lang w:val="en-US" w:eastAsia="en-US"/>
     </w:rPr>
   </w:style>
-  <w:style w:type="character" w:default="1" w:styleId="DefaultParagraphFont">
+  <w:style w:type="character" w:default="1" w:styleId="VarsaylanParagrafYazTipi">
     <w:name w:val="Default Paragraph Font"/>
     <w:uiPriority w:val="1"/>
     <w:semiHidden/>
     <w:unhideWhenUsed/>
   </w:style>
-  <w:style w:type="table" w:default="1" w:styleId="TableNormal">
+  <w:style w:type="table" w:default="1" w:styleId="NormalTablo">
     <w:name w:val="Normal Table"/>
     <w:uiPriority w:val="99"/>
     <w:semiHidden/>
@@ -2942,13 +3128,13 @@
       </w:tblCellMar>
     </w:tblPr>
   </w:style>
-  <w:style w:type="numbering" w:default="1" w:styleId="NoList">
+  <w:style w:type="numbering" w:default="1" w:styleId="ListeYok">
     <w:name w:val="No List"/>
     <w:uiPriority w:val="99"/>
     <w:semiHidden/>
     <w:unhideWhenUsed/>
   </w:style>
-  <w:style w:type="character" w:styleId="Hyperlink">
+  <w:style w:type="character" w:styleId="Kpr">
     <w:name w:val="Hyperlink"/>
     <w:rPr>
       <w:u w:val="single"/>
@@ -3016,7 +3202,7 @@
       </w14:textOutline>
     </w:rPr>
   </w:style>
-  <w:style w:type="paragraph" w:styleId="Title">
+  <w:style w:type="paragraph" w:styleId="KonuBal">
     <w:name w:val="Title"/>
     <w:uiPriority w:val="10"/>
     <w:qFormat/>
@@ -3038,9 +3224,9 @@
       </w14:textOutline>
     </w:rPr>
   </w:style>
-  <w:style w:type="character" w:styleId="UnresolvedMention">
+  <w:style w:type="character" w:styleId="zmlenmeyenBahsetme">
     <w:name w:val="Unresolved Mention"/>
-    <w:basedOn w:val="DefaultParagraphFont"/>
+    <w:basedOn w:val="VarsaylanParagrafYazTipi"/>
     <w:uiPriority w:val="99"/>
     <w:semiHidden/>
     <w:unhideWhenUsed/>
@@ -3050,9 +3236,9 @@
       <w:shd w:val="clear" w:color="auto" w:fill="E1DFDD"/>
     </w:rPr>
   </w:style>
-  <w:style w:type="character" w:styleId="IntenseEmphasis">
+  <w:style w:type="character" w:styleId="GlVurgulama">
     <w:name w:val="Intense Emphasis"/>
-    <w:basedOn w:val="DefaultParagraphFont"/>
+    <w:basedOn w:val="VarsaylanParagrafYazTipi"/>
     <w:uiPriority w:val="21"/>
     <w:qFormat/>
     <w:rsid w:val="00DC0645"/>

</xml_diff>

<commit_message>
application details are added
</commit_message>
<xml_diff>
--- a/ProjectReport.docx
+++ b/ProjectReport.docx
@@ -2553,18 +2553,283 @@
     </w:p>
     <w:p>
       <w:pPr>
-        <w:ind w:firstLine="720"/>
-      </w:pPr>
-    </w:p>
-    <w:p>
-      <w:pPr>
-        <w:ind w:firstLine="720"/>
-      </w:pPr>
-    </w:p>
-    <w:p>
-      <w:pPr>
-        <w:ind w:firstLine="720"/>
-      </w:pPr>
+        <w:rPr>
+          <w:color w:val="8AABE3" w:themeColor="accent1" w:themeTint="99"/>
+        </w:rPr>
+      </w:pPr>
+    </w:p>
+    <w:p>
+      <w:pPr>
+        <w:rPr>
+          <w:color w:val="8AABE3" w:themeColor="accent1" w:themeTint="99"/>
+        </w:rPr>
+      </w:pPr>
+    </w:p>
+    <w:p>
+      <w:pPr>
+        <w:rPr>
+          <w:color w:val="8AABE3" w:themeColor="accent1" w:themeTint="99"/>
+        </w:rPr>
+      </w:pPr>
+    </w:p>
+    <w:p>
+      <w:pPr>
+        <w:rPr>
+          <w:color w:val="8AABE3" w:themeColor="accent1" w:themeTint="99"/>
+        </w:rPr>
+      </w:pPr>
+    </w:p>
+    <w:p>
+      <w:pPr>
+        <w:rPr>
+          <w:color w:val="8AABE3" w:themeColor="accent1" w:themeTint="99"/>
+        </w:rPr>
+      </w:pPr>
+      <w:r>
+        <w:rPr>
+          <w:color w:val="8AABE3" w:themeColor="accent1" w:themeTint="99"/>
+        </w:rPr>
+        <w:lastRenderedPageBreak/>
+        <w:t>6</w:t>
+      </w:r>
+      <w:r>
+        <w:rPr>
+          <w:color w:val="8AABE3" w:themeColor="accent1" w:themeTint="99"/>
+        </w:rPr>
+        <w:t xml:space="preserve">) most </w:t>
+      </w:r>
+      <w:r>
+        <w:rPr>
+          <w:color w:val="8AABE3" w:themeColor="accent1" w:themeTint="99"/>
+        </w:rPr>
+        <w:t>popular</w:t>
+      </w:r>
+      <w:r>
+        <w:rPr>
+          <w:color w:val="8AABE3" w:themeColor="accent1" w:themeTint="99"/>
+        </w:rPr>
+        <w:t xml:space="preserve"> </w:t>
+      </w:r>
+      <w:r>
+        <w:rPr>
+          <w:color w:val="8AABE3" w:themeColor="accent1" w:themeTint="99"/>
+        </w:rPr>
+        <w:t>authors</w:t>
+      </w:r>
+      <w:r>
+        <w:rPr>
+          <w:color w:val="8AABE3" w:themeColor="accent1" w:themeTint="99"/>
+        </w:rPr>
+        <w:t xml:space="preserve"> in order </w:t>
+      </w:r>
+    </w:p>
+    <w:p>
+      <w:pPr>
+        <w:ind w:left="720"/>
+      </w:pPr>
+      <w:r>
+        <w:t xml:space="preserve">select a.name, </w:t>
+      </w:r>
+      <w:proofErr w:type="spellStart"/>
+      <w:proofErr w:type="gramStart"/>
+      <w:r>
+        <w:t>bp.total</w:t>
+      </w:r>
+      <w:proofErr w:type="gramEnd"/>
+      <w:r>
+        <w:t>_points</w:t>
+      </w:r>
+      <w:proofErr w:type="spellEnd"/>
+    </w:p>
+    <w:p>
+      <w:pPr>
+        <w:ind w:left="720"/>
+      </w:pPr>
+      <w:r>
+        <w:t xml:space="preserve">from book b </w:t>
+      </w:r>
+    </w:p>
+    <w:p>
+      <w:pPr>
+        <w:ind w:left="720"/>
+      </w:pPr>
+      <w:r>
+        <w:t xml:space="preserve">join (select </w:t>
+      </w:r>
+      <w:proofErr w:type="spellStart"/>
+      <w:r>
+        <w:t>book_id</w:t>
+      </w:r>
+      <w:proofErr w:type="spellEnd"/>
+      <w:r>
+        <w:t xml:space="preserve">, sum(points) as </w:t>
+      </w:r>
+      <w:proofErr w:type="spellStart"/>
+      <w:r>
+        <w:t>total_points</w:t>
+      </w:r>
+      <w:proofErr w:type="spellEnd"/>
+    </w:p>
+    <w:p>
+      <w:pPr>
+        <w:ind w:left="720"/>
+      </w:pPr>
+      <w:r>
+        <w:t xml:space="preserve">from </w:t>
+      </w:r>
+      <w:proofErr w:type="spellStart"/>
+      <w:r>
+        <w:t>user_book</w:t>
+      </w:r>
+      <w:proofErr w:type="spellEnd"/>
+    </w:p>
+    <w:p>
+      <w:pPr>
+        <w:ind w:left="720"/>
+      </w:pPr>
+      <w:r>
+        <w:t xml:space="preserve">group by </w:t>
+      </w:r>
+      <w:proofErr w:type="spellStart"/>
+      <w:r>
+        <w:t>book_id</w:t>
+      </w:r>
+      <w:proofErr w:type="spellEnd"/>
+      <w:r>
+        <w:t xml:space="preserve">) bp on </w:t>
+      </w:r>
+      <w:proofErr w:type="spellStart"/>
+      <w:proofErr w:type="gramStart"/>
+      <w:r>
+        <w:t>bp.book</w:t>
+      </w:r>
+      <w:proofErr w:type="gramEnd"/>
+      <w:r>
+        <w:t>_id</w:t>
+      </w:r>
+      <w:proofErr w:type="spellEnd"/>
+      <w:r>
+        <w:t xml:space="preserve"> = </w:t>
+      </w:r>
+      <w:proofErr w:type="spellStart"/>
+      <w:r>
+        <w:t>b.book_id</w:t>
+      </w:r>
+      <w:proofErr w:type="spellEnd"/>
+    </w:p>
+    <w:p>
+      <w:pPr>
+        <w:ind w:left="720"/>
+      </w:pPr>
+      <w:r>
+        <w:t xml:space="preserve">join </w:t>
+      </w:r>
+      <w:proofErr w:type="spellStart"/>
+      <w:r>
+        <w:t>author_book</w:t>
+      </w:r>
+      <w:proofErr w:type="spellEnd"/>
+      <w:r>
+        <w:t xml:space="preserve"> ab on </w:t>
+      </w:r>
+      <w:proofErr w:type="spellStart"/>
+      <w:proofErr w:type="gramStart"/>
+      <w:r>
+        <w:t>ab.book</w:t>
+      </w:r>
+      <w:proofErr w:type="gramEnd"/>
+      <w:r>
+        <w:t>_id</w:t>
+      </w:r>
+      <w:proofErr w:type="spellEnd"/>
+      <w:r>
+        <w:t xml:space="preserve"> = </w:t>
+      </w:r>
+      <w:proofErr w:type="spellStart"/>
+      <w:r>
+        <w:t>b.book_id</w:t>
+      </w:r>
+      <w:proofErr w:type="spellEnd"/>
+    </w:p>
+    <w:p>
+      <w:pPr>
+        <w:ind w:left="720"/>
+      </w:pPr>
+      <w:r>
+        <w:t xml:space="preserve">join author a on </w:t>
+      </w:r>
+      <w:proofErr w:type="spellStart"/>
+      <w:proofErr w:type="gramStart"/>
+      <w:r>
+        <w:t>a.author</w:t>
+      </w:r>
+      <w:proofErr w:type="gramEnd"/>
+      <w:r>
+        <w:t>_id</w:t>
+      </w:r>
+      <w:proofErr w:type="spellEnd"/>
+      <w:r>
+        <w:t xml:space="preserve"> = </w:t>
+      </w:r>
+      <w:proofErr w:type="spellStart"/>
+      <w:r>
+        <w:t>ab.author_id</w:t>
+      </w:r>
+      <w:proofErr w:type="spellEnd"/>
+    </w:p>
+    <w:p>
+      <w:pPr>
+        <w:ind w:left="720"/>
+      </w:pPr>
+      <w:r>
+        <w:t xml:space="preserve">order by </w:t>
+      </w:r>
+      <w:proofErr w:type="spellStart"/>
+      <w:proofErr w:type="gramStart"/>
+      <w:r>
+        <w:t>bp.total</w:t>
+      </w:r>
+      <w:proofErr w:type="gramEnd"/>
+      <w:r>
+        <w:t>_points</w:t>
+      </w:r>
+      <w:proofErr w:type="spellEnd"/>
+      <w:r>
+        <w:t xml:space="preserve"> DESC</w:t>
+      </w:r>
+    </w:p>
+    <w:p>
+      <w:pPr>
+        <w:ind w:left="720"/>
+      </w:pPr>
+      <w:r>
+        <w:t xml:space="preserve">limit </w:t>
+      </w:r>
+      <w:proofErr w:type="gramStart"/>
+      <w:r>
+        <w:t>5;</w:t>
+      </w:r>
+      <w:proofErr w:type="gramEnd"/>
+    </w:p>
+    <w:p/>
+    <w:p>
+      <w:pPr>
+        <w:rPr>
+          <w:b/>
+          <w:bCs/>
+          <w:i/>
+          <w:iCs/>
+        </w:rPr>
+      </w:pPr>
+      <w:r>
+        <w:rPr>
+          <w:b/>
+          <w:bCs/>
+          <w:i/>
+          <w:iCs/>
+        </w:rPr>
+        <w:t>We also added limit &amp; offset function for our queries to implement pagination.</w:t>
+      </w:r>
     </w:p>
     <w:p>
       <w:pPr>

</xml_diff>

<commit_message>
Clean up the project structure.
</commit_message>
<xml_diff>
--- a/ProjectReport.docx
+++ b/ProjectReport.docx
@@ -69,20 +69,40 @@
           <w:color w:val="1D3D75"/>
           <w:lang w:val="en-US"/>
         </w:rPr>
-        <w:t>, İrem Demir, Özlem Şerifoğulları</w:t>
+        <w:t xml:space="preserve">, </w:t>
+      </w:r>
+      <w:proofErr w:type="spellStart"/>
+      <w:r>
+        <w:rPr>
+          <w:i/>
+          <w:iCs/>
+          <w:color w:val="1D3D75"/>
+          <w:lang w:val="en-US"/>
+        </w:rPr>
+        <w:t>İrem</w:t>
+      </w:r>
+      <w:proofErr w:type="spellEnd"/>
+      <w:r>
+        <w:rPr>
+          <w:i/>
+          <w:iCs/>
+          <w:color w:val="1D3D75"/>
+          <w:lang w:val="en-US"/>
+        </w:rPr>
+        <w:t xml:space="preserve"> Demir, Özlem Şerifoğulları</w:t>
       </w:r>
     </w:p>
     <w:p>
       <w:pPr>
         <w:pStyle w:val="sim"/>
         <w:rPr>
-          <w:rStyle w:val="GlVurgulama"/>
+          <w:rStyle w:val="IntenseEmphasis"/>
           <w:lang w:val="en-US"/>
         </w:rPr>
       </w:pPr>
       <w:r>
         <w:rPr>
-          <w:rStyle w:val="GlVurgulama"/>
+          <w:rStyle w:val="IntenseEmphasis"/>
           <w:lang w:val="en-US"/>
         </w:rPr>
         <w:t xml:space="preserve">Project Repository: </w:t>
@@ -90,7 +110,7 @@
       <w:hyperlink r:id="rId6" w:history="1">
         <w:r>
           <w:rPr>
-            <w:rStyle w:val="GlVurgulama"/>
+            <w:rStyle w:val="IntenseEmphasis"/>
             <w:u w:val="single"/>
             <w:lang w:val="en-US"/>
           </w:rPr>
@@ -100,7 +120,7 @@
     </w:p>
     <w:p>
       <w:pPr>
-        <w:pStyle w:val="KonuBal"/>
+        <w:pStyle w:val="Title"/>
       </w:pPr>
       <w:r>
         <w:t>Project Description</w:t>
@@ -124,20 +144,50 @@
         <w:t xml:space="preserve"> </w:t>
       </w:r>
       <w:r>
-        <w:t>is a library application that a user can find books, authors, periods and can save their favorite books into lists that created by themselves. Books, authors, and periods have little information that a user can enjoy reading.</w:t>
-      </w:r>
-      <w:r>
-        <w:t xml:space="preserve"> Moreover, we generated a database that consists of books frequently asked in Turkish University Exam (AYT). One of our aims is to help students to get this exam related information in a structured way rather than mixed up PDFs and blogs that they can find on internet. </w:t>
-      </w:r>
-    </w:p>
-    <w:p>
-      <w:pPr>
-        <w:ind w:firstLine="720"/>
-      </w:pPr>
-    </w:p>
-    <w:p>
-      <w:pPr>
-        <w:pStyle w:val="KonuBal"/>
+        <w:t xml:space="preserve">is a library application that a user can find books, authors, </w:t>
+      </w:r>
+      <w:r>
+        <w:t xml:space="preserve">and </w:t>
+      </w:r>
+      <w:r>
+        <w:t xml:space="preserve">periods and can save their favorite books into lists that </w:t>
+      </w:r>
+      <w:r>
+        <w:t xml:space="preserve">are </w:t>
+      </w:r>
+      <w:r>
+        <w:t>created by themselves. Books, authors, and periods have little information that a user can enjoy reading.</w:t>
+      </w:r>
+      <w:r>
+        <w:t xml:space="preserve"> Moreover, we generated a database that consists of books frequently asked in </w:t>
+      </w:r>
+      <w:r>
+        <w:t xml:space="preserve">the </w:t>
+      </w:r>
+      <w:r>
+        <w:t xml:space="preserve">Turkish University Exam (AYT). One of our aims is to help students to get this </w:t>
+      </w:r>
+      <w:r>
+        <w:t>exam-related</w:t>
+      </w:r>
+      <w:r>
+        <w:t xml:space="preserve"> information in a structured way rather than mixed up PDFs and blogs that they can find on </w:t>
+      </w:r>
+      <w:r>
+        <w:t xml:space="preserve">the </w:t>
+      </w:r>
+      <w:r>
+        <w:t xml:space="preserve">internet. </w:t>
+      </w:r>
+    </w:p>
+    <w:p>
+      <w:pPr>
+        <w:ind w:firstLine="720"/>
+      </w:pPr>
+    </w:p>
+    <w:p>
+      <w:pPr>
+        <w:pStyle w:val="Title"/>
       </w:pPr>
       <w:r>
         <w:t>Entity-Relationship Diagram</w:t>
@@ -196,21 +246,1072 @@
     </w:p>
     <w:p>
       <w:pPr>
-        <w:pStyle w:val="KonuBal"/>
-      </w:pPr>
-    </w:p>
-    <w:p>
-      <w:pPr>
-        <w:pStyle w:val="KonuBal"/>
-      </w:pPr>
-    </w:p>
-    <w:p>
-      <w:pPr>
-        <w:pStyle w:val="KonuBal"/>
+        <w:pStyle w:val="Title"/>
+      </w:pPr>
+    </w:p>
+    <w:p>
+      <w:pPr>
+        <w:pStyle w:val="Title"/>
+      </w:pPr>
+    </w:p>
+    <w:p>
+      <w:pPr>
+        <w:pStyle w:val="Title"/>
+      </w:pPr>
+      <w:r>
+        <w:t>Relational Database Design</w:t>
+      </w:r>
+      <w:r>
+        <w:t>:</w:t>
+      </w:r>
+    </w:p>
+    <w:p>
+      <w:pPr>
+        <w:ind w:firstLine="720"/>
+      </w:pPr>
+      <w:r>
+        <w:t xml:space="preserve">Following the ER to Relational Model conversion algorithm we have obtained the following relations to create our </w:t>
+      </w:r>
+      <w:proofErr w:type="spellStart"/>
+      <w:r>
+        <w:t>OdinLibraryDB</w:t>
+      </w:r>
+      <w:proofErr w:type="spellEnd"/>
+      <w:r>
+        <w:t>.</w:t>
+      </w:r>
+    </w:p>
+    <w:p>
+      <w:pPr>
+        <w:ind w:firstLine="720"/>
+      </w:pPr>
+      <w:r>
+        <w:rPr>
+          <w:color w:val="FF0000"/>
+        </w:rPr>
+        <w:t xml:space="preserve">CREATE TABLE </w:t>
+      </w:r>
+      <w:r>
+        <w:rPr>
+          <w:color w:val="3E74D1" w:themeColor="accent1"/>
+        </w:rPr>
+        <w:t>book</w:t>
+      </w:r>
+    </w:p>
+    <w:p>
+      <w:pPr>
+        <w:ind w:firstLine="720"/>
+      </w:pPr>
+      <w:r>
+        <w:t>(</w:t>
+      </w:r>
+    </w:p>
+    <w:p>
+      <w:pPr>
+        <w:ind w:firstLine="720"/>
+      </w:pPr>
+      <w:r>
+        <w:t xml:space="preserve">    </w:t>
+      </w:r>
+      <w:proofErr w:type="spellStart"/>
+      <w:r>
+        <w:t>book_id</w:t>
+      </w:r>
+      <w:proofErr w:type="spellEnd"/>
+      <w:r>
+        <w:t xml:space="preserve"> INT,</w:t>
+      </w:r>
+    </w:p>
+    <w:p>
+      <w:pPr>
+        <w:ind w:firstLine="720"/>
+      </w:pPr>
+      <w:r>
+        <w:t xml:space="preserve">    </w:t>
+      </w:r>
+      <w:proofErr w:type="spellStart"/>
+      <w:r>
+        <w:t>book_name</w:t>
+      </w:r>
+      <w:proofErr w:type="spellEnd"/>
+      <w:r>
+        <w:t xml:space="preserve"> VARCHAR(500),</w:t>
+      </w:r>
+    </w:p>
+    <w:p>
+      <w:pPr>
+        <w:ind w:firstLine="720"/>
+      </w:pPr>
+      <w:r>
+        <w:t xml:space="preserve">    description VARCHAR(500),</w:t>
+      </w:r>
+    </w:p>
+    <w:p>
+      <w:pPr>
+        <w:ind w:firstLine="720"/>
+      </w:pPr>
+      <w:r>
+        <w:t xml:space="preserve">    summary VARCHAR(500),</w:t>
+      </w:r>
+    </w:p>
+    <w:p>
+      <w:pPr>
+        <w:ind w:firstLine="720"/>
+      </w:pPr>
+      <w:r>
+        <w:t xml:space="preserve">    image VARCHAR(500),</w:t>
+      </w:r>
+    </w:p>
+    <w:p>
+      <w:pPr>
+        <w:ind w:firstLine="720"/>
+      </w:pPr>
+      <w:r>
+        <w:t xml:space="preserve">    </w:t>
+      </w:r>
+      <w:proofErr w:type="spellStart"/>
+      <w:r>
+        <w:t>kind_genre</w:t>
+      </w:r>
+      <w:proofErr w:type="spellEnd"/>
+      <w:r>
+        <w:t xml:space="preserve"> VARCHAR(100),</w:t>
+      </w:r>
+    </w:p>
+    <w:p>
+      <w:pPr>
+        <w:ind w:firstLine="720"/>
+      </w:pPr>
+      <w:r>
+        <w:t xml:space="preserve">    language VARCHAR(100),</w:t>
+      </w:r>
+    </w:p>
+    <w:p>
+      <w:pPr>
+        <w:ind w:firstLine="720"/>
+      </w:pPr>
+      <w:r>
+        <w:t xml:space="preserve">    </w:t>
+      </w:r>
+      <w:proofErr w:type="spellStart"/>
+      <w:r>
+        <w:t>period_id</w:t>
+      </w:r>
+      <w:proofErr w:type="spellEnd"/>
+      <w:r>
+        <w:t xml:space="preserve"> INT,</w:t>
+      </w:r>
+    </w:p>
+    <w:p>
+      <w:pPr>
+        <w:ind w:firstLine="720"/>
+      </w:pPr>
+      <w:r>
+        <w:t xml:space="preserve">    PRIMARY KEY (</w:t>
+      </w:r>
+      <w:proofErr w:type="spellStart"/>
+      <w:r>
+        <w:t>book_id</w:t>
+      </w:r>
+      <w:proofErr w:type="spellEnd"/>
+      <w:r>
+        <w:t>),</w:t>
+      </w:r>
+    </w:p>
+    <w:p>
+      <w:pPr>
+        <w:ind w:firstLine="720"/>
+      </w:pPr>
+      <w:r>
+        <w:t xml:space="preserve">    FOREIGN KEY (</w:t>
+      </w:r>
+      <w:proofErr w:type="spellStart"/>
+      <w:r>
+        <w:t>period_id</w:t>
+      </w:r>
+      <w:proofErr w:type="spellEnd"/>
+      <w:r>
+        <w:t>) REFERENCES period(</w:t>
+      </w:r>
+      <w:proofErr w:type="spellStart"/>
+      <w:r>
+        <w:t>period_id</w:t>
+      </w:r>
+      <w:proofErr w:type="spellEnd"/>
+      <w:r>
+        <w:t xml:space="preserve">) </w:t>
+      </w:r>
+    </w:p>
+    <w:p>
+      <w:pPr>
+        <w:ind w:firstLine="720"/>
+      </w:pPr>
+      <w:r>
+        <w:t>);</w:t>
+      </w:r>
+    </w:p>
+    <w:p>
+      <w:pPr>
+        <w:ind w:firstLine="720"/>
+      </w:pPr>
+      <w:r>
+        <w:rPr>
+          <w:color w:val="FF0000"/>
+        </w:rPr>
+        <w:t>CREATE TABLE</w:t>
+      </w:r>
+      <w:r>
+        <w:rPr>
+          <w:color w:val="3E74D1" w:themeColor="accent1"/>
+        </w:rPr>
+        <w:t xml:space="preserve"> author</w:t>
+      </w:r>
+    </w:p>
+    <w:p>
+      <w:pPr>
+        <w:ind w:firstLine="720"/>
+      </w:pPr>
+      <w:r>
+        <w:t>(</w:t>
+      </w:r>
+    </w:p>
+    <w:p>
+      <w:pPr>
+        <w:ind w:firstLine="720"/>
+      </w:pPr>
+      <w:r>
+        <w:t xml:space="preserve">    </w:t>
+      </w:r>
+      <w:proofErr w:type="spellStart"/>
+      <w:r>
+        <w:t>author_id</w:t>
+      </w:r>
+      <w:proofErr w:type="spellEnd"/>
+      <w:r>
+        <w:t xml:space="preserve"> INT,</w:t>
+      </w:r>
+    </w:p>
+    <w:p>
+      <w:pPr>
+        <w:ind w:firstLine="720"/>
+      </w:pPr>
+      <w:r>
+        <w:t xml:space="preserve">    </w:t>
+      </w:r>
+      <w:proofErr w:type="spellStart"/>
+      <w:r>
+        <w:t>author_name</w:t>
+      </w:r>
+      <w:proofErr w:type="spellEnd"/>
+      <w:r>
+        <w:t xml:space="preserve"> VARCHAR(100),</w:t>
+      </w:r>
+    </w:p>
+    <w:p>
+      <w:pPr>
+        <w:ind w:firstLine="720"/>
+      </w:pPr>
+      <w:r>
+        <w:t xml:space="preserve">    information VARCHAR(500),</w:t>
+      </w:r>
+    </w:p>
+    <w:p>
+      <w:pPr>
+        <w:ind w:firstLine="720"/>
+      </w:pPr>
+      <w:r>
+        <w:t xml:space="preserve">    </w:t>
+      </w:r>
+      <w:proofErr w:type="spellStart"/>
+      <w:r>
+        <w:t>image_link</w:t>
+      </w:r>
+      <w:proofErr w:type="spellEnd"/>
+      <w:r>
+        <w:t xml:space="preserve"> VARCHAR(500),</w:t>
+      </w:r>
+    </w:p>
+    <w:p>
+      <w:pPr>
+        <w:ind w:firstLine="720"/>
+      </w:pPr>
+      <w:r>
+        <w:t xml:space="preserve">    PRIMARY KEY (</w:t>
+      </w:r>
+      <w:proofErr w:type="spellStart"/>
+      <w:r>
+        <w:t>author_id</w:t>
+      </w:r>
+      <w:proofErr w:type="spellEnd"/>
+      <w:r>
+        <w:t>)</w:t>
+      </w:r>
+    </w:p>
+    <w:p>
+      <w:pPr>
+        <w:ind w:firstLine="720"/>
+      </w:pPr>
+      <w:r>
+        <w:t xml:space="preserve">    </w:t>
+      </w:r>
+    </w:p>
+    <w:p>
+      <w:pPr>
+        <w:ind w:firstLine="720"/>
+      </w:pPr>
+      <w:r>
+        <w:t>);</w:t>
+      </w:r>
+    </w:p>
+    <w:p>
+      <w:pPr>
+        <w:ind w:firstLine="720"/>
+      </w:pPr>
+      <w:r>
+        <w:rPr>
+          <w:color w:val="FF0000"/>
+        </w:rPr>
+        <w:t xml:space="preserve">CREATE TABLE </w:t>
+      </w:r>
+      <w:r>
+        <w:rPr>
+          <w:color w:val="3E74D1" w:themeColor="accent1"/>
+        </w:rPr>
+        <w:t>period</w:t>
+      </w:r>
+    </w:p>
+    <w:p>
+      <w:pPr>
+        <w:ind w:firstLine="720"/>
+      </w:pPr>
+      <w:r>
+        <w:t>(</w:t>
+      </w:r>
+    </w:p>
+    <w:p>
+      <w:r>
+        <w:t xml:space="preserve">                </w:t>
+      </w:r>
+      <w:proofErr w:type="spellStart"/>
+      <w:r>
+        <w:t>period_id</w:t>
+      </w:r>
+      <w:proofErr w:type="spellEnd"/>
+      <w:r>
+        <w:t xml:space="preserve"> INT,</w:t>
+      </w:r>
+    </w:p>
+    <w:p>
+      <w:pPr>
+        <w:ind w:firstLine="720"/>
+      </w:pPr>
+      <w:r>
+        <w:t xml:space="preserve">    </w:t>
+      </w:r>
+      <w:proofErr w:type="spellStart"/>
+      <w:r>
+        <w:t>period_name</w:t>
+      </w:r>
+      <w:proofErr w:type="spellEnd"/>
+      <w:r>
+        <w:t xml:space="preserve"> VARCHAR(100),</w:t>
+      </w:r>
+    </w:p>
+    <w:p>
+      <w:pPr>
+        <w:ind w:firstLine="720"/>
+      </w:pPr>
+      <w:r>
+        <w:t xml:space="preserve">    description VARCHAR(500),</w:t>
+      </w:r>
+    </w:p>
+    <w:p>
+      <w:pPr>
+        <w:ind w:firstLine="720"/>
+      </w:pPr>
+      <w:r>
+        <w:t xml:space="preserve">    PRIMARY KEY (</w:t>
+      </w:r>
+      <w:proofErr w:type="spellStart"/>
+      <w:r>
+        <w:t>period_id</w:t>
+      </w:r>
+      <w:proofErr w:type="spellEnd"/>
+      <w:r>
+        <w:t>)</w:t>
+      </w:r>
+    </w:p>
+    <w:p>
+      <w:pPr>
+        <w:ind w:firstLine="720"/>
+      </w:pPr>
+      <w:r>
+        <w:t>);</w:t>
+      </w:r>
+    </w:p>
+    <w:p>
+      <w:pPr>
+        <w:ind w:firstLine="720"/>
+      </w:pPr>
+      <w:r>
+        <w:rPr>
+          <w:color w:val="FF0000"/>
+        </w:rPr>
+        <w:t xml:space="preserve">CREATE TABLE </w:t>
+      </w:r>
+      <w:proofErr w:type="spellStart"/>
+      <w:r>
+        <w:rPr>
+          <w:color w:val="3E74D1" w:themeColor="accent1"/>
+        </w:rPr>
+        <w:t>savedBooks</w:t>
+      </w:r>
+      <w:proofErr w:type="spellEnd"/>
+    </w:p>
+    <w:p>
+      <w:pPr>
+        <w:ind w:firstLine="720"/>
+      </w:pPr>
+      <w:r>
+        <w:t>(</w:t>
+      </w:r>
+    </w:p>
+    <w:p>
+      <w:pPr>
+        <w:ind w:firstLine="720"/>
+      </w:pPr>
+      <w:r>
+        <w:t xml:space="preserve">    </w:t>
+      </w:r>
+      <w:proofErr w:type="spellStart"/>
+      <w:r>
+        <w:t>savedbooks_id</w:t>
+      </w:r>
+      <w:proofErr w:type="spellEnd"/>
+      <w:r>
+        <w:t xml:space="preserve"> INT,</w:t>
+      </w:r>
+    </w:p>
+    <w:p>
+      <w:pPr>
+        <w:ind w:firstLine="720"/>
+      </w:pPr>
+      <w:r>
+        <w:t xml:space="preserve">    </w:t>
+      </w:r>
+      <w:proofErr w:type="spellStart"/>
+      <w:r>
+        <w:t>list_name</w:t>
+      </w:r>
+      <w:proofErr w:type="spellEnd"/>
+      <w:r>
+        <w:t xml:space="preserve"> VARCHAR(100),</w:t>
+      </w:r>
+    </w:p>
+    <w:p>
+      <w:pPr>
+        <w:ind w:firstLine="720"/>
+      </w:pPr>
+      <w:r>
+        <w:t xml:space="preserve">    </w:t>
+      </w:r>
+      <w:proofErr w:type="spellStart"/>
+      <w:r>
+        <w:t>user_id</w:t>
+      </w:r>
+      <w:proofErr w:type="spellEnd"/>
+      <w:r>
+        <w:t xml:space="preserve"> INT,</w:t>
+      </w:r>
+    </w:p>
+    <w:p>
+      <w:pPr>
+        <w:ind w:firstLine="720"/>
+      </w:pPr>
+      <w:r>
+        <w:t xml:space="preserve">    PRIMARY KEY (</w:t>
+      </w:r>
+      <w:proofErr w:type="spellStart"/>
+      <w:r>
+        <w:t>savedbooks_id</w:t>
+      </w:r>
+      <w:proofErr w:type="spellEnd"/>
+      <w:r>
+        <w:t>),</w:t>
+      </w:r>
+    </w:p>
+    <w:p>
+      <w:pPr>
+        <w:ind w:firstLine="720"/>
+      </w:pPr>
+      <w:r>
+        <w:t xml:space="preserve">    FOREIGN KEY (</w:t>
+      </w:r>
+      <w:proofErr w:type="spellStart"/>
+      <w:r>
+        <w:t>user_id</w:t>
+      </w:r>
+      <w:proofErr w:type="spellEnd"/>
+      <w:r>
+        <w:t>) REFERENCES user(</w:t>
+      </w:r>
+      <w:proofErr w:type="spellStart"/>
+      <w:r>
+        <w:t>user_id</w:t>
+      </w:r>
+      <w:proofErr w:type="spellEnd"/>
+      <w:r>
+        <w:t xml:space="preserve">) </w:t>
+      </w:r>
+    </w:p>
+    <w:p>
+      <w:pPr>
+        <w:ind w:firstLine="720"/>
+      </w:pPr>
+      <w:r>
+        <w:t>);</w:t>
+      </w:r>
+    </w:p>
+    <w:p>
+      <w:pPr>
+        <w:ind w:firstLine="720"/>
+      </w:pPr>
+      <w:r>
+        <w:rPr>
+          <w:color w:val="FF0000"/>
+        </w:rPr>
+        <w:t>CREATE TABLE</w:t>
+      </w:r>
+      <w:r>
+        <w:rPr>
+          <w:color w:val="3E74D1" w:themeColor="accent1"/>
+        </w:rPr>
+        <w:t xml:space="preserve"> user</w:t>
+      </w:r>
+    </w:p>
+    <w:p>
+      <w:pPr>
+        <w:ind w:firstLine="720"/>
+      </w:pPr>
+      <w:r>
+        <w:t>(</w:t>
+      </w:r>
+    </w:p>
+    <w:p>
+      <w:pPr>
+        <w:ind w:firstLine="720"/>
+      </w:pPr>
+      <w:r>
+        <w:t xml:space="preserve">    </w:t>
+      </w:r>
+      <w:proofErr w:type="spellStart"/>
+      <w:r>
+        <w:t>user_id</w:t>
+      </w:r>
+      <w:proofErr w:type="spellEnd"/>
+      <w:r>
+        <w:t xml:space="preserve"> INT,</w:t>
+      </w:r>
+    </w:p>
+    <w:p>
+      <w:pPr>
+        <w:ind w:firstLine="720"/>
+      </w:pPr>
+      <w:r>
+        <w:t xml:space="preserve">    </w:t>
+      </w:r>
+      <w:proofErr w:type="spellStart"/>
+      <w:r>
+        <w:t>user_name</w:t>
+      </w:r>
+      <w:proofErr w:type="spellEnd"/>
+      <w:r>
+        <w:t xml:space="preserve"> VARCHAR(100),</w:t>
+      </w:r>
+    </w:p>
+    <w:p>
+      <w:pPr>
+        <w:ind w:firstLine="720"/>
       </w:pPr>
       <w:r>
         <w:lastRenderedPageBreak/>
-        <w:t>Relational Database Design</w:t>
+        <w:t xml:space="preserve">    PRIMARY KEY (</w:t>
+      </w:r>
+      <w:proofErr w:type="spellStart"/>
+      <w:r>
+        <w:t>user_id</w:t>
+      </w:r>
+      <w:proofErr w:type="spellEnd"/>
+      <w:r>
+        <w:t>)</w:t>
+      </w:r>
+    </w:p>
+    <w:p>
+      <w:pPr>
+        <w:ind w:firstLine="720"/>
+      </w:pPr>
+      <w:r>
+        <w:t>);</w:t>
+      </w:r>
+    </w:p>
+    <w:p>
+      <w:pPr>
+        <w:ind w:firstLine="720"/>
+      </w:pPr>
+      <w:r>
+        <w:rPr>
+          <w:color w:val="FF0000"/>
+        </w:rPr>
+        <w:t>CREATE TABLE</w:t>
+      </w:r>
+      <w:r>
+        <w:t xml:space="preserve"> </w:t>
+      </w:r>
+      <w:proofErr w:type="spellStart"/>
+      <w:r>
+        <w:rPr>
+          <w:color w:val="3E74D1" w:themeColor="accent1"/>
+        </w:rPr>
+        <w:t>author_book</w:t>
+      </w:r>
+      <w:proofErr w:type="spellEnd"/>
+    </w:p>
+    <w:p>
+      <w:pPr>
+        <w:ind w:firstLine="720"/>
+      </w:pPr>
+      <w:r>
+        <w:t>(</w:t>
+      </w:r>
+    </w:p>
+    <w:p>
+      <w:pPr>
+        <w:ind w:firstLine="720"/>
+      </w:pPr>
+      <w:r>
+        <w:t xml:space="preserve">    </w:t>
+      </w:r>
+      <w:proofErr w:type="spellStart"/>
+      <w:r>
+        <w:t>book_id</w:t>
+      </w:r>
+      <w:proofErr w:type="spellEnd"/>
+      <w:r>
+        <w:t xml:space="preserve"> INT,</w:t>
+      </w:r>
+    </w:p>
+    <w:p>
+      <w:pPr>
+        <w:ind w:firstLine="720"/>
+      </w:pPr>
+      <w:r>
+        <w:t xml:space="preserve">    </w:t>
+      </w:r>
+      <w:proofErr w:type="spellStart"/>
+      <w:r>
+        <w:t>author_id</w:t>
+      </w:r>
+      <w:proofErr w:type="spellEnd"/>
+      <w:r>
+        <w:t xml:space="preserve"> INT,</w:t>
+      </w:r>
+    </w:p>
+    <w:p>
+      <w:pPr>
+        <w:ind w:firstLine="720"/>
+      </w:pPr>
+      <w:r>
+        <w:t xml:space="preserve">    FOREIGN KEY (</w:t>
+      </w:r>
+      <w:proofErr w:type="spellStart"/>
+      <w:r>
+        <w:t>book_id</w:t>
+      </w:r>
+      <w:proofErr w:type="spellEnd"/>
+      <w:r>
+        <w:t>) REFERENCES book(</w:t>
+      </w:r>
+      <w:proofErr w:type="spellStart"/>
+      <w:r>
+        <w:t>book_id</w:t>
+      </w:r>
+      <w:proofErr w:type="spellEnd"/>
+      <w:r>
+        <w:t>),</w:t>
+      </w:r>
+    </w:p>
+    <w:p>
+      <w:pPr>
+        <w:ind w:firstLine="720"/>
+      </w:pPr>
+      <w:r>
+        <w:t xml:space="preserve">    FOREIGN KEY (</w:t>
+      </w:r>
+      <w:proofErr w:type="spellStart"/>
+      <w:r>
+        <w:t>author_id</w:t>
+      </w:r>
+      <w:proofErr w:type="spellEnd"/>
+      <w:r>
+        <w:t>) REFERENCES author(</w:t>
+      </w:r>
+      <w:proofErr w:type="spellStart"/>
+      <w:r>
+        <w:t>author_id</w:t>
+      </w:r>
+      <w:proofErr w:type="spellEnd"/>
+      <w:r>
+        <w:t>),</w:t>
+      </w:r>
+    </w:p>
+    <w:p>
+      <w:pPr>
+        <w:ind w:firstLine="720"/>
+      </w:pPr>
+      <w:r>
+        <w:t xml:space="preserve">    PRIMARY KEY (</w:t>
+      </w:r>
+      <w:proofErr w:type="spellStart"/>
+      <w:r>
+        <w:t>book_id</w:t>
+      </w:r>
+      <w:proofErr w:type="spellEnd"/>
+      <w:r>
+        <w:t xml:space="preserve">, </w:t>
+      </w:r>
+      <w:proofErr w:type="spellStart"/>
+      <w:r>
+        <w:t>author_id</w:t>
+      </w:r>
+      <w:proofErr w:type="spellEnd"/>
+      <w:r>
+        <w:t>)</w:t>
+      </w:r>
+    </w:p>
+    <w:p>
+      <w:pPr>
+        <w:ind w:firstLine="720"/>
+      </w:pPr>
+      <w:r>
+        <w:t>);</w:t>
+      </w:r>
+    </w:p>
+    <w:p>
+      <w:pPr>
+        <w:ind w:firstLine="720"/>
+      </w:pPr>
+      <w:r>
+        <w:rPr>
+          <w:color w:val="FF0000"/>
+        </w:rPr>
+        <w:t xml:space="preserve">CREATE TABLE </w:t>
+      </w:r>
+      <w:proofErr w:type="spellStart"/>
+      <w:r>
+        <w:rPr>
+          <w:color w:val="3E74D1" w:themeColor="accent1"/>
+        </w:rPr>
+        <w:t>user_book</w:t>
+      </w:r>
+      <w:proofErr w:type="spellEnd"/>
+    </w:p>
+    <w:p>
+      <w:pPr>
+        <w:ind w:firstLine="720"/>
+      </w:pPr>
+      <w:r>
+        <w:t>(</w:t>
+      </w:r>
+    </w:p>
+    <w:p>
+      <w:pPr>
+        <w:ind w:firstLine="720"/>
+      </w:pPr>
+      <w:r>
+        <w:t xml:space="preserve">    </w:t>
+      </w:r>
+      <w:proofErr w:type="spellStart"/>
+      <w:r>
+        <w:t>book_id</w:t>
+      </w:r>
+      <w:proofErr w:type="spellEnd"/>
+      <w:r>
+        <w:t xml:space="preserve"> INT,</w:t>
+      </w:r>
+    </w:p>
+    <w:p>
+      <w:pPr>
+        <w:ind w:firstLine="720"/>
+      </w:pPr>
+      <w:r>
+        <w:t xml:space="preserve">    </w:t>
+      </w:r>
+      <w:proofErr w:type="spellStart"/>
+      <w:r>
+        <w:t>user_id</w:t>
+      </w:r>
+      <w:proofErr w:type="spellEnd"/>
+      <w:r>
+        <w:t xml:space="preserve"> INT,</w:t>
+      </w:r>
+    </w:p>
+    <w:p>
+      <w:pPr>
+        <w:ind w:firstLine="720"/>
+      </w:pPr>
+      <w:r>
+        <w:t xml:space="preserve">    date timestamp,</w:t>
+      </w:r>
+    </w:p>
+    <w:p>
+      <w:pPr>
+        <w:ind w:firstLine="720"/>
+      </w:pPr>
+      <w:r>
+        <w:t xml:space="preserve">    points INT,</w:t>
+      </w:r>
+    </w:p>
+    <w:p>
+      <w:pPr>
+        <w:ind w:firstLine="720"/>
+      </w:pPr>
+      <w:r>
+        <w:t xml:space="preserve">    comment VARCHAR(100),</w:t>
+      </w:r>
+    </w:p>
+    <w:p>
+      <w:pPr>
+        <w:ind w:firstLine="720"/>
+      </w:pPr>
+      <w:r>
+        <w:t xml:space="preserve">    FOREIGN KEY (</w:t>
+      </w:r>
+      <w:proofErr w:type="spellStart"/>
+      <w:r>
+        <w:t>book_id</w:t>
+      </w:r>
+      <w:proofErr w:type="spellEnd"/>
+      <w:r>
+        <w:t>) REFERENCES book(</w:t>
+      </w:r>
+      <w:proofErr w:type="spellStart"/>
+      <w:r>
+        <w:t>book_id</w:t>
+      </w:r>
+      <w:proofErr w:type="spellEnd"/>
+      <w:r>
+        <w:t>),</w:t>
+      </w:r>
+    </w:p>
+    <w:p>
+      <w:pPr>
+        <w:ind w:firstLine="720"/>
+      </w:pPr>
+      <w:r>
+        <w:t xml:space="preserve">    FOREIGN KEY (</w:t>
+      </w:r>
+      <w:proofErr w:type="spellStart"/>
+      <w:r>
+        <w:t>user_id</w:t>
+      </w:r>
+      <w:proofErr w:type="spellEnd"/>
+      <w:r>
+        <w:t>) REFERENCES user(</w:t>
+      </w:r>
+      <w:proofErr w:type="spellStart"/>
+      <w:r>
+        <w:t>user_id</w:t>
+      </w:r>
+      <w:proofErr w:type="spellEnd"/>
+      <w:r>
+        <w:t>),</w:t>
+      </w:r>
+    </w:p>
+    <w:p>
+      <w:pPr>
+        <w:ind w:firstLine="720"/>
+      </w:pPr>
+      <w:r>
+        <w:t xml:space="preserve">    PRIMARY KEY (</w:t>
+      </w:r>
+      <w:proofErr w:type="spellStart"/>
+      <w:r>
+        <w:t>book_id</w:t>
+      </w:r>
+      <w:proofErr w:type="spellEnd"/>
+      <w:r>
+        <w:t xml:space="preserve">, </w:t>
+      </w:r>
+      <w:proofErr w:type="spellStart"/>
+      <w:r>
+        <w:t>user_id</w:t>
+      </w:r>
+      <w:proofErr w:type="spellEnd"/>
+      <w:r>
+        <w:t>)</w:t>
+      </w:r>
+    </w:p>
+    <w:p>
+      <w:pPr>
+        <w:ind w:firstLine="720"/>
+      </w:pPr>
+      <w:r>
+        <w:t>);</w:t>
+      </w:r>
+    </w:p>
+    <w:p>
+      <w:pPr>
+        <w:ind w:firstLine="720"/>
+      </w:pPr>
+      <w:r>
+        <w:rPr>
+          <w:color w:val="FF0000"/>
+        </w:rPr>
+        <w:t xml:space="preserve">CREATE TABLE </w:t>
+      </w:r>
+      <w:proofErr w:type="spellStart"/>
+      <w:r>
+        <w:rPr>
+          <w:color w:val="3E74D1" w:themeColor="accent1"/>
+        </w:rPr>
+        <w:t>book_savedBooks</w:t>
+      </w:r>
+      <w:proofErr w:type="spellEnd"/>
+    </w:p>
+    <w:p>
+      <w:pPr>
+        <w:ind w:firstLine="720"/>
+      </w:pPr>
+      <w:r>
+        <w:t>(</w:t>
+      </w:r>
+    </w:p>
+    <w:p>
+      <w:pPr>
+        <w:ind w:firstLine="720"/>
+      </w:pPr>
+      <w:r>
+        <w:t xml:space="preserve">    </w:t>
+      </w:r>
+      <w:proofErr w:type="spellStart"/>
+      <w:r>
+        <w:t>book_id</w:t>
+      </w:r>
+      <w:proofErr w:type="spellEnd"/>
+      <w:r>
+        <w:t xml:space="preserve"> INT,</w:t>
+      </w:r>
+    </w:p>
+    <w:p>
+      <w:pPr>
+        <w:ind w:firstLine="720"/>
+      </w:pPr>
+      <w:r>
+        <w:t xml:space="preserve">    </w:t>
+      </w:r>
+      <w:proofErr w:type="spellStart"/>
+      <w:r>
+        <w:t>savedbooks_id</w:t>
+      </w:r>
+      <w:proofErr w:type="spellEnd"/>
+      <w:r>
+        <w:t xml:space="preserve"> INT,</w:t>
+      </w:r>
+    </w:p>
+    <w:p>
+      <w:pPr>
+        <w:ind w:firstLine="720"/>
+      </w:pPr>
+      <w:r>
+        <w:t xml:space="preserve">    FOREIGN KEY (</w:t>
+      </w:r>
+      <w:proofErr w:type="spellStart"/>
+      <w:r>
+        <w:t>book_id</w:t>
+      </w:r>
+      <w:proofErr w:type="spellEnd"/>
+      <w:r>
+        <w:t>) REFERENCES book(</w:t>
+      </w:r>
+      <w:proofErr w:type="spellStart"/>
+      <w:r>
+        <w:t>book_id</w:t>
+      </w:r>
+      <w:proofErr w:type="spellEnd"/>
+      <w:r>
+        <w:t>),</w:t>
+      </w:r>
+    </w:p>
+    <w:p>
+      <w:pPr>
+        <w:ind w:firstLine="720"/>
+      </w:pPr>
+      <w:r>
+        <w:t xml:space="preserve">    FOREIGN KEY (</w:t>
+      </w:r>
+      <w:proofErr w:type="spellStart"/>
+      <w:r>
+        <w:t>savedbooks_id</w:t>
+      </w:r>
+      <w:proofErr w:type="spellEnd"/>
+      <w:r>
+        <w:t xml:space="preserve">) REFERENCES </w:t>
+      </w:r>
+      <w:proofErr w:type="spellStart"/>
+      <w:r>
+        <w:t>savedBooks</w:t>
+      </w:r>
+      <w:proofErr w:type="spellEnd"/>
+      <w:r>
+        <w:t>(</w:t>
+      </w:r>
+      <w:proofErr w:type="spellStart"/>
+      <w:r>
+        <w:t>savedbooks_id</w:t>
+      </w:r>
+      <w:proofErr w:type="spellEnd"/>
+      <w:r>
+        <w:t>),</w:t>
+      </w:r>
+    </w:p>
+    <w:p>
+      <w:pPr>
+        <w:ind w:firstLine="720"/>
+      </w:pPr>
+      <w:r>
+        <w:t xml:space="preserve">    PRIMARY KEY (</w:t>
+      </w:r>
+      <w:proofErr w:type="spellStart"/>
+      <w:r>
+        <w:t>book_id</w:t>
+      </w:r>
+      <w:proofErr w:type="spellEnd"/>
+      <w:r>
+        <w:t xml:space="preserve">, </w:t>
+      </w:r>
+      <w:proofErr w:type="spellStart"/>
+      <w:r>
+        <w:t>savedbooks_id</w:t>
+      </w:r>
+      <w:proofErr w:type="spellEnd"/>
+      <w:r>
+        <w:t>)</w:t>
+      </w:r>
+    </w:p>
+    <w:p>
+      <w:pPr>
+        <w:ind w:firstLine="720"/>
+      </w:pPr>
+      <w:r>
+        <w:t>);</w:t>
+      </w:r>
+    </w:p>
+    <w:p>
+      <w:pPr>
+        <w:pStyle w:val="Title"/>
+      </w:pPr>
+      <w:r>
+        <w:t>Data Sources</w:t>
       </w:r>
       <w:r>
         <w:t>:</w:t>
@@ -221,710 +1322,69 @@
         <w:ind w:firstLine="720"/>
       </w:pPr>
       <w:r>
-        <w:t xml:space="preserve">Following the ER to Relational Model conversion algorithm we have obtained the following relations to create our </w:t>
-      </w:r>
-      <w:proofErr w:type="spellStart"/>
-      <w:r>
-        <w:t>OdinLibraryDB</w:t>
-      </w:r>
-      <w:proofErr w:type="spellEnd"/>
-      <w:r>
-        <w:t>.</w:t>
-      </w:r>
-    </w:p>
-    <w:p>
-      <w:pPr>
-        <w:ind w:firstLine="720"/>
-      </w:pPr>
-      <w:r>
-        <w:rPr>
-          <w:color w:val="FF0000"/>
-        </w:rPr>
-        <w:t xml:space="preserve">CREATE TABLE </w:t>
-      </w:r>
-      <w:r>
-        <w:rPr>
-          <w:color w:val="3E74D1" w:themeColor="accent1"/>
-        </w:rPr>
-        <w:t>book</w:t>
-      </w:r>
-    </w:p>
-    <w:p>
-      <w:pPr>
-        <w:ind w:firstLine="720"/>
-      </w:pPr>
-      <w:r>
-        <w:t>(</w:t>
-      </w:r>
-    </w:p>
-    <w:p>
-      <w:pPr>
-        <w:ind w:firstLine="720"/>
-      </w:pPr>
-      <w:r>
-        <w:t xml:space="preserve">    </w:t>
-      </w:r>
-      <w:proofErr w:type="spellStart"/>
-      <w:r>
-        <w:t>book_id</w:t>
-      </w:r>
-      <w:proofErr w:type="spellEnd"/>
-      <w:r>
-        <w:t xml:space="preserve"> INT,</w:t>
-      </w:r>
-    </w:p>
-    <w:p>
-      <w:pPr>
-        <w:ind w:firstLine="720"/>
-      </w:pPr>
-      <w:r>
-        <w:t xml:space="preserve">    </w:t>
-      </w:r>
-      <w:proofErr w:type="spellStart"/>
-      <w:r>
-        <w:t>book_name</w:t>
-      </w:r>
-      <w:proofErr w:type="spellEnd"/>
-      <w:r>
-        <w:t xml:space="preserve"> VARCHAR(500),</w:t>
-      </w:r>
-    </w:p>
-    <w:p>
-      <w:pPr>
-        <w:ind w:firstLine="720"/>
-      </w:pPr>
-      <w:r>
-        <w:t xml:space="preserve">    description VARCHAR(500),</w:t>
-      </w:r>
-    </w:p>
-    <w:p>
-      <w:pPr>
-        <w:ind w:firstLine="720"/>
-      </w:pPr>
-      <w:r>
-        <w:t xml:space="preserve">    summary VARCHAR(500),</w:t>
-      </w:r>
-    </w:p>
-    <w:p>
-      <w:pPr>
-        <w:ind w:firstLine="720"/>
-      </w:pPr>
-      <w:r>
-        <w:t xml:space="preserve">    image VARCHAR(500),</w:t>
-      </w:r>
-    </w:p>
-    <w:p>
-      <w:pPr>
-        <w:ind w:firstLine="720"/>
-      </w:pPr>
-      <w:r>
-        <w:t xml:space="preserve">    </w:t>
-      </w:r>
-      <w:proofErr w:type="spellStart"/>
-      <w:r>
-        <w:t>kind_genre</w:t>
-      </w:r>
-      <w:proofErr w:type="spellEnd"/>
-      <w:r>
-        <w:t xml:space="preserve"> VARCHAR(100),</w:t>
-      </w:r>
-    </w:p>
-    <w:p>
-      <w:pPr>
-        <w:ind w:firstLine="720"/>
-      </w:pPr>
-      <w:r>
-        <w:t xml:space="preserve">    language VARCHAR(100),</w:t>
-      </w:r>
-    </w:p>
-    <w:p>
-      <w:pPr>
-        <w:ind w:firstLine="720"/>
-      </w:pPr>
-      <w:r>
-        <w:t xml:space="preserve">    </w:t>
-      </w:r>
-      <w:proofErr w:type="spellStart"/>
-      <w:r>
-        <w:t>period_id</w:t>
-      </w:r>
-      <w:proofErr w:type="spellEnd"/>
-      <w:r>
-        <w:t xml:space="preserve"> INT,</w:t>
-      </w:r>
-    </w:p>
-    <w:p>
-      <w:pPr>
-        <w:ind w:firstLine="720"/>
-      </w:pPr>
-      <w:r>
-        <w:t xml:space="preserve">    PRIMARY KEY (</w:t>
-      </w:r>
-      <w:proofErr w:type="spellStart"/>
-      <w:r>
-        <w:t>book_id</w:t>
-      </w:r>
-      <w:proofErr w:type="spellEnd"/>
-      <w:r>
-        <w:t>),</w:t>
-      </w:r>
-    </w:p>
-    <w:p>
-      <w:pPr>
-        <w:ind w:firstLine="720"/>
-      </w:pPr>
-      <w:r>
-        <w:t xml:space="preserve">    FOREIGN KEY (</w:t>
-      </w:r>
-      <w:proofErr w:type="spellStart"/>
-      <w:r>
-        <w:t>period_id</w:t>
-      </w:r>
-      <w:proofErr w:type="spellEnd"/>
-      <w:r>
-        <w:t>) REFERENCES period(</w:t>
-      </w:r>
-      <w:proofErr w:type="spellStart"/>
-      <w:r>
-        <w:t>period_id</w:t>
-      </w:r>
-      <w:proofErr w:type="spellEnd"/>
-      <w:r>
-        <w:t xml:space="preserve">) </w:t>
-      </w:r>
-    </w:p>
-    <w:p>
-      <w:pPr>
-        <w:ind w:firstLine="720"/>
-      </w:pPr>
-      <w:r>
-        <w:t>);</w:t>
-      </w:r>
-    </w:p>
-    <w:p>
-      <w:pPr>
-        <w:ind w:firstLine="720"/>
-      </w:pPr>
-      <w:r>
-        <w:rPr>
-          <w:color w:val="FF0000"/>
-        </w:rPr>
-        <w:t>CREATE TABLE</w:t>
-      </w:r>
-      <w:r>
-        <w:rPr>
-          <w:color w:val="3E74D1" w:themeColor="accent1"/>
-        </w:rPr>
-        <w:t xml:space="preserve"> author</w:t>
-      </w:r>
-    </w:p>
-    <w:p>
-      <w:pPr>
-        <w:ind w:firstLine="720"/>
-      </w:pPr>
-      <w:r>
-        <w:t>(</w:t>
-      </w:r>
-    </w:p>
-    <w:p>
-      <w:pPr>
-        <w:ind w:firstLine="720"/>
-      </w:pPr>
-      <w:r>
-        <w:t xml:space="preserve">    </w:t>
-      </w:r>
-      <w:proofErr w:type="spellStart"/>
-      <w:r>
-        <w:t>author_id</w:t>
-      </w:r>
-      <w:proofErr w:type="spellEnd"/>
-      <w:r>
-        <w:t xml:space="preserve"> INT,</w:t>
-      </w:r>
-    </w:p>
-    <w:p>
-      <w:pPr>
-        <w:ind w:firstLine="720"/>
-      </w:pPr>
-      <w:r>
-        <w:t xml:space="preserve">    </w:t>
-      </w:r>
-      <w:proofErr w:type="spellStart"/>
-      <w:r>
-        <w:t>author_name</w:t>
-      </w:r>
-      <w:proofErr w:type="spellEnd"/>
-      <w:r>
-        <w:t xml:space="preserve"> VARCHAR(100),</w:t>
-      </w:r>
-    </w:p>
-    <w:p>
-      <w:pPr>
-        <w:ind w:firstLine="720"/>
-      </w:pPr>
-      <w:r>
-        <w:t xml:space="preserve">    information VARCHAR(500),</w:t>
-      </w:r>
-    </w:p>
-    <w:p>
-      <w:pPr>
-        <w:ind w:firstLine="720"/>
-      </w:pPr>
-      <w:r>
-        <w:t xml:space="preserve">    </w:t>
-      </w:r>
-      <w:proofErr w:type="spellStart"/>
-      <w:r>
-        <w:t>image_link</w:t>
-      </w:r>
-      <w:proofErr w:type="spellEnd"/>
-      <w:r>
-        <w:t xml:space="preserve"> VARCHAR(500),</w:t>
-      </w:r>
-    </w:p>
-    <w:p>
-      <w:pPr>
-        <w:ind w:firstLine="720"/>
-      </w:pPr>
-      <w:r>
-        <w:t xml:space="preserve">    PRIMARY KEY (</w:t>
-      </w:r>
-      <w:proofErr w:type="spellStart"/>
-      <w:r>
-        <w:t>author_id</w:t>
-      </w:r>
-      <w:proofErr w:type="spellEnd"/>
-      <w:r>
-        <w:t>)</w:t>
-      </w:r>
-    </w:p>
-    <w:p>
-      <w:pPr>
-        <w:ind w:firstLine="720"/>
-      </w:pPr>
-      <w:r>
-        <w:t xml:space="preserve">    </w:t>
-      </w:r>
-    </w:p>
-    <w:p>
-      <w:pPr>
-        <w:ind w:firstLine="720"/>
-      </w:pPr>
-      <w:r>
-        <w:t>);</w:t>
-      </w:r>
-    </w:p>
-    <w:p>
-      <w:pPr>
-        <w:ind w:firstLine="720"/>
-      </w:pPr>
-      <w:r>
-        <w:rPr>
-          <w:color w:val="FF0000"/>
-        </w:rPr>
-        <w:t xml:space="preserve">CREATE TABLE </w:t>
-      </w:r>
-      <w:r>
-        <w:rPr>
-          <w:color w:val="3E74D1" w:themeColor="accent1"/>
-        </w:rPr>
-        <w:t>period</w:t>
-      </w:r>
-    </w:p>
-    <w:p>
-      <w:pPr>
-        <w:ind w:firstLine="720"/>
-      </w:pPr>
-      <w:r>
-        <w:t>(</w:t>
-      </w:r>
-    </w:p>
-    <w:p>
-      <w:r>
-        <w:t xml:space="preserve">                </w:t>
-      </w:r>
-      <w:proofErr w:type="spellStart"/>
-      <w:r>
-        <w:t>period_id</w:t>
-      </w:r>
-      <w:proofErr w:type="spellEnd"/>
-      <w:r>
-        <w:t xml:space="preserve"> INT,</w:t>
-      </w:r>
-    </w:p>
-    <w:p>
-      <w:pPr>
-        <w:ind w:firstLine="720"/>
-      </w:pPr>
-      <w:r>
-        <w:t xml:space="preserve">    </w:t>
-      </w:r>
-      <w:proofErr w:type="spellStart"/>
-      <w:r>
-        <w:t>period_name</w:t>
-      </w:r>
-      <w:proofErr w:type="spellEnd"/>
-      <w:r>
-        <w:t xml:space="preserve"> VARCHAR(100),</w:t>
-      </w:r>
-    </w:p>
-    <w:p>
-      <w:pPr>
-        <w:ind w:firstLine="720"/>
-      </w:pPr>
-      <w:r>
-        <w:t xml:space="preserve">    description VARCHAR(500),</w:t>
-      </w:r>
-    </w:p>
-    <w:p>
-      <w:pPr>
-        <w:ind w:firstLine="720"/>
-      </w:pPr>
-      <w:r>
-        <w:t xml:space="preserve">    PRIMARY KEY (</w:t>
-      </w:r>
-      <w:proofErr w:type="spellStart"/>
-      <w:r>
-        <w:t>period_id</w:t>
-      </w:r>
-      <w:proofErr w:type="spellEnd"/>
-      <w:r>
-        <w:t>)</w:t>
-      </w:r>
-    </w:p>
-    <w:p>
-      <w:pPr>
-        <w:ind w:firstLine="720"/>
-      </w:pPr>
-      <w:r>
-        <w:t>);</w:t>
-      </w:r>
-    </w:p>
-    <w:p>
-      <w:pPr>
-        <w:ind w:firstLine="720"/>
-      </w:pPr>
-      <w:r>
-        <w:rPr>
-          <w:color w:val="FF0000"/>
-        </w:rPr>
-        <w:t xml:space="preserve">CREATE TABLE </w:t>
-      </w:r>
-      <w:proofErr w:type="spellStart"/>
-      <w:r>
-        <w:rPr>
-          <w:color w:val="3E74D1" w:themeColor="accent1"/>
-        </w:rPr>
-        <w:t>savedBooks</w:t>
-      </w:r>
-      <w:proofErr w:type="spellEnd"/>
-    </w:p>
-    <w:p>
-      <w:pPr>
-        <w:ind w:firstLine="720"/>
-      </w:pPr>
-      <w:r>
-        <w:t>(</w:t>
-      </w:r>
-    </w:p>
-    <w:p>
-      <w:pPr>
-        <w:ind w:firstLine="720"/>
-      </w:pPr>
-      <w:r>
-        <w:t xml:space="preserve">    </w:t>
-      </w:r>
-      <w:proofErr w:type="spellStart"/>
-      <w:r>
-        <w:t>savedbooks_id</w:t>
-      </w:r>
-      <w:proofErr w:type="spellEnd"/>
-      <w:r>
-        <w:t xml:space="preserve"> INT,</w:t>
-      </w:r>
-    </w:p>
-    <w:p>
-      <w:pPr>
-        <w:ind w:firstLine="720"/>
-      </w:pPr>
-      <w:r>
-        <w:t xml:space="preserve">    </w:t>
-      </w:r>
-      <w:proofErr w:type="spellStart"/>
-      <w:r>
-        <w:t>list_name</w:t>
-      </w:r>
-      <w:proofErr w:type="spellEnd"/>
-      <w:r>
-        <w:t xml:space="preserve"> VARCHAR(100),</w:t>
-      </w:r>
-    </w:p>
-    <w:p>
-      <w:pPr>
-        <w:ind w:firstLine="720"/>
-      </w:pPr>
-      <w:r>
-        <w:t xml:space="preserve">    </w:t>
-      </w:r>
-      <w:proofErr w:type="spellStart"/>
-      <w:r>
-        <w:t>user_id</w:t>
-      </w:r>
-      <w:proofErr w:type="spellEnd"/>
-      <w:r>
-        <w:t xml:space="preserve"> INT,</w:t>
-      </w:r>
-    </w:p>
-    <w:p>
-      <w:pPr>
-        <w:ind w:firstLine="720"/>
-      </w:pPr>
-      <w:r>
-        <w:t xml:space="preserve">    PRIMARY KEY (</w:t>
-      </w:r>
-      <w:proofErr w:type="spellStart"/>
-      <w:r>
-        <w:t>savedbooks_id</w:t>
-      </w:r>
-      <w:proofErr w:type="spellEnd"/>
-      <w:r>
-        <w:t>),</w:t>
-      </w:r>
-    </w:p>
-    <w:p>
-      <w:pPr>
-        <w:ind w:firstLine="720"/>
-      </w:pPr>
-      <w:r>
-        <w:t xml:space="preserve">    FOREIGN KEY (</w:t>
-      </w:r>
-      <w:proofErr w:type="spellStart"/>
-      <w:r>
-        <w:t>user_id</w:t>
-      </w:r>
-      <w:proofErr w:type="spellEnd"/>
-      <w:r>
-        <w:t>) REFERENCES user(</w:t>
-      </w:r>
-      <w:proofErr w:type="spellStart"/>
-      <w:r>
-        <w:t>user_id</w:t>
-      </w:r>
-      <w:proofErr w:type="spellEnd"/>
-      <w:r>
-        <w:t xml:space="preserve">) </w:t>
-      </w:r>
-    </w:p>
-    <w:p>
-      <w:pPr>
-        <w:ind w:firstLine="720"/>
-      </w:pPr>
-      <w:r>
-        <w:t>);</w:t>
-      </w:r>
-    </w:p>
-    <w:p>
-      <w:pPr>
-        <w:ind w:firstLine="720"/>
-      </w:pPr>
-      <w:r>
-        <w:rPr>
-          <w:color w:val="FF0000"/>
-        </w:rPr>
-        <w:t>CREATE TABLE</w:t>
-      </w:r>
-      <w:r>
-        <w:rPr>
-          <w:color w:val="3E74D1" w:themeColor="accent1"/>
-        </w:rPr>
-        <w:t xml:space="preserve"> user</w:t>
-      </w:r>
-    </w:p>
-    <w:p>
-      <w:pPr>
-        <w:ind w:firstLine="720"/>
-      </w:pPr>
-      <w:r>
-        <w:t>(</w:t>
-      </w:r>
-    </w:p>
-    <w:p>
-      <w:pPr>
-        <w:ind w:firstLine="720"/>
-      </w:pPr>
-      <w:r>
-        <w:t xml:space="preserve">    </w:t>
-      </w:r>
-      <w:proofErr w:type="spellStart"/>
-      <w:r>
-        <w:t>user_id</w:t>
-      </w:r>
-      <w:proofErr w:type="spellEnd"/>
-      <w:r>
-        <w:t xml:space="preserve"> INT,</w:t>
-      </w:r>
-    </w:p>
-    <w:p>
-      <w:pPr>
-        <w:ind w:firstLine="720"/>
-      </w:pPr>
-      <w:r>
-        <w:t xml:space="preserve">    </w:t>
-      </w:r>
-      <w:proofErr w:type="spellStart"/>
-      <w:r>
-        <w:t>user_name</w:t>
-      </w:r>
-      <w:proofErr w:type="spellEnd"/>
-      <w:r>
-        <w:t xml:space="preserve"> VARCHAR(100),</w:t>
-      </w:r>
-    </w:p>
-    <w:p>
-      <w:pPr>
-        <w:ind w:firstLine="720"/>
-      </w:pPr>
-      <w:r>
-        <w:t xml:space="preserve">    PRIMARY KEY (</w:t>
-      </w:r>
-      <w:proofErr w:type="spellStart"/>
-      <w:r>
-        <w:t>user_id</w:t>
-      </w:r>
-      <w:proofErr w:type="spellEnd"/>
-      <w:r>
-        <w:t>)</w:t>
-      </w:r>
-    </w:p>
-    <w:p>
-      <w:pPr>
-        <w:ind w:firstLine="720"/>
-      </w:pPr>
-      <w:r>
-        <w:t>);</w:t>
-      </w:r>
-    </w:p>
-    <w:p>
-      <w:pPr>
-        <w:ind w:firstLine="720"/>
-      </w:pPr>
-      <w:r>
-        <w:rPr>
-          <w:color w:val="FF0000"/>
-        </w:rPr>
-        <w:t>CREATE TABLE</w:t>
-      </w:r>
-      <w:r>
-        <w:t xml:space="preserve"> </w:t>
-      </w:r>
-      <w:proofErr w:type="spellStart"/>
-      <w:r>
-        <w:rPr>
-          <w:color w:val="3E74D1" w:themeColor="accent1"/>
-        </w:rPr>
-        <w:t>author_book</w:t>
-      </w:r>
-      <w:proofErr w:type="spellEnd"/>
-    </w:p>
-    <w:p>
-      <w:pPr>
-        <w:ind w:firstLine="720"/>
-      </w:pPr>
-      <w:r>
-        <w:t>(</w:t>
-      </w:r>
-    </w:p>
-    <w:p>
-      <w:pPr>
-        <w:ind w:firstLine="720"/>
-      </w:pPr>
-      <w:r>
-        <w:t xml:space="preserve">    </w:t>
-      </w:r>
-      <w:proofErr w:type="spellStart"/>
-      <w:r>
-        <w:t>book_id</w:t>
-      </w:r>
-      <w:proofErr w:type="spellEnd"/>
-      <w:r>
-        <w:t xml:space="preserve"> INT,</w:t>
-      </w:r>
-    </w:p>
-    <w:p>
-      <w:pPr>
-        <w:ind w:firstLine="720"/>
-      </w:pPr>
-      <w:r>
-        <w:lastRenderedPageBreak/>
-        <w:t xml:space="preserve">    </w:t>
-      </w:r>
-      <w:proofErr w:type="spellStart"/>
-      <w:r>
-        <w:t>author_id</w:t>
-      </w:r>
-      <w:proofErr w:type="spellEnd"/>
-      <w:r>
-        <w:t xml:space="preserve"> INT,</w:t>
-      </w:r>
-    </w:p>
-    <w:p>
-      <w:pPr>
-        <w:ind w:firstLine="720"/>
-      </w:pPr>
-      <w:r>
-        <w:t xml:space="preserve">    FOREIGN KEY (</w:t>
-      </w:r>
-      <w:proofErr w:type="spellStart"/>
-      <w:r>
-        <w:t>book_id</w:t>
-      </w:r>
-      <w:proofErr w:type="spellEnd"/>
-      <w:r>
-        <w:t>) REFERENCES book(</w:t>
-      </w:r>
-      <w:proofErr w:type="spellStart"/>
-      <w:r>
-        <w:t>book_id</w:t>
-      </w:r>
-      <w:proofErr w:type="spellEnd"/>
-      <w:r>
-        <w:t>),</w:t>
-      </w:r>
-    </w:p>
-    <w:p>
-      <w:pPr>
-        <w:ind w:firstLine="720"/>
-      </w:pPr>
-      <w:r>
-        <w:t xml:space="preserve">    FOREIGN KEY (</w:t>
-      </w:r>
-      <w:proofErr w:type="spellStart"/>
-      <w:r>
-        <w:t>author_id</w:t>
-      </w:r>
-      <w:proofErr w:type="spellEnd"/>
-      <w:r>
-        <w:t>) REFERENCES author(</w:t>
-      </w:r>
-      <w:proofErr w:type="spellStart"/>
-      <w:r>
-        <w:t>author_id</w:t>
-      </w:r>
-      <w:proofErr w:type="spellEnd"/>
-      <w:r>
-        <w:t>),</w:t>
-      </w:r>
-    </w:p>
-    <w:p>
-      <w:pPr>
-        <w:ind w:firstLine="720"/>
-      </w:pPr>
-      <w:r>
-        <w:t xml:space="preserve">    PRIMARY KEY (</w:t>
-      </w:r>
-      <w:proofErr w:type="spellStart"/>
-      <w:r>
-        <w:t>book_id</w:t>
+        <w:t>Our first aim was to populate a database that will be a good representative of university exam (AYT) questions so that students can benefit from a more structured, organized data rather than long websites. In</w:t>
+      </w:r>
+      <w:r>
+        <w:t xml:space="preserve"> the</w:t>
+      </w:r>
+      <w:r>
+        <w:t xml:space="preserve"> light of this, </w:t>
+      </w:r>
+      <w:r>
+        <w:t xml:space="preserve">AYT related information is gathered from online resources and </w:t>
+      </w:r>
+      <w:r>
+        <w:t>using various tools it is formatted in the MySQL insert into statements</w:t>
+      </w:r>
+      <w:r>
+        <w:t>. We created a database that fits our aim. As a future expansion of our application, we are planning to add books</w:t>
+      </w:r>
+      <w:r>
+        <w:t xml:space="preserve"> and authors</w:t>
+      </w:r>
+      <w:r>
+        <w:t xml:space="preserve"> from different literatures and make our platform usable with various purposes.</w:t>
+      </w:r>
+    </w:p>
+    <w:p>
+      <w:pPr>
+        <w:pStyle w:val="Title"/>
+      </w:pPr>
+    </w:p>
+    <w:p>
+      <w:pPr>
+        <w:pStyle w:val="Title"/>
+      </w:pPr>
+      <w:r>
+        <w:t>Complex SQL Queries</w:t>
+      </w:r>
+      <w:r>
+        <w:t>:</w:t>
+      </w:r>
+    </w:p>
+    <w:p>
+      <w:pPr>
+        <w:rPr>
+          <w:color w:val="8AABE3" w:themeColor="accent1" w:themeTint="99"/>
+        </w:rPr>
+      </w:pPr>
+      <w:r>
+        <w:rPr>
+          <w:color w:val="8AABE3" w:themeColor="accent1" w:themeTint="99"/>
+        </w:rPr>
+        <w:t xml:space="preserve">1) highest rating books by their period </w:t>
+      </w:r>
+    </w:p>
+    <w:p>
+      <w:pPr>
+        <w:ind w:firstLine="720"/>
+      </w:pPr>
+      <w:r>
+        <w:t xml:space="preserve">select </w:t>
+      </w:r>
+      <w:proofErr w:type="spellStart"/>
+      <w:r>
+        <w:t>b.book_name</w:t>
       </w:r>
       <w:proofErr w:type="spellEnd"/>
       <w:r>
@@ -932,162 +1392,7 @@
       </w:r>
       <w:proofErr w:type="spellStart"/>
       <w:r>
-        <w:t>author_id</w:t>
-      </w:r>
-      <w:proofErr w:type="spellEnd"/>
-      <w:r>
-        <w:t>)</w:t>
-      </w:r>
-    </w:p>
-    <w:p>
-      <w:pPr>
-        <w:ind w:firstLine="720"/>
-      </w:pPr>
-      <w:r>
-        <w:t>);</w:t>
-      </w:r>
-    </w:p>
-    <w:p>
-      <w:pPr>
-        <w:ind w:firstLine="720"/>
-      </w:pPr>
-      <w:r>
-        <w:rPr>
-          <w:color w:val="FF0000"/>
-        </w:rPr>
-        <w:t xml:space="preserve">CREATE TABLE </w:t>
-      </w:r>
-      <w:proofErr w:type="spellStart"/>
-      <w:r>
-        <w:rPr>
-          <w:color w:val="3E74D1" w:themeColor="accent1"/>
-        </w:rPr>
-        <w:t>user_book</w:t>
-      </w:r>
-      <w:proofErr w:type="spellEnd"/>
-    </w:p>
-    <w:p>
-      <w:pPr>
-        <w:ind w:firstLine="720"/>
-      </w:pPr>
-      <w:r>
-        <w:t>(</w:t>
-      </w:r>
-    </w:p>
-    <w:p>
-      <w:pPr>
-        <w:ind w:firstLine="720"/>
-      </w:pPr>
-      <w:r>
-        <w:t xml:space="preserve">    </w:t>
-      </w:r>
-      <w:proofErr w:type="spellStart"/>
-      <w:r>
-        <w:t>book_id</w:t>
-      </w:r>
-      <w:proofErr w:type="spellEnd"/>
-      <w:r>
-        <w:t xml:space="preserve"> INT,</w:t>
-      </w:r>
-    </w:p>
-    <w:p>
-      <w:pPr>
-        <w:ind w:firstLine="720"/>
-      </w:pPr>
-      <w:r>
-        <w:t xml:space="preserve">    </w:t>
-      </w:r>
-      <w:proofErr w:type="spellStart"/>
-      <w:r>
-        <w:t>user_id</w:t>
-      </w:r>
-      <w:proofErr w:type="spellEnd"/>
-      <w:r>
-        <w:t xml:space="preserve"> INT,</w:t>
-      </w:r>
-    </w:p>
-    <w:p>
-      <w:pPr>
-        <w:ind w:firstLine="720"/>
-      </w:pPr>
-      <w:r>
-        <w:t xml:space="preserve">    date timestamp,</w:t>
-      </w:r>
-    </w:p>
-    <w:p>
-      <w:pPr>
-        <w:ind w:firstLine="720"/>
-      </w:pPr>
-      <w:r>
-        <w:t xml:space="preserve">    points INT,</w:t>
-      </w:r>
-    </w:p>
-    <w:p>
-      <w:pPr>
-        <w:ind w:firstLine="720"/>
-      </w:pPr>
-      <w:r>
-        <w:t xml:space="preserve">    comment VARCHAR(100),</w:t>
-      </w:r>
-    </w:p>
-    <w:p>
-      <w:pPr>
-        <w:ind w:firstLine="720"/>
-      </w:pPr>
-      <w:r>
-        <w:t xml:space="preserve">    FOREIGN KEY (</w:t>
-      </w:r>
-      <w:proofErr w:type="spellStart"/>
-      <w:r>
-        <w:t>book_id</w:t>
-      </w:r>
-      <w:proofErr w:type="spellEnd"/>
-      <w:r>
-        <w:t>) REFERENCES book(</w:t>
-      </w:r>
-      <w:proofErr w:type="spellStart"/>
-      <w:r>
-        <w:t>book_id</w:t>
-      </w:r>
-      <w:proofErr w:type="spellEnd"/>
-      <w:r>
-        <w:t>),</w:t>
-      </w:r>
-    </w:p>
-    <w:p>
-      <w:pPr>
-        <w:ind w:firstLine="720"/>
-      </w:pPr>
-      <w:r>
-        <w:t xml:space="preserve">    FOREIGN KEY (</w:t>
-      </w:r>
-      <w:proofErr w:type="spellStart"/>
-      <w:r>
-        <w:t>user_id</w:t>
-      </w:r>
-      <w:proofErr w:type="spellEnd"/>
-      <w:r>
-        <w:t>) REFERENCES user(</w:t>
-      </w:r>
-      <w:proofErr w:type="spellStart"/>
-      <w:r>
-        <w:t>user_id</w:t>
-      </w:r>
-      <w:proofErr w:type="spellEnd"/>
-      <w:r>
-        <w:t>),</w:t>
-      </w:r>
-    </w:p>
-    <w:p>
-      <w:pPr>
-        <w:ind w:firstLine="720"/>
-      </w:pPr>
-      <w:r>
-        <w:t xml:space="preserve">    PRIMARY KEY (</w:t>
-      </w:r>
-      <w:proofErr w:type="spellStart"/>
-      <w:r>
-        <w:t>book_id</w:t>
+        <w:t>a.author_name</w:t>
       </w:r>
       <w:proofErr w:type="spellEnd"/>
       <w:r>
@@ -1095,146 +1400,7 @@
       </w:r>
       <w:proofErr w:type="spellStart"/>
       <w:r>
-        <w:t>user_id</w:t>
-      </w:r>
-      <w:proofErr w:type="spellEnd"/>
-      <w:r>
-        <w:t>)</w:t>
-      </w:r>
-    </w:p>
-    <w:p>
-      <w:pPr>
-        <w:ind w:firstLine="720"/>
-      </w:pPr>
-      <w:r>
-        <w:t>);</w:t>
-      </w:r>
-    </w:p>
-    <w:p>
-      <w:pPr>
-        <w:ind w:firstLine="720"/>
-      </w:pPr>
-      <w:r>
-        <w:rPr>
-          <w:color w:val="FF0000"/>
-        </w:rPr>
-        <w:t xml:space="preserve">CREATE TABLE </w:t>
-      </w:r>
-      <w:proofErr w:type="spellStart"/>
-      <w:r>
-        <w:rPr>
-          <w:color w:val="3E74D1" w:themeColor="accent1"/>
-        </w:rPr>
-        <w:t>book_savedBooks</w:t>
-      </w:r>
-      <w:proofErr w:type="spellEnd"/>
-    </w:p>
-    <w:p>
-      <w:pPr>
-        <w:ind w:firstLine="720"/>
-      </w:pPr>
-      <w:r>
-        <w:t>(</w:t>
-      </w:r>
-    </w:p>
-    <w:p>
-      <w:pPr>
-        <w:ind w:firstLine="720"/>
-      </w:pPr>
-      <w:r>
-        <w:t xml:space="preserve">    </w:t>
-      </w:r>
-      <w:proofErr w:type="spellStart"/>
-      <w:r>
-        <w:t>book_id</w:t>
-      </w:r>
-      <w:proofErr w:type="spellEnd"/>
-      <w:r>
-        <w:t xml:space="preserve"> INT,</w:t>
-      </w:r>
-    </w:p>
-    <w:p>
-      <w:pPr>
-        <w:ind w:firstLine="720"/>
-      </w:pPr>
-      <w:r>
-        <w:t xml:space="preserve">    </w:t>
-      </w:r>
-      <w:proofErr w:type="spellStart"/>
-      <w:r>
-        <w:t>savedbooks_id</w:t>
-      </w:r>
-      <w:proofErr w:type="spellEnd"/>
-      <w:r>
-        <w:t xml:space="preserve"> INT,</w:t>
-      </w:r>
-    </w:p>
-    <w:p>
-      <w:pPr>
-        <w:ind w:firstLine="720"/>
-      </w:pPr>
-      <w:r>
-        <w:t xml:space="preserve">    FOREIGN KEY (</w:t>
-      </w:r>
-      <w:proofErr w:type="spellStart"/>
-      <w:r>
-        <w:t>book_id</w:t>
-      </w:r>
-      <w:proofErr w:type="spellEnd"/>
-      <w:r>
-        <w:t>) REFERENCES book(</w:t>
-      </w:r>
-      <w:proofErr w:type="spellStart"/>
-      <w:r>
-        <w:t>book_id</w:t>
-      </w:r>
-      <w:proofErr w:type="spellEnd"/>
-      <w:r>
-        <w:t>),</w:t>
-      </w:r>
-    </w:p>
-    <w:p>
-      <w:pPr>
-        <w:ind w:firstLine="720"/>
-      </w:pPr>
-      <w:r>
-        <w:t xml:space="preserve">    FOREIGN KEY (</w:t>
-      </w:r>
-      <w:proofErr w:type="spellStart"/>
-      <w:r>
-        <w:t>savedbooks_id</w:t>
-      </w:r>
-      <w:proofErr w:type="spellEnd"/>
-      <w:r>
-        <w:t xml:space="preserve">) REFERENCES </w:t>
-      </w:r>
-      <w:proofErr w:type="spellStart"/>
-      <w:r>
-        <w:t>savedBooks</w:t>
-      </w:r>
-      <w:proofErr w:type="spellEnd"/>
-      <w:r>
-        <w:t>(</w:t>
-      </w:r>
-      <w:proofErr w:type="spellStart"/>
-      <w:r>
-        <w:t>savedbooks_id</w:t>
-      </w:r>
-      <w:proofErr w:type="spellEnd"/>
-      <w:r>
-        <w:t>),</w:t>
-      </w:r>
-    </w:p>
-    <w:p>
-      <w:pPr>
-        <w:ind w:firstLine="720"/>
-      </w:pPr>
-      <w:r>
-        <w:t xml:space="preserve">    PRIMARY KEY (</w:t>
-      </w:r>
-      <w:proofErr w:type="spellStart"/>
-      <w:r>
-        <w:t>book_id</w:t>
+        <w:t>p.period_name</w:t>
       </w:r>
       <w:proofErr w:type="spellEnd"/>
       <w:r>
@@ -1242,290 +1408,7 @@
       </w:r>
       <w:proofErr w:type="spellStart"/>
       <w:r>
-        <w:t>savedbooks_id</w:t>
-      </w:r>
-      <w:proofErr w:type="spellEnd"/>
-      <w:r>
-        <w:t>)</w:t>
-      </w:r>
-    </w:p>
-    <w:p>
-      <w:pPr>
-        <w:ind w:firstLine="720"/>
-      </w:pPr>
-      <w:r>
-        <w:t>);</w:t>
-      </w:r>
-    </w:p>
-    <w:p>
-      <w:pPr>
-        <w:pStyle w:val="KonuBal"/>
-      </w:pPr>
-      <w:r>
-        <w:t>Data Sources</w:t>
-      </w:r>
-      <w:r>
-        <w:t>:</w:t>
-      </w:r>
-    </w:p>
-    <w:p>
-      <w:pPr>
-        <w:ind w:firstLine="720"/>
-      </w:pPr>
-      <w:r>
-        <w:t>Our first aim was to populate a database that will be a good representative of university exam (AYT) questions so that students can benefit from a more structured, organized data rather than long websites. In</w:t>
-      </w:r>
-      <w:r>
-        <w:t xml:space="preserve"> the</w:t>
-      </w:r>
-      <w:r>
-        <w:t xml:space="preserve"> light of this, </w:t>
-      </w:r>
-      <w:r>
-        <w:t xml:space="preserve">AYT related information is gathered from online resources and </w:t>
-      </w:r>
-      <w:r>
-        <w:t>using various tools it is formatted in the MySQL insert into statements</w:t>
-      </w:r>
-      <w:r>
-        <w:t>. We created a database that fits our aim. As a future expansion of our application, we are planning to add books</w:t>
-      </w:r>
-      <w:r>
-        <w:t xml:space="preserve"> and authors</w:t>
-      </w:r>
-      <w:r>
-        <w:t xml:space="preserve"> from different literatures and make our platform usable with various purposes.</w:t>
-      </w:r>
-    </w:p>
-    <w:p>
-      <w:pPr>
-        <w:pStyle w:val="KonuBal"/>
-      </w:pPr>
-      <w:r>
-        <w:t>Complex SQL Queries</w:t>
-      </w:r>
-      <w:r>
-        <w:t>:</w:t>
-      </w:r>
-    </w:p>
-    <w:p>
-      <w:pPr>
-        <w:rPr>
-          <w:color w:val="8AABE3" w:themeColor="accent1" w:themeTint="99"/>
-        </w:rPr>
-      </w:pPr>
-      <w:r>
-        <w:rPr>
-          <w:color w:val="8AABE3" w:themeColor="accent1" w:themeTint="99"/>
-        </w:rPr>
-        <w:t xml:space="preserve">1) highest rating books by their period </w:t>
-      </w:r>
-    </w:p>
-    <w:p>
-      <w:pPr>
-        <w:ind w:firstLine="720"/>
-      </w:pPr>
-      <w:r>
-        <w:t xml:space="preserve">select </w:t>
-      </w:r>
-      <w:proofErr w:type="spellStart"/>
-      <w:r>
-        <w:t>b.book_name</w:t>
-      </w:r>
-      <w:proofErr w:type="spellEnd"/>
-      <w:r>
-        <w:t xml:space="preserve">, </w:t>
-      </w:r>
-      <w:proofErr w:type="spellStart"/>
-      <w:r>
-        <w:t>a.author_name</w:t>
-      </w:r>
-      <w:proofErr w:type="spellEnd"/>
-      <w:r>
-        <w:t xml:space="preserve">, </w:t>
-      </w:r>
-      <w:proofErr w:type="spellStart"/>
-      <w:r>
-        <w:t>p.period_name</w:t>
-      </w:r>
-      <w:proofErr w:type="spellEnd"/>
-      <w:r>
-        <w:t xml:space="preserve">, </w:t>
-      </w:r>
-      <w:proofErr w:type="spellStart"/>
-      <w:r>
         <w:t>mt.total_points</w:t>
-      </w:r>
-      <w:proofErr w:type="spellEnd"/>
-    </w:p>
-    <w:p>
-      <w:pPr>
-        <w:ind w:firstLine="720"/>
-      </w:pPr>
-      <w:r>
-        <w:t>from book b</w:t>
-      </w:r>
-    </w:p>
-    <w:p>
-      <w:pPr>
-        <w:ind w:firstLine="720"/>
-      </w:pPr>
-      <w:r>
-        <w:t xml:space="preserve">join (select </w:t>
-      </w:r>
-      <w:proofErr w:type="spellStart"/>
-      <w:r>
-        <w:t>book_id</w:t>
-      </w:r>
-      <w:proofErr w:type="spellEnd"/>
-      <w:r>
-        <w:t xml:space="preserve">, sum(points) as </w:t>
-      </w:r>
-      <w:proofErr w:type="spellStart"/>
-      <w:r>
-        <w:t>total_points</w:t>
-      </w:r>
-      <w:proofErr w:type="spellEnd"/>
-    </w:p>
-    <w:p>
-      <w:pPr>
-        <w:ind w:firstLine="720"/>
-      </w:pPr>
-      <w:r>
-        <w:t xml:space="preserve">from </w:t>
-      </w:r>
-      <w:proofErr w:type="spellStart"/>
-      <w:r>
-        <w:t>user_book</w:t>
-      </w:r>
-      <w:proofErr w:type="spellEnd"/>
-    </w:p>
-    <w:p>
-      <w:pPr>
-        <w:ind w:firstLine="720"/>
-      </w:pPr>
-      <w:r>
-        <w:t xml:space="preserve">group by </w:t>
-      </w:r>
-      <w:proofErr w:type="spellStart"/>
-      <w:r>
-        <w:t>book_id</w:t>
-      </w:r>
-      <w:proofErr w:type="spellEnd"/>
-      <w:r>
-        <w:t xml:space="preserve">) bp on </w:t>
-      </w:r>
-      <w:proofErr w:type="spellStart"/>
-      <w:r>
-        <w:t>bp.book_id</w:t>
-      </w:r>
-      <w:proofErr w:type="spellEnd"/>
-      <w:r>
-        <w:t xml:space="preserve"> = </w:t>
-      </w:r>
-      <w:proofErr w:type="spellStart"/>
-      <w:r>
-        <w:t>b.book_id</w:t>
-      </w:r>
-      <w:proofErr w:type="spellEnd"/>
-    </w:p>
-    <w:p>
-      <w:pPr>
-        <w:ind w:firstLine="720"/>
-      </w:pPr>
-      <w:r>
-        <w:t xml:space="preserve">join </w:t>
-      </w:r>
-      <w:proofErr w:type="spellStart"/>
-      <w:r>
-        <w:t>author_book</w:t>
-      </w:r>
-      <w:proofErr w:type="spellEnd"/>
-      <w:r>
-        <w:t xml:space="preserve"> ab on </w:t>
-      </w:r>
-      <w:proofErr w:type="spellStart"/>
-      <w:r>
-        <w:t>ab.book_id</w:t>
-      </w:r>
-      <w:proofErr w:type="spellEnd"/>
-      <w:r>
-        <w:t xml:space="preserve"> = </w:t>
-      </w:r>
-      <w:proofErr w:type="spellStart"/>
-      <w:r>
-        <w:t>b.book_id</w:t>
-      </w:r>
-      <w:proofErr w:type="spellEnd"/>
-    </w:p>
-    <w:p>
-      <w:pPr>
-        <w:ind w:firstLine="720"/>
-      </w:pPr>
-      <w:r>
-        <w:t xml:space="preserve">join author a on </w:t>
-      </w:r>
-      <w:proofErr w:type="spellStart"/>
-      <w:r>
-        <w:t>ab.author_id</w:t>
-      </w:r>
-      <w:proofErr w:type="spellEnd"/>
-      <w:r>
-        <w:t xml:space="preserve"> = </w:t>
-      </w:r>
-      <w:proofErr w:type="spellStart"/>
-      <w:r>
-        <w:t>a.author_id</w:t>
-      </w:r>
-      <w:proofErr w:type="spellEnd"/>
-    </w:p>
-    <w:p>
-      <w:pPr>
-        <w:ind w:firstLine="720"/>
-      </w:pPr>
-      <w:r>
-        <w:t xml:space="preserve">join period p on </w:t>
-      </w:r>
-      <w:proofErr w:type="spellStart"/>
-      <w:r>
-        <w:t>p.period_id</w:t>
-      </w:r>
-      <w:proofErr w:type="spellEnd"/>
-      <w:r>
-        <w:t xml:space="preserve"> = </w:t>
-      </w:r>
-      <w:proofErr w:type="spellStart"/>
-      <w:r>
-        <w:t>b.period_id</w:t>
-      </w:r>
-      <w:proofErr w:type="spellEnd"/>
-    </w:p>
-    <w:p>
-      <w:pPr>
-        <w:ind w:firstLine="720"/>
-      </w:pPr>
-      <w:r>
-        <w:t xml:space="preserve">join (select </w:t>
-      </w:r>
-      <w:proofErr w:type="spellStart"/>
-      <w:r>
-        <w:t>p.period_id</w:t>
-      </w:r>
-      <w:proofErr w:type="spellEnd"/>
-      <w:r>
-        <w:t>, max(</w:t>
-      </w:r>
-      <w:proofErr w:type="spellStart"/>
-      <w:r>
-        <w:t>total_points</w:t>
-      </w:r>
-      <w:proofErr w:type="spellEnd"/>
-      <w:r>
-        <w:t xml:space="preserve">) as </w:t>
-      </w:r>
-      <w:proofErr w:type="spellStart"/>
-      <w:r>
-        <w:t>total_points</w:t>
       </w:r>
       <w:proofErr w:type="spellEnd"/>
     </w:p>
@@ -1677,9 +1560,180 @@
         <w:ind w:firstLine="720"/>
       </w:pPr>
       <w:r>
+        <w:t xml:space="preserve">join (select </w:t>
+      </w:r>
+      <w:proofErr w:type="spellStart"/>
+      <w:r>
+        <w:t>p.period_id</w:t>
+      </w:r>
+      <w:proofErr w:type="spellEnd"/>
+      <w:r>
+        <w:t>, max(</w:t>
+      </w:r>
+      <w:proofErr w:type="spellStart"/>
+      <w:r>
+        <w:t>total_points</w:t>
+      </w:r>
+      <w:proofErr w:type="spellEnd"/>
+      <w:r>
+        <w:t xml:space="preserve">) as </w:t>
+      </w:r>
+      <w:proofErr w:type="spellStart"/>
+      <w:r>
+        <w:t>total_points</w:t>
+      </w:r>
+      <w:proofErr w:type="spellEnd"/>
+    </w:p>
+    <w:p>
+      <w:pPr>
+        <w:ind w:firstLine="720"/>
+      </w:pPr>
+      <w:r>
+        <w:t>from book b</w:t>
+      </w:r>
+    </w:p>
+    <w:p>
+      <w:pPr>
+        <w:ind w:firstLine="720"/>
+      </w:pPr>
+      <w:r>
+        <w:t xml:space="preserve">join (select </w:t>
+      </w:r>
+      <w:proofErr w:type="spellStart"/>
+      <w:r>
+        <w:t>book_id</w:t>
+      </w:r>
+      <w:proofErr w:type="spellEnd"/>
+      <w:r>
+        <w:t xml:space="preserve">, sum(points) as </w:t>
+      </w:r>
+      <w:proofErr w:type="spellStart"/>
+      <w:r>
+        <w:t>total_points</w:t>
+      </w:r>
+      <w:proofErr w:type="spellEnd"/>
+    </w:p>
+    <w:p>
+      <w:pPr>
+        <w:ind w:firstLine="720"/>
+      </w:pPr>
+      <w:r>
+        <w:t xml:space="preserve">from </w:t>
+      </w:r>
+      <w:proofErr w:type="spellStart"/>
+      <w:r>
+        <w:t>user_book</w:t>
+      </w:r>
+      <w:proofErr w:type="spellEnd"/>
+    </w:p>
+    <w:p>
+      <w:pPr>
+        <w:ind w:firstLine="720"/>
+      </w:pPr>
+      <w:r>
         <w:t xml:space="preserve">group by </w:t>
       </w:r>
       <w:proofErr w:type="spellStart"/>
+      <w:r>
+        <w:t>book_id</w:t>
+      </w:r>
+      <w:proofErr w:type="spellEnd"/>
+      <w:r>
+        <w:t xml:space="preserve">) bp on </w:t>
+      </w:r>
+      <w:proofErr w:type="spellStart"/>
+      <w:r>
+        <w:t>bp.book_id</w:t>
+      </w:r>
+      <w:proofErr w:type="spellEnd"/>
+      <w:r>
+        <w:t xml:space="preserve"> = </w:t>
+      </w:r>
+      <w:proofErr w:type="spellStart"/>
+      <w:r>
+        <w:t>b.book_id</w:t>
+      </w:r>
+      <w:proofErr w:type="spellEnd"/>
+    </w:p>
+    <w:p>
+      <w:pPr>
+        <w:ind w:firstLine="720"/>
+      </w:pPr>
+      <w:r>
+        <w:t xml:space="preserve">join </w:t>
+      </w:r>
+      <w:proofErr w:type="spellStart"/>
+      <w:r>
+        <w:t>author_book</w:t>
+      </w:r>
+      <w:proofErr w:type="spellEnd"/>
+      <w:r>
+        <w:t xml:space="preserve"> ab on </w:t>
+      </w:r>
+      <w:proofErr w:type="spellStart"/>
+      <w:r>
+        <w:t>ab.book_id</w:t>
+      </w:r>
+      <w:proofErr w:type="spellEnd"/>
+      <w:r>
+        <w:t xml:space="preserve"> = </w:t>
+      </w:r>
+      <w:proofErr w:type="spellStart"/>
+      <w:r>
+        <w:t>b.book_id</w:t>
+      </w:r>
+      <w:proofErr w:type="spellEnd"/>
+    </w:p>
+    <w:p>
+      <w:pPr>
+        <w:ind w:firstLine="720"/>
+      </w:pPr>
+      <w:r>
+        <w:t xml:space="preserve">join author a on </w:t>
+      </w:r>
+      <w:proofErr w:type="spellStart"/>
+      <w:r>
+        <w:t>ab.author_id</w:t>
+      </w:r>
+      <w:proofErr w:type="spellEnd"/>
+      <w:r>
+        <w:t xml:space="preserve"> = </w:t>
+      </w:r>
+      <w:proofErr w:type="spellStart"/>
+      <w:r>
+        <w:t>a.author_id</w:t>
+      </w:r>
+      <w:proofErr w:type="spellEnd"/>
+    </w:p>
+    <w:p>
+      <w:pPr>
+        <w:ind w:firstLine="720"/>
+      </w:pPr>
+      <w:r>
+        <w:t xml:space="preserve">join period p on </w:t>
+      </w:r>
+      <w:proofErr w:type="spellStart"/>
+      <w:r>
+        <w:t>p.period_id</w:t>
+      </w:r>
+      <w:proofErr w:type="spellEnd"/>
+      <w:r>
+        <w:t xml:space="preserve"> = </w:t>
+      </w:r>
+      <w:proofErr w:type="spellStart"/>
+      <w:r>
+        <w:t>b.period_id</w:t>
+      </w:r>
+      <w:proofErr w:type="spellEnd"/>
+    </w:p>
+    <w:p>
+      <w:pPr>
+        <w:ind w:firstLine="720"/>
+      </w:pPr>
+      <w:r>
+        <w:t xml:space="preserve">group by </w:t>
+      </w:r>
+      <w:proofErr w:type="spellStart"/>
       <w:proofErr w:type="gramStart"/>
       <w:r>
         <w:t>p.period</w:t>
@@ -2480,6 +2534,7 @@
         <w:ind w:firstLine="720"/>
       </w:pPr>
       <w:r>
+        <w:lastRenderedPageBreak/>
         <w:t xml:space="preserve">join book b on </w:t>
       </w:r>
       <w:proofErr w:type="spellStart"/>
@@ -2564,32 +2619,10 @@
           <w:color w:val="8AABE3" w:themeColor="accent1" w:themeTint="99"/>
         </w:rPr>
       </w:pPr>
-    </w:p>
-    <w:p>
-      <w:pPr>
+      <w:r>
         <w:rPr>
           <w:color w:val="8AABE3" w:themeColor="accent1" w:themeTint="99"/>
         </w:rPr>
-      </w:pPr>
-    </w:p>
-    <w:p>
-      <w:pPr>
-        <w:rPr>
-          <w:color w:val="8AABE3" w:themeColor="accent1" w:themeTint="99"/>
-        </w:rPr>
-      </w:pPr>
-    </w:p>
-    <w:p>
-      <w:pPr>
-        <w:rPr>
-          <w:color w:val="8AABE3" w:themeColor="accent1" w:themeTint="99"/>
-        </w:rPr>
-      </w:pPr>
-      <w:r>
-        <w:rPr>
-          <w:color w:val="8AABE3" w:themeColor="accent1" w:themeTint="99"/>
-        </w:rPr>
-        <w:lastRenderedPageBreak/>
         <w:t>6</w:t>
       </w:r>
       <w:r>
@@ -2828,22 +2861,40 @@
           <w:i/>
           <w:iCs/>
         </w:rPr>
-        <w:t>We also added limit &amp; offset function for our queries to implement pagination.</w:t>
-      </w:r>
-    </w:p>
-    <w:p>
-      <w:pPr>
-        <w:ind w:firstLine="720"/>
-      </w:pPr>
-    </w:p>
-    <w:p>
-      <w:pPr>
-        <w:ind w:firstLine="720"/>
-      </w:pPr>
-    </w:p>
-    <w:p>
-      <w:pPr>
-        <w:pStyle w:val="KonuBal"/>
+        <w:t xml:space="preserve">We also added </w:t>
+      </w:r>
+      <w:r>
+        <w:rPr>
+          <w:b/>
+          <w:bCs/>
+          <w:i/>
+          <w:iCs/>
+        </w:rPr>
+        <w:t xml:space="preserve">a </w:t>
+      </w:r>
+      <w:r>
+        <w:rPr>
+          <w:b/>
+          <w:bCs/>
+          <w:i/>
+          <w:iCs/>
+        </w:rPr>
+        <w:t>limit &amp; offset function for our queries to implement pagination.</w:t>
+      </w:r>
+    </w:p>
+    <w:p>
+      <w:pPr>
+        <w:ind w:firstLine="720"/>
+      </w:pPr>
+    </w:p>
+    <w:p>
+      <w:pPr>
+        <w:ind w:firstLine="720"/>
+      </w:pPr>
+    </w:p>
+    <w:p>
+      <w:pPr>
+        <w:pStyle w:val="Title"/>
       </w:pPr>
       <w:r>
         <w:t>Screenshots</w:t>
@@ -2851,23 +2902,283 @@
       <w:r>
         <w:t>:</w:t>
       </w:r>
-    </w:p>
-    <w:p>
-      <w:pPr>
-        <w:ind w:firstLine="720"/>
-      </w:pPr>
-      <w:r>
-        <w:t>Ad</w:t>
-      </w:r>
-    </w:p>
-    <w:p>
-      <w:pPr>
-        <w:pStyle w:val="KonuBal"/>
-      </w:pPr>
+      <w:r>
+        <w:rPr>
+          <w:noProof/>
+          <w14:textOutline w14:w="0" w14:cap="rnd" w14:cmpd="sng" w14:algn="ctr">
+            <w14:noFill/>
+            <w14:prstDash w14:val="solid"/>
+            <w14:bevel/>
+          </w14:textOutline>
+        </w:rPr>
+        <w:t xml:space="preserve"> </w:t>
+      </w:r>
+      <w:r>
+        <w:rPr>
+          <w:noProof/>
+          <w14:textOutline w14:w="0" w14:cap="rnd" w14:cmpd="sng" w14:algn="ctr">
+            <w14:noFill/>
+            <w14:prstDash w14:val="solid"/>
+            <w14:bevel/>
+          </w14:textOutline>
+        </w:rPr>
+        <w:drawing>
+          <wp:inline distT="0" distB="0" distL="0" distR="0" wp14:anchorId="5A435125" wp14:editId="2A386662">
+            <wp:extent cx="5524500" cy="3453130"/>
+            <wp:effectExtent l="0" t="0" r="0" b="1270"/>
+            <wp:docPr id="1" name="Picture 1" descr="Graphical user interface, application&#10;&#10;Description automatically generated"/>
+            <wp:cNvGraphicFramePr>
+              <a:graphicFrameLocks xmlns:a="http://schemas.openxmlformats.org/drawingml/2006/main" noChangeAspect="1"/>
+            </wp:cNvGraphicFramePr>
+            <a:graphic xmlns:a="http://schemas.openxmlformats.org/drawingml/2006/main">
+              <a:graphicData uri="http://schemas.openxmlformats.org/drawingml/2006/picture">
+                <pic:pic xmlns:pic="http://schemas.openxmlformats.org/drawingml/2006/picture">
+                  <pic:nvPicPr>
+                    <pic:cNvPr id="1" name="Picture 1" descr="Graphical user interface, application&#10;&#10;Description automatically generated"/>
+                    <pic:cNvPicPr/>
+                  </pic:nvPicPr>
+                  <pic:blipFill>
+                    <a:blip r:embed="rId8" cstate="print">
+                      <a:extLst>
+                        <a:ext uri="{28A0092B-C50C-407E-A947-70E740481C1C}">
+                          <a14:useLocalDpi xmlns:a14="http://schemas.microsoft.com/office/drawing/2010/main" val="0"/>
+                        </a:ext>
+                      </a:extLst>
+                    </a:blip>
+                    <a:stretch>
+                      <a:fillRect/>
+                    </a:stretch>
+                  </pic:blipFill>
+                  <pic:spPr>
+                    <a:xfrm>
+                      <a:off x="0" y="0"/>
+                      <a:ext cx="5524500" cy="3453130"/>
+                    </a:xfrm>
+                    <a:prstGeom prst="rect">
+                      <a:avLst/>
+                    </a:prstGeom>
+                  </pic:spPr>
+                </pic:pic>
+              </a:graphicData>
+            </a:graphic>
+          </wp:inline>
+        </w:drawing>
+      </w:r>
+    </w:p>
+    <w:p>
+      <w:pPr>
+        <w:pStyle w:val="Title"/>
+      </w:pPr>
+      <w:r>
+        <w:rPr>
+          <w:noProof/>
+          <w14:textOutline w14:w="0" w14:cap="rnd" w14:cmpd="sng" w14:algn="ctr">
+            <w14:noFill/>
+            <w14:prstDash w14:val="solid"/>
+            <w14:bevel/>
+          </w14:textOutline>
+        </w:rPr>
+        <w:lastRenderedPageBreak/>
+        <w:drawing>
+          <wp:inline distT="0" distB="0" distL="0" distR="0" wp14:anchorId="582C4FAE" wp14:editId="5C21714A">
+            <wp:extent cx="5524500" cy="3453130"/>
+            <wp:effectExtent l="0" t="0" r="0" b="1270"/>
+            <wp:docPr id="3" name="Picture 3" descr="Graphical user interface, application&#10;&#10;Description automatically generated"/>
+            <wp:cNvGraphicFramePr>
+              <a:graphicFrameLocks xmlns:a="http://schemas.openxmlformats.org/drawingml/2006/main" noChangeAspect="1"/>
+            </wp:cNvGraphicFramePr>
+            <a:graphic xmlns:a="http://schemas.openxmlformats.org/drawingml/2006/main">
+              <a:graphicData uri="http://schemas.openxmlformats.org/drawingml/2006/picture">
+                <pic:pic xmlns:pic="http://schemas.openxmlformats.org/drawingml/2006/picture">
+                  <pic:nvPicPr>
+                    <pic:cNvPr id="3" name="Picture 3" descr="Graphical user interface, application&#10;&#10;Description automatically generated"/>
+                    <pic:cNvPicPr/>
+                  </pic:nvPicPr>
+                  <pic:blipFill>
+                    <a:blip r:embed="rId9" cstate="print">
+                      <a:extLst>
+                        <a:ext uri="{28A0092B-C50C-407E-A947-70E740481C1C}">
+                          <a14:useLocalDpi xmlns:a14="http://schemas.microsoft.com/office/drawing/2010/main" val="0"/>
+                        </a:ext>
+                      </a:extLst>
+                    </a:blip>
+                    <a:stretch>
+                      <a:fillRect/>
+                    </a:stretch>
+                  </pic:blipFill>
+                  <pic:spPr>
+                    <a:xfrm>
+                      <a:off x="0" y="0"/>
+                      <a:ext cx="5524500" cy="3453130"/>
+                    </a:xfrm>
+                    <a:prstGeom prst="rect">
+                      <a:avLst/>
+                    </a:prstGeom>
+                  </pic:spPr>
+                </pic:pic>
+              </a:graphicData>
+            </a:graphic>
+          </wp:inline>
+        </w:drawing>
+      </w:r>
+      <w:r>
+        <w:rPr>
+          <w:noProof/>
+          <w14:textOutline w14:w="0" w14:cap="rnd" w14:cmpd="sng" w14:algn="ctr">
+            <w14:noFill/>
+            <w14:prstDash w14:val="solid"/>
+            <w14:bevel/>
+          </w14:textOutline>
+        </w:rPr>
+        <w:drawing>
+          <wp:inline distT="0" distB="0" distL="0" distR="0" wp14:anchorId="7AD51234" wp14:editId="0F856030">
+            <wp:extent cx="5524500" cy="3453130"/>
+            <wp:effectExtent l="0" t="0" r="0" b="1270"/>
+            <wp:docPr id="4" name="Picture 4" descr="Graphical user interface, application&#10;&#10;Description automatically generated"/>
+            <wp:cNvGraphicFramePr>
+              <a:graphicFrameLocks xmlns:a="http://schemas.openxmlformats.org/drawingml/2006/main" noChangeAspect="1"/>
+            </wp:cNvGraphicFramePr>
+            <a:graphic xmlns:a="http://schemas.openxmlformats.org/drawingml/2006/main">
+              <a:graphicData uri="http://schemas.openxmlformats.org/drawingml/2006/picture">
+                <pic:pic xmlns:pic="http://schemas.openxmlformats.org/drawingml/2006/picture">
+                  <pic:nvPicPr>
+                    <pic:cNvPr id="4" name="Picture 4" descr="Graphical user interface, application&#10;&#10;Description automatically generated"/>
+                    <pic:cNvPicPr/>
+                  </pic:nvPicPr>
+                  <pic:blipFill>
+                    <a:blip r:embed="rId10" cstate="print">
+                      <a:extLst>
+                        <a:ext uri="{28A0092B-C50C-407E-A947-70E740481C1C}">
+                          <a14:useLocalDpi xmlns:a14="http://schemas.microsoft.com/office/drawing/2010/main" val="0"/>
+                        </a:ext>
+                      </a:extLst>
+                    </a:blip>
+                    <a:stretch>
+                      <a:fillRect/>
+                    </a:stretch>
+                  </pic:blipFill>
+                  <pic:spPr>
+                    <a:xfrm>
+                      <a:off x="0" y="0"/>
+                      <a:ext cx="5524500" cy="3453130"/>
+                    </a:xfrm>
+                    <a:prstGeom prst="rect">
+                      <a:avLst/>
+                    </a:prstGeom>
+                  </pic:spPr>
+                </pic:pic>
+              </a:graphicData>
+            </a:graphic>
+          </wp:inline>
+        </w:drawing>
+      </w:r>
+      <w:r>
+        <w:rPr>
+          <w:noProof/>
+          <w14:textOutline w14:w="0" w14:cap="rnd" w14:cmpd="sng" w14:algn="ctr">
+            <w14:noFill/>
+            <w14:prstDash w14:val="solid"/>
+            <w14:bevel/>
+          </w14:textOutline>
+        </w:rPr>
+        <w:lastRenderedPageBreak/>
+        <w:drawing>
+          <wp:inline distT="0" distB="0" distL="0" distR="0" wp14:anchorId="280587AF" wp14:editId="718B2A1F">
+            <wp:extent cx="5524500" cy="3453130"/>
+            <wp:effectExtent l="0" t="0" r="0" b="1270"/>
+            <wp:docPr id="5" name="Picture 5" descr="Graphical user interface, application&#10;&#10;Description automatically generated"/>
+            <wp:cNvGraphicFramePr>
+              <a:graphicFrameLocks xmlns:a="http://schemas.openxmlformats.org/drawingml/2006/main" noChangeAspect="1"/>
+            </wp:cNvGraphicFramePr>
+            <a:graphic xmlns:a="http://schemas.openxmlformats.org/drawingml/2006/main">
+              <a:graphicData uri="http://schemas.openxmlformats.org/drawingml/2006/picture">
+                <pic:pic xmlns:pic="http://schemas.openxmlformats.org/drawingml/2006/picture">
+                  <pic:nvPicPr>
+                    <pic:cNvPr id="5" name="Picture 5" descr="Graphical user interface, application&#10;&#10;Description automatically generated"/>
+                    <pic:cNvPicPr/>
+                  </pic:nvPicPr>
+                  <pic:blipFill>
+                    <a:blip r:embed="rId11" cstate="print">
+                      <a:extLst>
+                        <a:ext uri="{28A0092B-C50C-407E-A947-70E740481C1C}">
+                          <a14:useLocalDpi xmlns:a14="http://schemas.microsoft.com/office/drawing/2010/main" val="0"/>
+                        </a:ext>
+                      </a:extLst>
+                    </a:blip>
+                    <a:stretch>
+                      <a:fillRect/>
+                    </a:stretch>
+                  </pic:blipFill>
+                  <pic:spPr>
+                    <a:xfrm>
+                      <a:off x="0" y="0"/>
+                      <a:ext cx="5524500" cy="3453130"/>
+                    </a:xfrm>
+                    <a:prstGeom prst="rect">
+                      <a:avLst/>
+                    </a:prstGeom>
+                  </pic:spPr>
+                </pic:pic>
+              </a:graphicData>
+            </a:graphic>
+          </wp:inline>
+        </w:drawing>
+      </w:r>
+      <w:r>
+        <w:rPr>
+          <w:noProof/>
+          <w14:textOutline w14:w="0" w14:cap="rnd" w14:cmpd="sng" w14:algn="ctr">
+            <w14:noFill/>
+            <w14:prstDash w14:val="solid"/>
+            <w14:bevel/>
+          </w14:textOutline>
+        </w:rPr>
+        <w:drawing>
+          <wp:inline distT="0" distB="0" distL="0" distR="0" wp14:anchorId="1F176C47" wp14:editId="3D221696">
+            <wp:extent cx="5524500" cy="3453130"/>
+            <wp:effectExtent l="0" t="0" r="0" b="1270"/>
+            <wp:docPr id="6" name="Picture 6" descr="Graphical user interface, text, application&#10;&#10;Description automatically generated"/>
+            <wp:cNvGraphicFramePr>
+              <a:graphicFrameLocks xmlns:a="http://schemas.openxmlformats.org/drawingml/2006/main" noChangeAspect="1"/>
+            </wp:cNvGraphicFramePr>
+            <a:graphic xmlns:a="http://schemas.openxmlformats.org/drawingml/2006/main">
+              <a:graphicData uri="http://schemas.openxmlformats.org/drawingml/2006/picture">
+                <pic:pic xmlns:pic="http://schemas.openxmlformats.org/drawingml/2006/picture">
+                  <pic:nvPicPr>
+                    <pic:cNvPr id="6" name="Picture 6" descr="Graphical user interface, text, application&#10;&#10;Description automatically generated"/>
+                    <pic:cNvPicPr/>
+                  </pic:nvPicPr>
+                  <pic:blipFill>
+                    <a:blip r:embed="rId12" cstate="print">
+                      <a:extLst>
+                        <a:ext uri="{28A0092B-C50C-407E-A947-70E740481C1C}">
+                          <a14:useLocalDpi xmlns:a14="http://schemas.microsoft.com/office/drawing/2010/main" val="0"/>
+                        </a:ext>
+                      </a:extLst>
+                    </a:blip>
+                    <a:stretch>
+                      <a:fillRect/>
+                    </a:stretch>
+                  </pic:blipFill>
+                  <pic:spPr>
+                    <a:xfrm>
+                      <a:off x="0" y="0"/>
+                      <a:ext cx="5524500" cy="3453130"/>
+                    </a:xfrm>
+                    <a:prstGeom prst="rect">
+                      <a:avLst/>
+                    </a:prstGeom>
+                  </pic:spPr>
+                </pic:pic>
+              </a:graphicData>
+            </a:graphic>
+          </wp:inline>
+        </w:drawing>
+      </w:r>
     </w:p>
     <w:sectPr>
-      <w:headerReference w:type="default" r:id="rId8"/>
-      <w:footerReference w:type="default" r:id="rId9"/>
+      <w:headerReference w:type="default" r:id="rId13"/>
+      <w:footerReference w:type="default" r:id="rId14"/>
       <w:pgSz w:w="11900" w:h="16840"/>
       <w:pgMar w:top="1440" w:right="1600" w:bottom="1440" w:left="1600" w:header="720" w:footer="720" w:gutter="0"/>
       <w:cols w:space="708"/>
@@ -3372,13 +3683,13 @@
       <w:lang w:val="en-US" w:eastAsia="en-US"/>
     </w:rPr>
   </w:style>
-  <w:style w:type="character" w:default="1" w:styleId="VarsaylanParagrafYazTipi">
+  <w:style w:type="character" w:default="1" w:styleId="DefaultParagraphFont">
     <w:name w:val="Default Paragraph Font"/>
     <w:uiPriority w:val="1"/>
     <w:semiHidden/>
     <w:unhideWhenUsed/>
   </w:style>
-  <w:style w:type="table" w:default="1" w:styleId="NormalTablo">
+  <w:style w:type="table" w:default="1" w:styleId="TableNormal">
     <w:name w:val="Normal Table"/>
     <w:uiPriority w:val="99"/>
     <w:semiHidden/>
@@ -3393,13 +3704,13 @@
       </w:tblCellMar>
     </w:tblPr>
   </w:style>
-  <w:style w:type="numbering" w:default="1" w:styleId="ListeYok">
+  <w:style w:type="numbering" w:default="1" w:styleId="NoList">
     <w:name w:val="No List"/>
     <w:uiPriority w:val="99"/>
     <w:semiHidden/>
     <w:unhideWhenUsed/>
   </w:style>
-  <w:style w:type="character" w:styleId="Kpr">
+  <w:style w:type="character" w:styleId="Hyperlink">
     <w:name w:val="Hyperlink"/>
     <w:rPr>
       <w:u w:val="single"/>
@@ -3467,7 +3778,7 @@
       </w14:textOutline>
     </w:rPr>
   </w:style>
-  <w:style w:type="paragraph" w:styleId="KonuBal">
+  <w:style w:type="paragraph" w:styleId="Title">
     <w:name w:val="Title"/>
     <w:uiPriority w:val="10"/>
     <w:qFormat/>
@@ -3489,9 +3800,9 @@
       </w14:textOutline>
     </w:rPr>
   </w:style>
-  <w:style w:type="character" w:styleId="zmlenmeyenBahsetme">
+  <w:style w:type="character" w:styleId="UnresolvedMention">
     <w:name w:val="Unresolved Mention"/>
-    <w:basedOn w:val="VarsaylanParagrafYazTipi"/>
+    <w:basedOn w:val="DefaultParagraphFont"/>
     <w:uiPriority w:val="99"/>
     <w:semiHidden/>
     <w:unhideWhenUsed/>
@@ -3501,9 +3812,9 @@
       <w:shd w:val="clear" w:color="auto" w:fill="E1DFDD"/>
     </w:rPr>
   </w:style>
-  <w:style w:type="character" w:styleId="GlVurgulama">
+  <w:style w:type="character" w:styleId="IntenseEmphasis">
     <w:name w:val="Intense Emphasis"/>
-    <w:basedOn w:val="VarsaylanParagrafYazTipi"/>
+    <w:basedOn w:val="DefaultParagraphFont"/>
     <w:uiPriority w:val="21"/>
     <w:qFormat/>
     <w:rsid w:val="00DC0645"/>

</xml_diff>